<commit_message>
added Drago tone mapping
</commit_message>
<xml_diff>
--- a/project1.docx
+++ b/project1.docx
@@ -1,6 +1,6 @@
 
 <file path=word/document.xml><?xml version="1.0" encoding="utf-8"?>
-<w:document xmlns:wpc="http://schemas.microsoft.com/office/word/2010/wordprocessingCanvas" xmlns:mc="http://schemas.openxmlformats.org/markup-compatibility/2006" xmlns:o="urn:schemas-microsoft-com:office:office" xmlns:r="http://schemas.openxmlformats.org/officeDocument/2006/relationships" xmlns:m="http://schemas.openxmlformats.org/officeDocument/2006/math" xmlns:v="urn:schemas-microsoft-com:vml" xmlns:wp14="http://schemas.microsoft.com/office/word/2010/wordprocessingDrawing" xmlns:wp="http://schemas.openxmlformats.org/drawingml/2006/wordprocessingDrawing" xmlns:w10="urn:schemas-microsoft-com:office:word" xmlns:w="http://schemas.openxmlformats.org/wordprocessingml/2006/main" xmlns:w14="http://schemas.microsoft.com/office/word/2010/wordml" xmlns:w15="http://schemas.microsoft.com/office/word/2012/wordml" xmlns:wpg="http://schemas.microsoft.com/office/word/2010/wordprocessingGroup" xmlns:wpi="http://schemas.microsoft.com/office/word/2010/wordprocessingInk" xmlns:wne="http://schemas.microsoft.com/office/word/2006/wordml" xmlns:wps="http://schemas.microsoft.com/office/word/2010/wordprocessingShape" mc:Ignorable="w14 w15 wp14">
+<w:document xmlns:ve="http://schemas.openxmlformats.org/markup-compatibility/2006" xmlns:o="urn:schemas-microsoft-com:office:office" xmlns:r="http://schemas.openxmlformats.org/officeDocument/2006/relationships" xmlns:m="http://schemas.openxmlformats.org/officeDocument/2006/math" xmlns:v="urn:schemas-microsoft-com:vml" xmlns:wp="http://schemas.openxmlformats.org/drawingml/2006/wordprocessingDrawing" xmlns:w10="urn:schemas-microsoft-com:office:word" xmlns:w="http://schemas.openxmlformats.org/wordprocessingml/2006/main" xmlns:wne="http://schemas.microsoft.com/office/word/2006/wordml">
   <w:body>
     <w:p>
       <w:pPr>
@@ -63,6 +63,7 @@
           <w:szCs w:val="28"/>
         </w:rPr>
       </w:pPr>
+      <w:proofErr w:type="spellStart"/>
       <w:r>
         <w:rPr>
           <w:rFonts w:ascii="Times New Roman" w:eastAsia="Times New Roman" w:hAnsi="Times New Roman" w:cs="Times New Roman"/>
@@ -70,7 +71,17 @@
           <w:sz w:val="28"/>
           <w:szCs w:val="28"/>
         </w:rPr>
-        <w:t>Giang Doan</w:t>
+        <w:t>Giang</w:t>
+      </w:r>
+      <w:proofErr w:type="spellEnd"/>
+      <w:r>
+        <w:rPr>
+          <w:rFonts w:ascii="Times New Roman" w:eastAsia="Times New Roman" w:hAnsi="Times New Roman" w:cs="Times New Roman"/>
+          <w:color w:val="000000"/>
+          <w:sz w:val="28"/>
+          <w:szCs w:val="28"/>
+        </w:rPr>
+        <w:t xml:space="preserve"> Doan</w:t>
       </w:r>
     </w:p>
     <w:p>
@@ -182,7 +193,7 @@
           <w:szCs w:val="24"/>
           <w:shd w:val="clear" w:color="auto" w:fill="FFFFFF"/>
         </w:rPr>
-        <w:t>In this project,</w:t>
+        <w:t>In this project, we</w:t>
       </w:r>
       <w:r>
         <w:rPr>
@@ -192,7 +203,7 @@
           <w:szCs w:val="24"/>
           <w:shd w:val="clear" w:color="auto" w:fill="FFFFFF"/>
         </w:rPr>
-        <w:t xml:space="preserve"> we</w:t>
+        <w:t xml:space="preserve"> build an application that can</w:t>
       </w:r>
       <w:r>
         <w:rPr>
@@ -202,8 +213,9 @@
           <w:szCs w:val="24"/>
           <w:shd w:val="clear" w:color="auto" w:fill="FFFFFF"/>
         </w:rPr>
-        <w:t xml:space="preserve"> build an application that can</w:t>
-      </w:r>
+        <w:t xml:space="preserve"> assemble an HDR image from a set of images. Step 1, images will be captured in different shutter speeds. Step 2, we use Ward’s MTB algorithm to align the images. Step 3, we find the response function which will be used to convert the whole image. Step 4, we use </w:t>
+      </w:r>
+      <w:proofErr w:type="spellStart"/>
       <w:r>
         <w:rPr>
           <w:rFonts w:ascii="Times New Roman" w:hAnsi="Times New Roman" w:cs="Times New Roman"/>
@@ -212,8 +224,9 @@
           <w:szCs w:val="24"/>
           <w:shd w:val="clear" w:color="auto" w:fill="FFFFFF"/>
         </w:rPr>
-        <w:t xml:space="preserve"> assemble an HDR image</w:t>
-      </w:r>
+        <w:t>Debevec’s</w:t>
+      </w:r>
+      <w:proofErr w:type="spellEnd"/>
       <w:r>
         <w:rPr>
           <w:rFonts w:ascii="Times New Roman" w:hAnsi="Times New Roman" w:cs="Times New Roman"/>
@@ -222,7 +235,7 @@
           <w:szCs w:val="24"/>
           <w:shd w:val="clear" w:color="auto" w:fill="FFFFFF"/>
         </w:rPr>
-        <w:t xml:space="preserve"> from a set of images. Step 1, images will be captured in different shutter speeds. Step 2, we use Ward’s MTB algorithm to align the images. Step 3, we find the response function which will be used to convert the whole image. Step 4, we use Debevec’s algorithm to construct</w:t>
+        <w:t xml:space="preserve"> algorithm to construct</w:t>
       </w:r>
       <w:r>
         <w:rPr>
@@ -232,7 +245,29 @@
           <w:szCs w:val="24"/>
           <w:shd w:val="clear" w:color="auto" w:fill="FFFFFF"/>
         </w:rPr>
-        <w:t xml:space="preserve"> HDR radiance map then write result to a HDR image. Finally, we use Drago’s tone mapping algorithm to convert HDR image to a regular image.</w:t>
+        <w:t xml:space="preserve"> HDR radiance map then write result to a HDR image. Finally, we use </w:t>
+      </w:r>
+      <w:proofErr w:type="spellStart"/>
+      <w:r>
+        <w:rPr>
+          <w:rFonts w:ascii="Times New Roman" w:hAnsi="Times New Roman" w:cs="Times New Roman"/>
+          <w:color w:val="000000"/>
+          <w:sz w:val="24"/>
+          <w:szCs w:val="24"/>
+          <w:shd w:val="clear" w:color="auto" w:fill="FFFFFF"/>
+        </w:rPr>
+        <w:t>Drago’s</w:t>
+      </w:r>
+      <w:proofErr w:type="spellEnd"/>
+      <w:r>
+        <w:rPr>
+          <w:rFonts w:ascii="Times New Roman" w:hAnsi="Times New Roman" w:cs="Times New Roman"/>
+          <w:color w:val="000000"/>
+          <w:sz w:val="24"/>
+          <w:szCs w:val="24"/>
+          <w:shd w:val="clear" w:color="auto" w:fill="FFFFFF"/>
+        </w:rPr>
+        <w:t xml:space="preserve"> tone mapping algorithm to convert HDR image to a regular image.</w:t>
       </w:r>
     </w:p>
     <w:p>
@@ -262,7 +297,25 @@
           <w:b/>
           <w:color w:val="auto"/>
         </w:rPr>
-        <w:t xml:space="preserve"> Images (Emily and Giang)</w:t>
+        <w:t xml:space="preserve"> Images (Emily and </w:t>
+      </w:r>
+      <w:proofErr w:type="spellStart"/>
+      <w:r>
+        <w:rPr>
+          <w:rFonts w:ascii="Times New Roman" w:eastAsia="Times New Roman" w:hAnsi="Times New Roman" w:cs="Times New Roman"/>
+          <w:b/>
+          <w:color w:val="auto"/>
+        </w:rPr>
+        <w:t>Giang</w:t>
+      </w:r>
+      <w:proofErr w:type="spellEnd"/>
+      <w:r>
+        <w:rPr>
+          <w:rFonts w:ascii="Times New Roman" w:eastAsia="Times New Roman" w:hAnsi="Times New Roman" w:cs="Times New Roman"/>
+          <w:b/>
+          <w:color w:val="auto"/>
+        </w:rPr>
+        <w:t>)</w:t>
       </w:r>
     </w:p>
     <w:p/>
@@ -289,7 +342,25 @@
           <w:sz w:val="24"/>
           <w:szCs w:val="24"/>
         </w:rPr>
-        <w:t xml:space="preserve">We took pictures of three scenes (17 images of each scene): 1 at Bascom Hall and 2 at the </w:t>
+        <w:t xml:space="preserve">We took pictures of three scenes (17 images of each scene): 1 at </w:t>
+      </w:r>
+      <w:proofErr w:type="spellStart"/>
+      <w:r>
+        <w:rPr>
+          <w:rFonts w:ascii="Times New Roman" w:hAnsi="Times New Roman" w:cs="Times New Roman"/>
+          <w:sz w:val="24"/>
+          <w:szCs w:val="24"/>
+        </w:rPr>
+        <w:t>Bascom</w:t>
+      </w:r>
+      <w:proofErr w:type="spellEnd"/>
+      <w:r>
+        <w:rPr>
+          <w:rFonts w:ascii="Times New Roman" w:hAnsi="Times New Roman" w:cs="Times New Roman"/>
+          <w:sz w:val="24"/>
+          <w:szCs w:val="24"/>
+        </w:rPr>
+        <w:t xml:space="preserve"> Hall and 2 at the </w:t>
       </w:r>
       <w:r>
         <w:rPr>
@@ -408,7 +479,7 @@
                     <a:blip r:embed="rId7" cstate="print">
                       <a:extLst>
                         <a:ext uri="{28A0092B-C50C-407E-A947-70E740481C1C}">
-                          <a14:useLocalDpi xmlns:a14="http://schemas.microsoft.com/office/drawing/2010/main" val="0"/>
+                          <a14:useLocalDpi xmlns="" xmlns:wpc="http://schemas.microsoft.com/office/word/2010/wordprocessingCanvas" xmlns:mc="http://schemas.openxmlformats.org/markup-compatibility/2006" xmlns:o="urn:schemas-microsoft-com:office:office" xmlns:v="urn:schemas-microsoft-com:vml" xmlns:wp14="http://schemas.microsoft.com/office/word/2010/wordprocessingDrawing" xmlns:w10="urn:schemas-microsoft-com:office:word" xmlns:w="http://schemas.openxmlformats.org/wordprocessingml/2006/main" xmlns:w14="http://schemas.microsoft.com/office/word/2010/wordml" xmlns:w15="http://schemas.microsoft.com/office/word/2012/wordml" xmlns:wpg="http://schemas.microsoft.com/office/word/2010/wordprocessingGroup" xmlns:wpi="http://schemas.microsoft.com/office/word/2010/wordprocessingInk" xmlns:wps="http://schemas.microsoft.com/office/word/2010/wordprocessingShape" xmlns:a14="http://schemas.microsoft.com/office/drawing/2010/main" val="0"/>
                         </a:ext>
                       </a:extLst>
                     </a:blip>
@@ -459,7 +530,27 @@
           <w:sz w:val="20"/>
           <w:szCs w:val="20"/>
         </w:rPr>
-        <w:t xml:space="preserve"> Bascom Hall – The first scene</w:t>
+        <w:t xml:space="preserve"> </w:t>
+      </w:r>
+      <w:proofErr w:type="spellStart"/>
+      <w:r>
+        <w:rPr>
+          <w:rFonts w:ascii="Times New Roman" w:eastAsia="Times New Roman" w:hAnsi="Times New Roman" w:cs="Times New Roman"/>
+          <w:color w:val="000000"/>
+          <w:sz w:val="20"/>
+          <w:szCs w:val="20"/>
+        </w:rPr>
+        <w:t>Bascom</w:t>
+      </w:r>
+      <w:proofErr w:type="spellEnd"/>
+      <w:r>
+        <w:rPr>
+          <w:rFonts w:ascii="Times New Roman" w:eastAsia="Times New Roman" w:hAnsi="Times New Roman" w:cs="Times New Roman"/>
+          <w:color w:val="000000"/>
+          <w:sz w:val="20"/>
+          <w:szCs w:val="20"/>
+        </w:rPr>
+        <w:t xml:space="preserve"> Hall – The first scene</w:t>
       </w:r>
     </w:p>
     <w:p>
@@ -500,7 +591,7 @@
                     <a:blip r:embed="rId8" cstate="print">
                       <a:extLst>
                         <a:ext uri="{28A0092B-C50C-407E-A947-70E740481C1C}">
-                          <a14:useLocalDpi xmlns:a14="http://schemas.microsoft.com/office/drawing/2010/main" val="0"/>
+                          <a14:useLocalDpi xmlns="" xmlns:wpc="http://schemas.microsoft.com/office/word/2010/wordprocessingCanvas" xmlns:mc="http://schemas.openxmlformats.org/markup-compatibility/2006" xmlns:o="urn:schemas-microsoft-com:office:office" xmlns:v="urn:schemas-microsoft-com:vml" xmlns:wp14="http://schemas.microsoft.com/office/word/2010/wordprocessingDrawing" xmlns:w10="urn:schemas-microsoft-com:office:word" xmlns:w="http://schemas.openxmlformats.org/wordprocessingml/2006/main" xmlns:w14="http://schemas.microsoft.com/office/word/2010/wordml" xmlns:w15="http://schemas.microsoft.com/office/word/2012/wordml" xmlns:wpg="http://schemas.microsoft.com/office/word/2010/wordprocessingGroup" xmlns:wpi="http://schemas.microsoft.com/office/word/2010/wordprocessingInk" xmlns:wps="http://schemas.microsoft.com/office/word/2010/wordprocessingShape" xmlns:a14="http://schemas.microsoft.com/office/drawing/2010/main" val="0"/>
                         </a:ext>
                       </a:extLst>
                     </a:blip>
@@ -620,7 +711,7 @@
                     <a:blip r:embed="rId9" cstate="print">
                       <a:extLst>
                         <a:ext uri="{28A0092B-C50C-407E-A947-70E740481C1C}">
-                          <a14:useLocalDpi xmlns:a14="http://schemas.microsoft.com/office/drawing/2010/main" val="0"/>
+                          <a14:useLocalDpi xmlns="" xmlns:wpc="http://schemas.microsoft.com/office/word/2010/wordprocessingCanvas" xmlns:mc="http://schemas.openxmlformats.org/markup-compatibility/2006" xmlns:o="urn:schemas-microsoft-com:office:office" xmlns:v="urn:schemas-microsoft-com:vml" xmlns:wp14="http://schemas.microsoft.com/office/word/2010/wordprocessingDrawing" xmlns:w10="urn:schemas-microsoft-com:office:word" xmlns:w="http://schemas.openxmlformats.org/wordprocessingml/2006/main" xmlns:w14="http://schemas.microsoft.com/office/word/2010/wordml" xmlns:w15="http://schemas.microsoft.com/office/word/2012/wordml" xmlns:wpg="http://schemas.microsoft.com/office/word/2010/wordprocessingGroup" xmlns:wpi="http://schemas.microsoft.com/office/word/2010/wordprocessingInk" xmlns:wps="http://schemas.microsoft.com/office/word/2010/wordprocessingShape" xmlns:a14="http://schemas.microsoft.com/office/drawing/2010/main" val="0"/>
                         </a:ext>
                       </a:extLst>
                     </a:blip>
@@ -671,25 +762,7 @@
           <w:sz w:val="20"/>
           <w:szCs w:val="20"/>
         </w:rPr>
-        <w:t xml:space="preserve"> </w:t>
-      </w:r>
-      <w:r>
-        <w:rPr>
-          <w:rFonts w:ascii="Times New Roman" w:eastAsia="Times New Roman" w:hAnsi="Times New Roman" w:cs="Times New Roman"/>
-          <w:color w:val="000000"/>
-          <w:sz w:val="20"/>
-          <w:szCs w:val="20"/>
-        </w:rPr>
-        <w:t>State Capitol Building – The</w:t>
-      </w:r>
-      <w:r>
-        <w:rPr>
-          <w:rFonts w:ascii="Times New Roman" w:eastAsia="Times New Roman" w:hAnsi="Times New Roman" w:cs="Times New Roman"/>
-          <w:color w:val="000000"/>
-          <w:sz w:val="20"/>
-          <w:szCs w:val="20"/>
-        </w:rPr>
-        <w:t xml:space="preserve"> 3</w:t>
+        <w:t xml:space="preserve"> State Capitol Building – The 3</w:t>
       </w:r>
       <w:r>
         <w:rPr>
@@ -708,16 +781,7 @@
           <w:sz w:val="20"/>
           <w:szCs w:val="20"/>
         </w:rPr>
-        <w:t xml:space="preserve"> </w:t>
-      </w:r>
-      <w:r>
-        <w:rPr>
-          <w:rFonts w:ascii="Times New Roman" w:eastAsia="Times New Roman" w:hAnsi="Times New Roman" w:cs="Times New Roman"/>
-          <w:color w:val="000000"/>
-          <w:sz w:val="20"/>
-          <w:szCs w:val="20"/>
-        </w:rPr>
-        <w:t>scene</w:t>
+        <w:t xml:space="preserve"> scene</w:t>
       </w:r>
     </w:p>
     <w:p>
@@ -812,7 +876,74 @@
           <w:szCs w:val="24"/>
         </w:rPr>
         <w:tab/>
-        <w:t>Description……</w:t>
+      </w:r>
+      <w:r>
+        <w:rPr>
+          <w:rFonts w:ascii="Times New Roman" w:hAnsi="Times New Roman" w:cs="Times New Roman"/>
+          <w:sz w:val="24"/>
+          <w:szCs w:val="24"/>
+        </w:rPr>
+        <w:t>We read in the images read in the jpg images and store them in a four dimensional array.  We also extract the exposure time from those images</w:t>
+      </w:r>
+      <w:r>
+        <w:rPr>
+          <w:rFonts w:ascii="Times New Roman" w:hAnsi="Times New Roman" w:cs="Times New Roman"/>
+          <w:sz w:val="24"/>
+          <w:szCs w:val="24"/>
+        </w:rPr>
+        <w:t xml:space="preserve">. </w:t>
+      </w:r>
+      <w:r>
+        <w:rPr>
+          <w:rFonts w:ascii="Times New Roman" w:eastAsia="Times New Roman" w:hAnsi="Times New Roman" w:cs="Times New Roman"/>
+          <w:color w:val="000000"/>
+          <w:sz w:val="24"/>
+          <w:szCs w:val="24"/>
+        </w:rPr>
+        <w:t>We develop 1 MATLAB script</w:t>
+      </w:r>
+      <w:r>
+        <w:rPr>
+          <w:rFonts w:ascii="Times New Roman" w:eastAsia="Times New Roman" w:hAnsi="Times New Roman" w:cs="Times New Roman"/>
+          <w:color w:val="000000"/>
+          <w:sz w:val="24"/>
+          <w:szCs w:val="24"/>
+        </w:rPr>
+        <w:t>:</w:t>
+      </w:r>
+    </w:p>
+    <w:p>
+      <w:pPr>
+        <w:pStyle w:val="ListParagraph"/>
+        <w:numPr>
+          <w:ilvl w:val="0"/>
+          <w:numId w:val="21"/>
+        </w:numPr>
+        <w:rPr>
+          <w:rFonts w:ascii="Times New Roman" w:eastAsia="Times New Roman" w:hAnsi="Times New Roman" w:cs="Times New Roman"/>
+          <w:color w:val="000000"/>
+          <w:sz w:val="24"/>
+          <w:szCs w:val="24"/>
+        </w:rPr>
+      </w:pPr>
+      <w:proofErr w:type="spellStart"/>
+      <w:r>
+        <w:rPr>
+          <w:rFonts w:ascii="Times New Roman" w:hAnsi="Times New Roman" w:cs="Times New Roman"/>
+          <w:b/>
+          <w:sz w:val="24"/>
+          <w:szCs w:val="24"/>
+        </w:rPr>
+        <w:t>readInImages.m</w:t>
+      </w:r>
+      <w:proofErr w:type="spellEnd"/>
+      <w:r>
+        <w:rPr>
+          <w:rFonts w:ascii="Times New Roman" w:hAnsi="Times New Roman" w:cs="Times New Roman"/>
+          <w:sz w:val="24"/>
+          <w:szCs w:val="24"/>
+        </w:rPr>
+        <w:t>: reads in and stores images and exposure times</w:t>
       </w:r>
     </w:p>
     <w:p>
@@ -856,7 +987,91 @@
           <w:szCs w:val="24"/>
         </w:rPr>
         <w:tab/>
-        <w:t>Description….</w:t>
+      </w:r>
+      <w:r>
+        <w:rPr>
+          <w:rFonts w:ascii="Times New Roman" w:hAnsi="Times New Roman" w:cs="Times New Roman"/>
+          <w:sz w:val="24"/>
+          <w:szCs w:val="24"/>
+        </w:rPr>
+        <w:t xml:space="preserve">To acquire enough pixels to extrapolate </w:t>
+      </w:r>
+      <w:r>
+        <w:rPr>
+          <w:rFonts w:ascii="Times New Roman" w:hAnsi="Times New Roman" w:cs="Times New Roman"/>
+          <w:sz w:val="24"/>
+          <w:szCs w:val="24"/>
+        </w:rPr>
+        <w:t xml:space="preserve">the image response function, we divide the image into a grid using parameters entered in the main MATLAB script.  To ensure we get pixels from throughout the image, a pixel is randomly sampled from each square in the grid.  For this step, we develop </w:t>
+      </w:r>
+      <w:r>
+        <w:rPr>
+          <w:rFonts w:ascii="Times New Roman" w:eastAsia="Times New Roman" w:hAnsi="Times New Roman" w:cs="Times New Roman"/>
+          <w:color w:val="000000"/>
+          <w:sz w:val="24"/>
+          <w:szCs w:val="24"/>
+        </w:rPr>
+        <w:t>1 MATLAB script</w:t>
+      </w:r>
+      <w:r>
+        <w:rPr>
+          <w:rFonts w:ascii="Times New Roman" w:eastAsia="Times New Roman" w:hAnsi="Times New Roman" w:cs="Times New Roman"/>
+          <w:color w:val="000000"/>
+          <w:sz w:val="24"/>
+          <w:szCs w:val="24"/>
+        </w:rPr>
+        <w:t>:</w:t>
+      </w:r>
+    </w:p>
+    <w:p>
+      <w:pPr>
+        <w:pStyle w:val="ListParagraph"/>
+        <w:numPr>
+          <w:ilvl w:val="0"/>
+          <w:numId w:val="21"/>
+        </w:numPr>
+        <w:rPr>
+          <w:rFonts w:ascii="Times New Roman" w:eastAsia="Times New Roman" w:hAnsi="Times New Roman" w:cs="Times New Roman"/>
+          <w:color w:val="000000"/>
+          <w:sz w:val="24"/>
+          <w:szCs w:val="24"/>
+        </w:rPr>
+      </w:pPr>
+      <w:proofErr w:type="spellStart"/>
+      <w:r>
+        <w:rPr>
+          <w:rFonts w:ascii="Times New Roman" w:hAnsi="Times New Roman" w:cs="Times New Roman"/>
+          <w:b/>
+          <w:sz w:val="24"/>
+          <w:szCs w:val="24"/>
+        </w:rPr>
+        <w:t>sample</w:t>
+      </w:r>
+      <w:r>
+        <w:rPr>
+          <w:rFonts w:ascii="Times New Roman" w:hAnsi="Times New Roman" w:cs="Times New Roman"/>
+          <w:b/>
+          <w:sz w:val="24"/>
+          <w:szCs w:val="24"/>
+        </w:rPr>
+        <w:t>.m</w:t>
+      </w:r>
+      <w:proofErr w:type="spellEnd"/>
+      <w:r>
+        <w:rPr>
+          <w:rFonts w:ascii="Times New Roman" w:hAnsi="Times New Roman" w:cs="Times New Roman"/>
+          <w:sz w:val="24"/>
+          <w:szCs w:val="24"/>
+        </w:rPr>
+        <w:t xml:space="preserve">: </w:t>
+      </w:r>
+      <w:r>
+        <w:rPr>
+          <w:rFonts w:ascii="Times New Roman" w:hAnsi="Times New Roman" w:cs="Times New Roman"/>
+          <w:sz w:val="24"/>
+          <w:szCs w:val="24"/>
+        </w:rPr>
+        <w:t>samples and stores pixels throughout the input images</w:t>
       </w:r>
     </w:p>
     <w:p>
@@ -882,14 +1097,27 @@
           <w:sz w:val="28"/>
           <w:szCs w:val="28"/>
         </w:rPr>
-        <w:t>Develop gSolve (Emily)</w:t>
-      </w:r>
-    </w:p>
-    <w:p>
-      <w:pPr>
-        <w:rPr>
-          <w:rFonts w:ascii="Times New Roman" w:eastAsia="Times New Roman" w:hAnsi="Times New Roman" w:cs="Times New Roman"/>
-          <w:color w:val="000000"/>
+        <w:t>Solve for the image response function</w:t>
+      </w:r>
+      <w:r>
+        <w:rPr>
+          <w:rFonts w:ascii="Times New Roman" w:eastAsia="Times New Roman" w:hAnsi="Times New Roman" w:cs="Times New Roman"/>
+          <w:b/>
+          <w:color w:val="auto"/>
+          <w:sz w:val="28"/>
+          <w:szCs w:val="28"/>
+        </w:rPr>
+        <w:t xml:space="preserve"> (Emily)</w:t>
+      </w:r>
+    </w:p>
+    <w:p>
+      <w:pPr>
+        <w:autoSpaceDE w:val="0"/>
+        <w:autoSpaceDN w:val="0"/>
+        <w:adjustRightInd w:val="0"/>
+        <w:spacing w:after="0" w:line="240" w:lineRule="auto"/>
+        <w:rPr>
+          <w:rFonts w:ascii="Times New Roman" w:hAnsi="Times New Roman" w:cs="Times New Roman"/>
           <w:sz w:val="24"/>
           <w:szCs w:val="24"/>
         </w:rPr>
@@ -901,17 +1129,170 @@
           <w:szCs w:val="24"/>
         </w:rPr>
         <w:tab/>
-        <w:t>u</w:t>
-      </w:r>
-      <w:r>
-        <w:rPr>
-          <w:rFonts w:ascii="Times New Roman" w:eastAsia="Times New Roman" w:hAnsi="Times New Roman" w:cs="Times New Roman"/>
-          <w:color w:val="000000"/>
-          <w:sz w:val="24"/>
-          <w:szCs w:val="24"/>
-        </w:rPr>
-        <w:t xml:space="preserve">sing the sampled pixels and weight function </w:t>
-      </w:r>
+      </w:r>
+      <w:r>
+        <w:rPr>
+          <w:rFonts w:ascii="Times New Roman" w:hAnsi="Times New Roman" w:cs="Times New Roman"/>
+          <w:sz w:val="24"/>
+          <w:szCs w:val="24"/>
+        </w:rPr>
+        <w:t xml:space="preserve">We develop a weight function.  This, the log of the exposure times, and the sampled pixels are used </w:t>
+      </w:r>
+      <w:r>
+        <w:rPr>
+          <w:rFonts w:ascii="Times New Roman" w:hAnsi="Times New Roman" w:cs="Times New Roman"/>
+          <w:color w:val="000000"/>
+          <w:sz w:val="24"/>
+          <w:szCs w:val="24"/>
+        </w:rPr>
+        <w:t xml:space="preserve">in </w:t>
+      </w:r>
+      <w:proofErr w:type="spellStart"/>
+      <w:r>
+        <w:rPr>
+          <w:rFonts w:ascii="Times New Roman" w:hAnsi="Times New Roman" w:cs="Times New Roman"/>
+          <w:b/>
+          <w:color w:val="000000"/>
+          <w:sz w:val="24"/>
+          <w:szCs w:val="24"/>
+        </w:rPr>
+        <w:t>gsolve.m</w:t>
+      </w:r>
+      <w:proofErr w:type="spellEnd"/>
+      <w:r>
+        <w:rPr>
+          <w:rFonts w:ascii="Times New Roman" w:hAnsi="Times New Roman" w:cs="Times New Roman"/>
+          <w:color w:val="000000"/>
+          <w:sz w:val="24"/>
+          <w:szCs w:val="24"/>
+        </w:rPr>
+        <w:t xml:space="preserve"> to discover the image response function.  </w:t>
+      </w:r>
+      <w:proofErr w:type="spellStart"/>
+      <w:proofErr w:type="gramStart"/>
+      <w:r>
+        <w:rPr>
+          <w:rFonts w:ascii="Times New Roman" w:hAnsi="Times New Roman" w:cs="Times New Roman"/>
+          <w:b/>
+          <w:color w:val="000000"/>
+          <w:sz w:val="24"/>
+          <w:szCs w:val="24"/>
+        </w:rPr>
+        <w:t>gsolve.m</w:t>
+      </w:r>
+      <w:proofErr w:type="spellEnd"/>
+      <w:proofErr w:type="gramEnd"/>
+      <w:r>
+        <w:rPr>
+          <w:rFonts w:ascii="Times New Roman" w:hAnsi="Times New Roman" w:cs="Times New Roman"/>
+          <w:color w:val="000000"/>
+          <w:sz w:val="24"/>
+          <w:szCs w:val="24"/>
+        </w:rPr>
+        <w:t xml:space="preserve"> is run on each color channel</w:t>
+      </w:r>
+      <w:r>
+        <w:rPr>
+          <w:rFonts w:ascii="Times New Roman" w:hAnsi="Times New Roman" w:cs="Times New Roman"/>
+          <w:b/>
+          <w:color w:val="000000"/>
+          <w:sz w:val="24"/>
+          <w:szCs w:val="24"/>
+        </w:rPr>
+        <w:t>.</w:t>
+      </w:r>
+      <w:r>
+        <w:rPr>
+          <w:rFonts w:ascii="Times New Roman" w:hAnsi="Times New Roman" w:cs="Times New Roman"/>
+          <w:b/>
+          <w:color w:val="000000"/>
+          <w:sz w:val="24"/>
+          <w:szCs w:val="24"/>
+        </w:rPr>
+        <w:t xml:space="preserve">  </w:t>
+      </w:r>
+      <w:r>
+        <w:rPr>
+          <w:rFonts w:ascii="Times New Roman" w:hAnsi="Times New Roman" w:cs="Times New Roman"/>
+          <w:color w:val="000000"/>
+          <w:sz w:val="24"/>
+          <w:szCs w:val="24"/>
+        </w:rPr>
+        <w:t>For this step, we developed the MATLAB script:</w:t>
+      </w:r>
+    </w:p>
+    <w:p>
+      <w:pPr>
+        <w:pStyle w:val="ListParagraph"/>
+        <w:numPr>
+          <w:ilvl w:val="0"/>
+          <w:numId w:val="21"/>
+        </w:numPr>
+        <w:autoSpaceDE w:val="0"/>
+        <w:autoSpaceDN w:val="0"/>
+        <w:adjustRightInd w:val="0"/>
+        <w:spacing w:after="0" w:line="240" w:lineRule="auto"/>
+        <w:rPr>
+          <w:rFonts w:ascii="Courier New" w:hAnsi="Courier New" w:cs="Courier New"/>
+          <w:sz w:val="24"/>
+          <w:szCs w:val="24"/>
+        </w:rPr>
+      </w:pPr>
+      <w:proofErr w:type="spellStart"/>
+      <w:r>
+        <w:rPr>
+          <w:rFonts w:ascii="Times New Roman" w:hAnsi="Times New Roman" w:cs="Times New Roman"/>
+          <w:b/>
+          <w:color w:val="000000"/>
+          <w:sz w:val="24"/>
+          <w:szCs w:val="24"/>
+        </w:rPr>
+        <w:t>weightingFunction.m</w:t>
+      </w:r>
+      <w:proofErr w:type="spellEnd"/>
+      <w:r>
+        <w:rPr>
+          <w:rFonts w:ascii="Times New Roman" w:hAnsi="Times New Roman" w:cs="Times New Roman"/>
+          <w:b/>
+          <w:color w:val="000000"/>
+          <w:sz w:val="24"/>
+          <w:szCs w:val="24"/>
+        </w:rPr>
+        <w:t xml:space="preserve">: </w:t>
+      </w:r>
+      <w:r>
+        <w:rPr>
+          <w:rFonts w:ascii="Times New Roman" w:hAnsi="Times New Roman" w:cs="Times New Roman"/>
+          <w:sz w:val="24"/>
+          <w:szCs w:val="24"/>
+        </w:rPr>
+        <w:t xml:space="preserve">determines the weights to be used in </w:t>
+      </w:r>
+      <w:proofErr w:type="spellStart"/>
+      <w:r>
+        <w:rPr>
+          <w:rFonts w:ascii="Times New Roman" w:hAnsi="Times New Roman" w:cs="Times New Roman"/>
+          <w:sz w:val="24"/>
+          <w:szCs w:val="24"/>
+        </w:rPr>
+        <w:t>gsolve</w:t>
+      </w:r>
+      <w:proofErr w:type="spellEnd"/>
+    </w:p>
+    <w:p>
+      <w:pPr>
+        <w:pStyle w:val="ListParagraph"/>
+        <w:autoSpaceDE w:val="0"/>
+        <w:autoSpaceDN w:val="0"/>
+        <w:adjustRightInd w:val="0"/>
+        <w:spacing w:after="0" w:line="240" w:lineRule="auto"/>
+        <w:ind w:left="2520"/>
+        <w:rPr>
+          <w:rFonts w:ascii="Courier New" w:hAnsi="Courier New" w:cs="Courier New"/>
+          <w:sz w:val="24"/>
+          <w:szCs w:val="24"/>
+        </w:rPr>
+      </w:pPr>
     </w:p>
     <w:p>
       <w:pPr>
@@ -936,7 +1317,29 @@
           <w:sz w:val="28"/>
           <w:szCs w:val="28"/>
         </w:rPr>
-        <w:t>Write HDR image (Giang)</w:t>
+        <w:t>Write HDR image (</w:t>
+      </w:r>
+      <w:proofErr w:type="spellStart"/>
+      <w:r>
+        <w:rPr>
+          <w:rFonts w:ascii="Times New Roman" w:eastAsia="Times New Roman" w:hAnsi="Times New Roman" w:cs="Times New Roman"/>
+          <w:b/>
+          <w:color w:val="auto"/>
+          <w:sz w:val="28"/>
+          <w:szCs w:val="28"/>
+        </w:rPr>
+        <w:t>Giang</w:t>
+      </w:r>
+      <w:proofErr w:type="spellEnd"/>
+      <w:r>
+        <w:rPr>
+          <w:rFonts w:ascii="Times New Roman" w:eastAsia="Times New Roman" w:hAnsi="Times New Roman" w:cs="Times New Roman"/>
+          <w:b/>
+          <w:color w:val="auto"/>
+          <w:sz w:val="28"/>
+          <w:szCs w:val="28"/>
+        </w:rPr>
+        <w:t>)</w:t>
       </w:r>
     </w:p>
     <w:p>
@@ -973,16 +1376,45 @@
           <w:sz w:val="24"/>
           <w:szCs w:val="24"/>
         </w:rPr>
-        <w:t xml:space="preserve"> implements the HDR algorithm i</w:t>
-      </w:r>
-      <w:r>
-        <w:rPr>
-          <w:rFonts w:ascii="Times New Roman" w:eastAsia="Times New Roman" w:hAnsi="Times New Roman" w:cs="Times New Roman"/>
-          <w:color w:val="000000"/>
-          <w:sz w:val="24"/>
-          <w:szCs w:val="24"/>
-        </w:rPr>
-        <w:t>n Paul E. Debevec's paper</w:t>
+        <w:t xml:space="preserve"> implement</w:t>
+      </w:r>
+      <w:r>
+        <w:rPr>
+          <w:rFonts w:ascii="Times New Roman" w:eastAsia="Times New Roman" w:hAnsi="Times New Roman" w:cs="Times New Roman"/>
+          <w:color w:val="000000"/>
+          <w:sz w:val="24"/>
+          <w:szCs w:val="24"/>
+        </w:rPr>
+        <w:t xml:space="preserve"> the HDR algorithm i</w:t>
+      </w:r>
+      <w:r>
+        <w:rPr>
+          <w:rFonts w:ascii="Times New Roman" w:eastAsia="Times New Roman" w:hAnsi="Times New Roman" w:cs="Times New Roman"/>
+          <w:color w:val="000000"/>
+          <w:sz w:val="24"/>
+          <w:szCs w:val="24"/>
+        </w:rPr>
+        <w:t xml:space="preserve">n Paul E. </w:t>
+      </w:r>
+      <w:proofErr w:type="spellStart"/>
+      <w:r>
+        <w:rPr>
+          <w:rFonts w:ascii="Times New Roman" w:eastAsia="Times New Roman" w:hAnsi="Times New Roman" w:cs="Times New Roman"/>
+          <w:color w:val="000000"/>
+          <w:sz w:val="24"/>
+          <w:szCs w:val="24"/>
+        </w:rPr>
+        <w:t>Debevec's</w:t>
+      </w:r>
+      <w:proofErr w:type="spellEnd"/>
+      <w:r>
+        <w:rPr>
+          <w:rFonts w:ascii="Times New Roman" w:eastAsia="Times New Roman" w:hAnsi="Times New Roman" w:cs="Times New Roman"/>
+          <w:color w:val="000000"/>
+          <w:sz w:val="24"/>
+          <w:szCs w:val="24"/>
+        </w:rPr>
+        <w:t xml:space="preserve"> paper</w:t>
       </w:r>
       <w:r>
         <w:rPr>
@@ -1054,7 +1486,27 @@
           <w:sz w:val="24"/>
           <w:szCs w:val="24"/>
         </w:rPr>
-        <w:t xml:space="preserve">images as input, then </w:t>
+        <w:t xml:space="preserve">images as input, </w:t>
+      </w:r>
+      <w:proofErr w:type="gramStart"/>
+      <w:r>
+        <w:rPr>
+          <w:rFonts w:ascii="Times New Roman" w:eastAsia="Times New Roman" w:hAnsi="Times New Roman" w:cs="Times New Roman"/>
+          <w:color w:val="000000"/>
+          <w:sz w:val="24"/>
+          <w:szCs w:val="24"/>
+        </w:rPr>
+        <w:t>then</w:t>
+      </w:r>
+      <w:proofErr w:type="gramEnd"/>
+      <w:r>
+        <w:rPr>
+          <w:rFonts w:ascii="Times New Roman" w:eastAsia="Times New Roman" w:hAnsi="Times New Roman" w:cs="Times New Roman"/>
+          <w:color w:val="000000"/>
+          <w:sz w:val="24"/>
+          <w:szCs w:val="24"/>
+        </w:rPr>
+        <w:t xml:space="preserve"> </w:t>
       </w:r>
       <w:r>
         <w:rPr>
@@ -1153,7 +1605,27 @@
           <w:sz w:val="24"/>
           <w:szCs w:val="24"/>
         </w:rPr>
-        <w:t>(.hdr)</w:t>
+        <w:t>(.</w:t>
+      </w:r>
+      <w:proofErr w:type="spellStart"/>
+      <w:r>
+        <w:rPr>
+          <w:rFonts w:ascii="Times New Roman" w:eastAsia="Times New Roman" w:hAnsi="Times New Roman" w:cs="Times New Roman"/>
+          <w:color w:val="000000"/>
+          <w:sz w:val="24"/>
+          <w:szCs w:val="24"/>
+        </w:rPr>
+        <w:t>hdr</w:t>
+      </w:r>
+      <w:proofErr w:type="spellEnd"/>
+      <w:r>
+        <w:rPr>
+          <w:rFonts w:ascii="Times New Roman" w:eastAsia="Times New Roman" w:hAnsi="Times New Roman" w:cs="Times New Roman"/>
+          <w:color w:val="000000"/>
+          <w:sz w:val="24"/>
+          <w:szCs w:val="24"/>
+        </w:rPr>
+        <w:t>)</w:t>
       </w:r>
       <w:r>
         <w:rPr>
@@ -1214,6 +1686,7 @@
           <w:szCs w:val="24"/>
         </w:rPr>
       </w:pPr>
+      <w:proofErr w:type="spellStart"/>
       <w:r>
         <w:rPr>
           <w:rFonts w:ascii="Times New Roman" w:hAnsi="Times New Roman" w:cs="Times New Roman"/>
@@ -1223,6 +1696,7 @@
         </w:rPr>
         <w:t>convertToHDR.m</w:t>
       </w:r>
+      <w:proofErr w:type="spellEnd"/>
       <w:r>
         <w:rPr>
           <w:rFonts w:ascii="Times New Roman" w:hAnsi="Times New Roman" w:cs="Times New Roman"/>
@@ -1261,6 +1735,7 @@
           <w:szCs w:val="24"/>
         </w:rPr>
       </w:pPr>
+      <w:proofErr w:type="spellStart"/>
       <w:r>
         <w:rPr>
           <w:rFonts w:ascii="Times New Roman" w:hAnsi="Times New Roman" w:cs="Times New Roman"/>
@@ -1270,6 +1745,7 @@
         </w:rPr>
         <w:t>write_rgbe.m</w:t>
       </w:r>
+      <w:proofErr w:type="spellEnd"/>
       <w:r>
         <w:rPr>
           <w:rFonts w:ascii="Times New Roman" w:hAnsi="Times New Roman" w:cs="Times New Roman"/>
@@ -1306,7 +1782,25 @@
           <w:b/>
           <w:color w:val="auto"/>
         </w:rPr>
-        <w:t>radiance map using tone mapping. (Giang)</w:t>
+        <w:t>radiance map using tone mapping. (</w:t>
+      </w:r>
+      <w:proofErr w:type="spellStart"/>
+      <w:r>
+        <w:rPr>
+          <w:rFonts w:ascii="Times New Roman" w:eastAsia="Times New Roman" w:hAnsi="Times New Roman" w:cs="Times New Roman"/>
+          <w:b/>
+          <w:color w:val="auto"/>
+        </w:rPr>
+        <w:t>Giang</w:t>
+      </w:r>
+      <w:proofErr w:type="spellEnd"/>
+      <w:r>
+        <w:rPr>
+          <w:rFonts w:ascii="Times New Roman" w:eastAsia="Times New Roman" w:hAnsi="Times New Roman" w:cs="Times New Roman"/>
+          <w:b/>
+          <w:color w:val="auto"/>
+        </w:rPr>
+        <w:t>)</w:t>
       </w:r>
     </w:p>
     <w:p>
@@ -1334,7 +1828,47 @@
           <w:sz w:val="24"/>
           <w:szCs w:val="24"/>
         </w:rPr>
-        <w:t>We load our radiance map into Photomatix Pro 5.0, then tone map it into a usual image.</w:t>
+        <w:t xml:space="preserve">We load our radiance map into </w:t>
+      </w:r>
+      <w:proofErr w:type="spellStart"/>
+      <w:r>
+        <w:rPr>
+          <w:rFonts w:ascii="Times New Roman" w:eastAsia="Times New Roman" w:hAnsi="Times New Roman" w:cs="Times New Roman"/>
+          <w:color w:val="000000"/>
+          <w:sz w:val="24"/>
+          <w:szCs w:val="24"/>
+        </w:rPr>
+        <w:t>Photomatix</w:t>
+      </w:r>
+      <w:proofErr w:type="spellEnd"/>
+      <w:r>
+        <w:rPr>
+          <w:rFonts w:ascii="Times New Roman" w:eastAsia="Times New Roman" w:hAnsi="Times New Roman" w:cs="Times New Roman"/>
+          <w:color w:val="000000"/>
+          <w:sz w:val="24"/>
+          <w:szCs w:val="24"/>
+        </w:rPr>
+        <w:t xml:space="preserve"> Pro 5.0, </w:t>
+      </w:r>
+      <w:proofErr w:type="gramStart"/>
+      <w:r>
+        <w:rPr>
+          <w:rFonts w:ascii="Times New Roman" w:eastAsia="Times New Roman" w:hAnsi="Times New Roman" w:cs="Times New Roman"/>
+          <w:color w:val="000000"/>
+          <w:sz w:val="24"/>
+          <w:szCs w:val="24"/>
+        </w:rPr>
+        <w:t>then</w:t>
+      </w:r>
+      <w:proofErr w:type="gramEnd"/>
+      <w:r>
+        <w:rPr>
+          <w:rFonts w:ascii="Times New Roman" w:eastAsia="Times New Roman" w:hAnsi="Times New Roman" w:cs="Times New Roman"/>
+          <w:color w:val="000000"/>
+          <w:sz w:val="24"/>
+          <w:szCs w:val="24"/>
+        </w:rPr>
+        <w:t xml:space="preserve"> tone map it into a usual image.</w:t>
       </w:r>
     </w:p>
     <w:p>
@@ -1357,8 +1891,8 @@
         </w:rPr>
         <w:drawing>
           <wp:inline distT="0" distB="0" distL="0" distR="0">
-            <wp:extent cx="4902200" cy="3676650"/>
-            <wp:effectExtent l="0" t="0" r="0" b="0"/>
+            <wp:extent cx="3143250" cy="2357438"/>
+            <wp:effectExtent l="19050" t="0" r="0" b="0"/>
             <wp:docPr id="4" name="Picture 4"/>
             <wp:cNvGraphicFramePr>
               <a:graphicFrameLocks xmlns:a="http://schemas.openxmlformats.org/drawingml/2006/main" noChangeAspect="1"/>
@@ -1374,7 +1908,7 @@
                     <a:blip r:embed="rId10" cstate="print">
                       <a:extLst>
                         <a:ext uri="{28A0092B-C50C-407E-A947-70E740481C1C}">
-                          <a14:useLocalDpi xmlns:a14="http://schemas.microsoft.com/office/drawing/2010/main" val="0"/>
+                          <a14:useLocalDpi xmlns="" xmlns:wpc="http://schemas.microsoft.com/office/word/2010/wordprocessingCanvas" xmlns:mc="http://schemas.openxmlformats.org/markup-compatibility/2006" xmlns:o="urn:schemas-microsoft-com:office:office" xmlns:v="urn:schemas-microsoft-com:vml" xmlns:wp14="http://schemas.microsoft.com/office/word/2010/wordprocessingDrawing" xmlns:w10="urn:schemas-microsoft-com:office:word" xmlns:w="http://schemas.openxmlformats.org/wordprocessingml/2006/main" xmlns:w14="http://schemas.microsoft.com/office/word/2010/wordml" xmlns:w15="http://schemas.microsoft.com/office/word/2012/wordml" xmlns:wpg="http://schemas.microsoft.com/office/word/2010/wordprocessingGroup" xmlns:wpi="http://schemas.microsoft.com/office/word/2010/wordprocessingInk" xmlns:wps="http://schemas.microsoft.com/office/word/2010/wordprocessingShape" xmlns:a14="http://schemas.microsoft.com/office/drawing/2010/main" val="0"/>
                         </a:ext>
                       </a:extLst>
                     </a:blip>
@@ -1385,7 +1919,7 @@
                   <pic:spPr>
                     <a:xfrm>
                       <a:off x="0" y="0"/>
-                      <a:ext cx="4902379" cy="3676784"/>
+                      <a:ext cx="3143365" cy="2357524"/>
                     </a:xfrm>
                     <a:prstGeom prst="rect">
                       <a:avLst/>
@@ -1425,8 +1959,19 @@
           <w:sz w:val="20"/>
           <w:szCs w:val="20"/>
         </w:rPr>
-        <w:t xml:space="preserve"> Image created by tone mapping our radiance map in Photomatix</w:t>
-      </w:r>
+        <w:t xml:space="preserve"> Image created by tone mapping our radiance map in </w:t>
+      </w:r>
+      <w:proofErr w:type="spellStart"/>
+      <w:r>
+        <w:rPr>
+          <w:rFonts w:ascii="Times New Roman" w:eastAsia="Times New Roman" w:hAnsi="Times New Roman" w:cs="Times New Roman"/>
+          <w:color w:val="000000"/>
+          <w:sz w:val="20"/>
+          <w:szCs w:val="20"/>
+        </w:rPr>
+        <w:t>Photomatix</w:t>
+      </w:r>
+      <w:proofErr w:type="spellEnd"/>
     </w:p>
     <w:p>
       <w:pPr>
@@ -1474,7 +2019,29 @@
           <w:sz w:val="28"/>
           <w:szCs w:val="28"/>
         </w:rPr>
-        <w:t>Image alignment (Giang)</w:t>
+        <w:t>Image alignment (</w:t>
+      </w:r>
+      <w:proofErr w:type="spellStart"/>
+      <w:r>
+        <w:rPr>
+          <w:rFonts w:ascii="Times New Roman" w:eastAsia="Times New Roman" w:hAnsi="Times New Roman" w:cs="Times New Roman"/>
+          <w:b/>
+          <w:color w:val="auto"/>
+          <w:sz w:val="28"/>
+          <w:szCs w:val="28"/>
+        </w:rPr>
+        <w:t>Giang</w:t>
+      </w:r>
+      <w:proofErr w:type="spellEnd"/>
+      <w:r>
+        <w:rPr>
+          <w:rFonts w:ascii="Times New Roman" w:eastAsia="Times New Roman" w:hAnsi="Times New Roman" w:cs="Times New Roman"/>
+          <w:b/>
+          <w:color w:val="auto"/>
+          <w:sz w:val="28"/>
+          <w:szCs w:val="28"/>
+        </w:rPr>
+        <w:t>)</w:t>
       </w:r>
     </w:p>
     <w:p>
@@ -1504,7 +2071,7 @@
           <w:szCs w:val="24"/>
           <w:shd w:val="clear" w:color="auto" w:fill="FFFFFF"/>
         </w:rPr>
-        <w:t>For image alignment, we</w:t>
+        <w:t>For image alignment, we implement the MTB algorithm in [</w:t>
       </w:r>
       <w:r>
         <w:rPr>
@@ -1514,7 +2081,7 @@
           <w:szCs w:val="24"/>
           <w:shd w:val="clear" w:color="auto" w:fill="FFFFFF"/>
         </w:rPr>
-        <w:t xml:space="preserve"> implement the MTB algorithm in [2]</w:t>
+        <w:t>3</w:t>
       </w:r>
       <w:r>
         <w:rPr>
@@ -1524,7 +2091,7 @@
           <w:szCs w:val="24"/>
           <w:shd w:val="clear" w:color="auto" w:fill="FFFFFF"/>
         </w:rPr>
-        <w:t>.</w:t>
+        <w:t>].</w:t>
       </w:r>
       <w:r>
         <w:rPr>
@@ -1593,7 +2160,7 @@
                     <a:blip r:embed="rId11" cstate="print">
                       <a:extLst>
                         <a:ext uri="{28A0092B-C50C-407E-A947-70E740481C1C}">
-                          <a14:useLocalDpi xmlns:a14="http://schemas.microsoft.com/office/drawing/2010/main" val="0"/>
+                          <a14:useLocalDpi xmlns="" xmlns:wpc="http://schemas.microsoft.com/office/word/2010/wordprocessingCanvas" xmlns:mc="http://schemas.openxmlformats.org/markup-compatibility/2006" xmlns:o="urn:schemas-microsoft-com:office:office" xmlns:v="urn:schemas-microsoft-com:vml" xmlns:wp14="http://schemas.microsoft.com/office/word/2010/wordprocessingDrawing" xmlns:w10="urn:schemas-microsoft-com:office:word" xmlns:w="http://schemas.openxmlformats.org/wordprocessingml/2006/main" xmlns:w14="http://schemas.microsoft.com/office/word/2010/wordml" xmlns:w15="http://schemas.microsoft.com/office/word/2012/wordml" xmlns:wpg="http://schemas.microsoft.com/office/word/2010/wordprocessingGroup" xmlns:wpi="http://schemas.microsoft.com/office/word/2010/wordprocessingInk" xmlns:wps="http://schemas.microsoft.com/office/word/2010/wordprocessingShape" xmlns:a14="http://schemas.microsoft.com/office/drawing/2010/main" val="0"/>
                         </a:ext>
                       </a:extLst>
                     </a:blip>
@@ -1657,7 +2224,7 @@
                     <a:blip r:embed="rId12" cstate="print">
                       <a:extLst>
                         <a:ext uri="{28A0092B-C50C-407E-A947-70E740481C1C}">
-                          <a14:useLocalDpi xmlns:a14="http://schemas.microsoft.com/office/drawing/2010/main" val="0"/>
+                          <a14:useLocalDpi xmlns="" xmlns:wpc="http://schemas.microsoft.com/office/word/2010/wordprocessingCanvas" xmlns:mc="http://schemas.openxmlformats.org/markup-compatibility/2006" xmlns:o="urn:schemas-microsoft-com:office:office" xmlns:v="urn:schemas-microsoft-com:vml" xmlns:wp14="http://schemas.microsoft.com/office/word/2010/wordprocessingDrawing" xmlns:w10="urn:schemas-microsoft-com:office:word" xmlns:w="http://schemas.openxmlformats.org/wordprocessingml/2006/main" xmlns:w14="http://schemas.microsoft.com/office/word/2010/wordml" xmlns:w15="http://schemas.microsoft.com/office/word/2012/wordml" xmlns:wpg="http://schemas.microsoft.com/office/word/2010/wordprocessingGroup" xmlns:wpi="http://schemas.microsoft.com/office/word/2010/wordprocessingInk" xmlns:wps="http://schemas.microsoft.com/office/word/2010/wordprocessingShape" xmlns:a14="http://schemas.microsoft.com/office/drawing/2010/main" val="0"/>
                         </a:ext>
                       </a:extLst>
                     </a:blip>
@@ -1835,7 +2402,7 @@
                     <a:blip r:embed="rId13" cstate="print">
                       <a:extLst>
                         <a:ext uri="{28A0092B-C50C-407E-A947-70E740481C1C}">
-                          <a14:useLocalDpi xmlns:a14="http://schemas.microsoft.com/office/drawing/2010/main" val="0"/>
+                          <a14:useLocalDpi xmlns="" xmlns:wpc="http://schemas.microsoft.com/office/word/2010/wordprocessingCanvas" xmlns:mc="http://schemas.openxmlformats.org/markup-compatibility/2006" xmlns:o="urn:schemas-microsoft-com:office:office" xmlns:v="urn:schemas-microsoft-com:vml" xmlns:wp14="http://schemas.microsoft.com/office/word/2010/wordprocessingDrawing" xmlns:w10="urn:schemas-microsoft-com:office:word" xmlns:w="http://schemas.openxmlformats.org/wordprocessingml/2006/main" xmlns:w14="http://schemas.microsoft.com/office/word/2010/wordml" xmlns:w15="http://schemas.microsoft.com/office/word/2012/wordml" xmlns:wpg="http://schemas.microsoft.com/office/word/2010/wordprocessingGroup" xmlns:wpi="http://schemas.microsoft.com/office/word/2010/wordprocessingInk" xmlns:wps="http://schemas.microsoft.com/office/word/2010/wordprocessingShape" xmlns:a14="http://schemas.microsoft.com/office/drawing/2010/main" val="0"/>
                         </a:ext>
                       </a:extLst>
                     </a:blip>
@@ -1928,43 +2495,7 @@
           <w:sz w:val="24"/>
           <w:szCs w:val="24"/>
         </w:rPr>
-        <w:t xml:space="preserve"> </w:t>
-      </w:r>
-      <w:r>
-        <w:rPr>
-          <w:rFonts w:ascii="Times New Roman" w:eastAsia="Times New Roman" w:hAnsi="Times New Roman" w:cs="Times New Roman"/>
-          <w:color w:val="000000"/>
-          <w:sz w:val="24"/>
-          <w:szCs w:val="24"/>
-        </w:rPr>
-        <w:t>We develop</w:t>
-      </w:r>
-      <w:r>
-        <w:rPr>
-          <w:rFonts w:ascii="Times New Roman" w:eastAsia="Times New Roman" w:hAnsi="Times New Roman" w:cs="Times New Roman"/>
-          <w:color w:val="000000"/>
-          <w:sz w:val="24"/>
-          <w:szCs w:val="24"/>
-        </w:rPr>
-        <w:t xml:space="preserve"> 1</w:t>
-      </w:r>
-      <w:r>
-        <w:rPr>
-          <w:rFonts w:ascii="Times New Roman" w:eastAsia="Times New Roman" w:hAnsi="Times New Roman" w:cs="Times New Roman"/>
-          <w:color w:val="000000"/>
-          <w:sz w:val="24"/>
-          <w:szCs w:val="24"/>
-        </w:rPr>
-        <w:t xml:space="preserve"> MATLAB</w:t>
-      </w:r>
-      <w:r>
-        <w:rPr>
-          <w:rFonts w:ascii="Times New Roman" w:eastAsia="Times New Roman" w:hAnsi="Times New Roman" w:cs="Times New Roman"/>
-          <w:color w:val="000000"/>
-          <w:sz w:val="24"/>
-          <w:szCs w:val="24"/>
-        </w:rPr>
-        <w:t xml:space="preserve"> script</w:t>
+        <w:t xml:space="preserve"> We develop 1 MATLAB script</w:t>
       </w:r>
       <w:r>
         <w:rPr>
@@ -1989,6 +2520,7 @@
           <w:szCs w:val="24"/>
         </w:rPr>
       </w:pPr>
+      <w:proofErr w:type="spellStart"/>
       <w:r>
         <w:rPr>
           <w:rFonts w:ascii="Times New Roman" w:hAnsi="Times New Roman" w:cs="Times New Roman"/>
@@ -2009,6 +2541,7 @@
         </w:rPr>
         <w:t>.m</w:t>
       </w:r>
+      <w:proofErr w:type="spellEnd"/>
       <w:r>
         <w:rPr>
           <w:rFonts w:ascii="Times New Roman" w:hAnsi="Times New Roman" w:cs="Times New Roman"/>
@@ -2041,7 +2574,735 @@
           <w:sz w:val="28"/>
           <w:szCs w:val="28"/>
         </w:rPr>
-        <w:t>HDR tonemapping (Emily)</w:t>
+        <w:t>HDR tone</w:t>
+      </w:r>
+      <w:r>
+        <w:rPr>
+          <w:rFonts w:ascii="Times New Roman" w:eastAsia="Times New Roman" w:hAnsi="Times New Roman" w:cs="Times New Roman"/>
+          <w:b/>
+          <w:color w:val="auto"/>
+          <w:sz w:val="28"/>
+          <w:szCs w:val="28"/>
+        </w:rPr>
+        <w:t xml:space="preserve"> </w:t>
+      </w:r>
+      <w:r>
+        <w:rPr>
+          <w:rFonts w:ascii="Times New Roman" w:eastAsia="Times New Roman" w:hAnsi="Times New Roman" w:cs="Times New Roman"/>
+          <w:b/>
+          <w:color w:val="auto"/>
+          <w:sz w:val="28"/>
+          <w:szCs w:val="28"/>
+        </w:rPr>
+        <w:t>mapping (Emily)</w:t>
+      </w:r>
+    </w:p>
+    <w:p>
+      <w:pPr>
+        <w:rPr>
+          <w:rFonts w:ascii="Times New Roman" w:hAnsi="Times New Roman" w:cs="Times New Roman"/>
+        </w:rPr>
+      </w:pPr>
+      <w:r>
+        <w:rPr>
+          <w:rFonts w:ascii="Times New Roman" w:eastAsia="Times New Roman" w:hAnsi="Times New Roman" w:cs="Times New Roman"/>
+          <w:color w:val="000000"/>
+          <w:sz w:val="24"/>
+          <w:szCs w:val="24"/>
+        </w:rPr>
+        <w:tab/>
+        <w:t>For tone mapp</w:t>
+      </w:r>
+      <w:r>
+        <w:rPr>
+          <w:rFonts w:ascii="Times New Roman" w:eastAsia="Times New Roman" w:hAnsi="Times New Roman" w:cs="Times New Roman"/>
+          <w:color w:val="000000"/>
+          <w:sz w:val="24"/>
+          <w:szCs w:val="24"/>
+        </w:rPr>
+        <w:t>ing, we follow</w:t>
+      </w:r>
+      <w:r>
+        <w:rPr>
+          <w:rFonts w:ascii="Times New Roman" w:eastAsia="Times New Roman" w:hAnsi="Times New Roman" w:cs="Times New Roman"/>
+          <w:color w:val="000000"/>
+          <w:sz w:val="24"/>
+          <w:szCs w:val="24"/>
+        </w:rPr>
+        <w:t xml:space="preserve"> the algorithm described by </w:t>
+      </w:r>
+      <w:proofErr w:type="spellStart"/>
+      <w:r>
+        <w:rPr>
+          <w:rFonts w:ascii="Times New Roman" w:eastAsia="Times New Roman" w:hAnsi="Times New Roman" w:cs="Times New Roman"/>
+          <w:color w:val="000000"/>
+          <w:sz w:val="24"/>
+          <w:szCs w:val="24"/>
+        </w:rPr>
+        <w:t>Drago</w:t>
+      </w:r>
+      <w:proofErr w:type="spellEnd"/>
+      <w:r>
+        <w:rPr>
+          <w:rFonts w:ascii="Times New Roman" w:eastAsia="Times New Roman" w:hAnsi="Times New Roman" w:cs="Times New Roman"/>
+          <w:color w:val="000000"/>
+          <w:sz w:val="24"/>
+          <w:szCs w:val="24"/>
+        </w:rPr>
+        <w:t xml:space="preserve">, </w:t>
+      </w:r>
+      <w:proofErr w:type="spellStart"/>
+      <w:r>
+        <w:rPr>
+          <w:rFonts w:ascii="Times New Roman" w:hAnsi="Times New Roman" w:cs="Times New Roman"/>
+        </w:rPr>
+        <w:t>Myszkowski</w:t>
+      </w:r>
+      <w:proofErr w:type="spellEnd"/>
+      <w:r>
+        <w:rPr>
+          <w:rFonts w:ascii="Times New Roman" w:hAnsi="Times New Roman" w:cs="Times New Roman"/>
+        </w:rPr>
+        <w:t xml:space="preserve">, and </w:t>
+      </w:r>
+      <w:proofErr w:type="spellStart"/>
+      <w:r>
+        <w:rPr>
+          <w:rFonts w:ascii="Times New Roman" w:hAnsi="Times New Roman" w:cs="Times New Roman"/>
+        </w:rPr>
+        <w:t>Annen</w:t>
+      </w:r>
+      <w:proofErr w:type="spellEnd"/>
+      <w:r>
+        <w:rPr>
+          <w:rFonts w:ascii="Times New Roman" w:hAnsi="Times New Roman" w:cs="Times New Roman"/>
+        </w:rPr>
+        <w:t xml:space="preserve"> [2].</w:t>
+      </w:r>
+      <w:r>
+        <w:rPr>
+          <w:rFonts w:ascii="Times New Roman" w:hAnsi="Times New Roman" w:cs="Times New Roman"/>
+        </w:rPr>
+        <w:t xml:space="preserve">  We ran it on the algorithm on scenes 2 and 3.</w:t>
+      </w:r>
+    </w:p>
+    <w:p>
+      <w:pPr>
+        <w:rPr>
+          <w:rFonts w:ascii="Times New Roman" w:eastAsia="Times New Roman" w:hAnsi="Times New Roman" w:cs="Times New Roman"/>
+          <w:snapToGrid w:val="0"/>
+          <w:color w:val="000000"/>
+          <w:w w:val="0"/>
+          <w:sz w:val="0"/>
+          <w:szCs w:val="0"/>
+          <w:u w:color="000000"/>
+          <w:bdr w:val="none" w:sz="0" w:space="0" w:color="000000"/>
+          <w:shd w:val="clear" w:color="000000" w:fill="000000"/>
+        </w:rPr>
+      </w:pPr>
+      <w:r>
+        <w:rPr>
+          <w:rFonts w:ascii="Times New Roman" w:hAnsi="Times New Roman" w:cs="Times New Roman"/>
+          <w:noProof/>
+        </w:rPr>
+        <w:lastRenderedPageBreak/>
+        <w:drawing>
+          <wp:inline distT="0" distB="0" distL="0" distR="0">
+            <wp:extent cx="2676525" cy="2007394"/>
+            <wp:effectExtent l="19050" t="0" r="9525" b="0"/>
+            <wp:docPr id="10" name="Picture 1" descr="C:\Users\Emily\AppData\Documents\putty\cap2DTM.png"/>
+            <wp:cNvGraphicFramePr>
+              <a:graphicFrameLocks xmlns:a="http://schemas.openxmlformats.org/drawingml/2006/main" noChangeAspect="1"/>
+            </wp:cNvGraphicFramePr>
+            <a:graphic xmlns:a="http://schemas.openxmlformats.org/drawingml/2006/main">
+              <a:graphicData uri="http://schemas.openxmlformats.org/drawingml/2006/picture">
+                <pic:pic xmlns:pic="http://schemas.openxmlformats.org/drawingml/2006/picture">
+                  <pic:nvPicPr>
+                    <pic:cNvPr id="0" name="Picture 1" descr="C:\Users\Emily\AppData\Documents\putty\cap2DTM.png"/>
+                    <pic:cNvPicPr>
+                      <a:picLocks noChangeAspect="1" noChangeArrowheads="1"/>
+                    </pic:cNvPicPr>
+                  </pic:nvPicPr>
+                  <pic:blipFill>
+                    <a:blip r:embed="rId14" cstate="print"/>
+                    <a:srcRect/>
+                    <a:stretch>
+                      <a:fillRect/>
+                    </a:stretch>
+                  </pic:blipFill>
+                  <pic:spPr bwMode="auto">
+                    <a:xfrm>
+                      <a:off x="0" y="0"/>
+                      <a:ext cx="2676525" cy="2007394"/>
+                    </a:xfrm>
+                    <a:prstGeom prst="rect">
+                      <a:avLst/>
+                    </a:prstGeom>
+                    <a:noFill/>
+                    <a:ln w="9525">
+                      <a:noFill/>
+                      <a:miter lim="800000"/>
+                      <a:headEnd/>
+                      <a:tailEnd/>
+                    </a:ln>
+                  </pic:spPr>
+                </pic:pic>
+              </a:graphicData>
+            </a:graphic>
+          </wp:inline>
+        </w:drawing>
+      </w:r>
+      <w:r>
+        <w:rPr>
+          <w:rFonts w:ascii="Times New Roman" w:hAnsi="Times New Roman" w:cs="Times New Roman"/>
+          <w:noProof/>
+        </w:rPr>
+        <w:drawing>
+          <wp:inline distT="0" distB="0" distL="0" distR="0">
+            <wp:extent cx="2695575" cy="2019300"/>
+            <wp:effectExtent l="19050" t="0" r="9525" b="0"/>
+            <wp:docPr id="9" name="Picture 2" descr="C:\Users\Emily\p1\pro1\cap1DTM5.png"/>
+            <wp:cNvGraphicFramePr>
+              <a:graphicFrameLocks xmlns:a="http://schemas.openxmlformats.org/drawingml/2006/main" noChangeAspect="1"/>
+            </wp:cNvGraphicFramePr>
+            <a:graphic xmlns:a="http://schemas.openxmlformats.org/drawingml/2006/main">
+              <a:graphicData uri="http://schemas.openxmlformats.org/drawingml/2006/picture">
+                <pic:pic xmlns:pic="http://schemas.openxmlformats.org/drawingml/2006/picture">
+                  <pic:nvPicPr>
+                    <pic:cNvPr id="0" name="Picture 2" descr="C:\Users\Emily\p1\pro1\cap1DTM5.png"/>
+                    <pic:cNvPicPr>
+                      <a:picLocks noChangeAspect="1" noChangeArrowheads="1"/>
+                    </pic:cNvPicPr>
+                  </pic:nvPicPr>
+                  <pic:blipFill>
+                    <a:blip r:embed="rId15" cstate="print"/>
+                    <a:srcRect/>
+                    <a:stretch>
+                      <a:fillRect/>
+                    </a:stretch>
+                  </pic:blipFill>
+                  <pic:spPr bwMode="auto">
+                    <a:xfrm>
+                      <a:off x="0" y="0"/>
+                      <a:ext cx="2695575" cy="2019300"/>
+                    </a:xfrm>
+                    <a:prstGeom prst="rect">
+                      <a:avLst/>
+                    </a:prstGeom>
+                    <a:noFill/>
+                    <a:ln w="9525">
+                      <a:noFill/>
+                      <a:miter lim="800000"/>
+                      <a:headEnd/>
+                      <a:tailEnd/>
+                    </a:ln>
+                  </pic:spPr>
+                </pic:pic>
+              </a:graphicData>
+            </a:graphic>
+          </wp:inline>
+        </w:drawing>
+      </w:r>
+      <w:r>
+        <w:rPr>
+          <w:rFonts w:ascii="Times New Roman" w:eastAsia="Times New Roman" w:hAnsi="Times New Roman" w:cs="Times New Roman"/>
+          <w:snapToGrid w:val="0"/>
+          <w:color w:val="000000"/>
+          <w:w w:val="0"/>
+          <w:sz w:val="0"/>
+          <w:szCs w:val="0"/>
+          <w:u w:color="000000"/>
+          <w:bdr w:val="none" w:sz="0" w:space="0" w:color="000000"/>
+          <w:shd w:val="clear" w:color="000000" w:fill="000000"/>
+        </w:rPr>
+        <w:t xml:space="preserve">  </w:t>
+      </w:r>
+      <w:r>
+        <w:rPr>
+          <w:rFonts w:ascii="Times New Roman" w:eastAsia="Times New Roman" w:hAnsi="Times New Roman" w:cs="Times New Roman"/>
+          <w:snapToGrid w:val="0"/>
+          <w:color w:val="000000"/>
+          <w:w w:val="0"/>
+          <w:sz w:val="0"/>
+          <w:szCs w:val="0"/>
+          <w:u w:color="000000"/>
+          <w:bdr w:val="none" w:sz="0" w:space="0" w:color="000000"/>
+          <w:shd w:val="clear" w:color="000000" w:fill="000000"/>
+        </w:rPr>
+        <w:tab/>
+        <w:t xml:space="preserve">  </w:t>
+      </w:r>
+    </w:p>
+    <w:p>
+      <w:pPr>
+        <w:rPr>
+          <w:rFonts w:ascii="Times New Roman" w:eastAsia="Times New Roman" w:hAnsi="Times New Roman" w:cs="Times New Roman"/>
+          <w:snapToGrid w:val="0"/>
+          <w:color w:val="000000"/>
+          <w:w w:val="0"/>
+          <w:sz w:val="0"/>
+          <w:szCs w:val="0"/>
+          <w:u w:color="000000"/>
+          <w:bdr w:val="none" w:sz="0" w:space="0" w:color="000000"/>
+          <w:shd w:val="clear" w:color="000000" w:fill="000000"/>
+        </w:rPr>
+      </w:pPr>
+      <w:r>
+        <w:rPr>
+          <w:rFonts w:ascii="Times New Roman" w:eastAsia="Times New Roman" w:hAnsi="Times New Roman" w:cs="Times New Roman"/>
+          <w:b/>
+          <w:color w:val="000000"/>
+          <w:sz w:val="20"/>
+          <w:szCs w:val="20"/>
+        </w:rPr>
+        <w:t xml:space="preserve">Figure </w:t>
+      </w:r>
+      <w:r>
+        <w:rPr>
+          <w:rFonts w:ascii="Times New Roman" w:eastAsia="Times New Roman" w:hAnsi="Times New Roman" w:cs="Times New Roman"/>
+          <w:b/>
+          <w:color w:val="000000"/>
+          <w:sz w:val="20"/>
+          <w:szCs w:val="20"/>
+        </w:rPr>
+        <w:t xml:space="preserve">6a: </w:t>
+      </w:r>
+      <w:r>
+        <w:rPr>
+          <w:rFonts w:ascii="Times New Roman" w:eastAsia="Times New Roman" w:hAnsi="Times New Roman" w:cs="Times New Roman"/>
+          <w:color w:val="000000"/>
+          <w:sz w:val="20"/>
+          <w:szCs w:val="20"/>
+        </w:rPr>
+        <w:t>the</w:t>
+      </w:r>
+      <w:r>
+        <w:rPr>
+          <w:rFonts w:ascii="Times New Roman" w:eastAsia="Times New Roman" w:hAnsi="Times New Roman" w:cs="Times New Roman"/>
+          <w:b/>
+          <w:color w:val="000000"/>
+          <w:sz w:val="20"/>
+          <w:szCs w:val="20"/>
+        </w:rPr>
+        <w:t xml:space="preserve"> </w:t>
+      </w:r>
+      <w:r>
+        <w:rPr>
+          <w:rFonts w:ascii="Times New Roman" w:eastAsia="Times New Roman" w:hAnsi="Times New Roman" w:cs="Times New Roman"/>
+          <w:color w:val="000000"/>
+          <w:sz w:val="20"/>
+          <w:szCs w:val="20"/>
+        </w:rPr>
+        <w:t>2</w:t>
+      </w:r>
+      <w:r>
+        <w:rPr>
+          <w:rFonts w:ascii="Times New Roman" w:eastAsia="Times New Roman" w:hAnsi="Times New Roman" w:cs="Times New Roman"/>
+          <w:color w:val="000000"/>
+          <w:sz w:val="20"/>
+          <w:szCs w:val="20"/>
+          <w:vertAlign w:val="superscript"/>
+        </w:rPr>
+        <w:t>nd</w:t>
+      </w:r>
+      <w:r>
+        <w:rPr>
+          <w:rFonts w:ascii="Times New Roman" w:eastAsia="Times New Roman" w:hAnsi="Times New Roman" w:cs="Times New Roman"/>
+          <w:color w:val="000000"/>
+          <w:sz w:val="20"/>
+          <w:szCs w:val="20"/>
+        </w:rPr>
+        <w:t xml:space="preserve"> scene after tone mapping</w:t>
+      </w:r>
+      <w:r>
+        <w:rPr>
+          <w:rFonts w:ascii="Times New Roman" w:eastAsia="Times New Roman" w:hAnsi="Times New Roman" w:cs="Times New Roman"/>
+          <w:color w:val="000000"/>
+          <w:sz w:val="24"/>
+          <w:szCs w:val="24"/>
+        </w:rPr>
+        <w:tab/>
+      </w:r>
+      <w:r>
+        <w:rPr>
+          <w:rFonts w:ascii="Times New Roman" w:eastAsia="Times New Roman" w:hAnsi="Times New Roman" w:cs="Times New Roman"/>
+          <w:color w:val="000000"/>
+          <w:sz w:val="24"/>
+          <w:szCs w:val="24"/>
+        </w:rPr>
+        <w:tab/>
+      </w:r>
+      <w:r>
+        <w:rPr>
+          <w:rFonts w:ascii="Times New Roman" w:eastAsia="Times New Roman" w:hAnsi="Times New Roman" w:cs="Times New Roman"/>
+          <w:b/>
+          <w:color w:val="000000"/>
+          <w:sz w:val="20"/>
+          <w:szCs w:val="20"/>
+        </w:rPr>
+        <w:t>Figure 5</w:t>
+      </w:r>
+      <w:r>
+        <w:rPr>
+          <w:rFonts w:ascii="Times New Roman" w:eastAsia="Times New Roman" w:hAnsi="Times New Roman" w:cs="Times New Roman"/>
+          <w:b/>
+          <w:color w:val="000000"/>
+          <w:sz w:val="20"/>
+          <w:szCs w:val="20"/>
+        </w:rPr>
+        <w:t>b:</w:t>
+      </w:r>
+      <w:r>
+        <w:rPr>
+          <w:rFonts w:ascii="Times New Roman" w:eastAsia="Times New Roman" w:hAnsi="Times New Roman" w:cs="Times New Roman"/>
+          <w:color w:val="000000"/>
+          <w:sz w:val="20"/>
+          <w:szCs w:val="20"/>
+        </w:rPr>
+        <w:t xml:space="preserve"> </w:t>
+      </w:r>
+      <w:r>
+        <w:rPr>
+          <w:rFonts w:ascii="Times New Roman" w:eastAsia="Times New Roman" w:hAnsi="Times New Roman" w:cs="Times New Roman"/>
+          <w:color w:val="000000"/>
+          <w:sz w:val="20"/>
+          <w:szCs w:val="20"/>
+        </w:rPr>
+        <w:t>the</w:t>
+      </w:r>
+      <w:r>
+        <w:rPr>
+          <w:rFonts w:ascii="Times New Roman" w:eastAsia="Times New Roman" w:hAnsi="Times New Roman" w:cs="Times New Roman"/>
+          <w:b/>
+          <w:color w:val="000000"/>
+          <w:sz w:val="20"/>
+          <w:szCs w:val="20"/>
+        </w:rPr>
+        <w:t xml:space="preserve"> </w:t>
+      </w:r>
+      <w:r>
+        <w:rPr>
+          <w:rFonts w:ascii="Times New Roman" w:eastAsia="Times New Roman" w:hAnsi="Times New Roman" w:cs="Times New Roman"/>
+          <w:color w:val="000000"/>
+          <w:sz w:val="20"/>
+          <w:szCs w:val="20"/>
+        </w:rPr>
+        <w:t>3</w:t>
+      </w:r>
+      <w:r>
+        <w:rPr>
+          <w:rFonts w:ascii="Times New Roman" w:eastAsia="Times New Roman" w:hAnsi="Times New Roman" w:cs="Times New Roman"/>
+          <w:color w:val="000000"/>
+          <w:sz w:val="20"/>
+          <w:szCs w:val="20"/>
+          <w:vertAlign w:val="superscript"/>
+        </w:rPr>
+        <w:t>rd</w:t>
+      </w:r>
+      <w:r>
+        <w:rPr>
+          <w:rFonts w:ascii="Times New Roman" w:eastAsia="Times New Roman" w:hAnsi="Times New Roman" w:cs="Times New Roman"/>
+          <w:color w:val="000000"/>
+          <w:sz w:val="20"/>
+          <w:szCs w:val="20"/>
+        </w:rPr>
+        <w:t xml:space="preserve"> scene after tone mapping</w:t>
+      </w:r>
+      <w:r>
+        <w:rPr>
+          <w:rFonts w:ascii="Times New Roman" w:eastAsia="Times New Roman" w:hAnsi="Times New Roman" w:cs="Times New Roman"/>
+          <w:color w:val="000000"/>
+          <w:sz w:val="24"/>
+          <w:szCs w:val="24"/>
+        </w:rPr>
+        <w:tab/>
+      </w:r>
+    </w:p>
+    <w:p>
+      <w:pPr>
+        <w:rPr>
+          <w:rFonts w:ascii="Times New Roman" w:hAnsi="Times New Roman" w:cs="Times New Roman"/>
+        </w:rPr>
+      </w:pPr>
+    </w:p>
+    <w:p>
+      <w:pPr>
+        <w:rPr>
+          <w:rFonts w:ascii="Times New Roman" w:eastAsia="Times New Roman" w:hAnsi="Times New Roman" w:cs="Times New Roman"/>
+          <w:color w:val="000000"/>
+          <w:sz w:val="24"/>
+          <w:szCs w:val="24"/>
+        </w:rPr>
+      </w:pPr>
+      <w:r>
+        <w:rPr>
+          <w:rFonts w:ascii="Times New Roman" w:eastAsia="Times New Roman" w:hAnsi="Times New Roman" w:cs="Times New Roman"/>
+          <w:color w:val="000000"/>
+          <w:sz w:val="24"/>
+          <w:szCs w:val="24"/>
+        </w:rPr>
+        <w:t>We implement the algorithm using follow</w:t>
+      </w:r>
+      <w:r>
+        <w:rPr>
+          <w:rFonts w:ascii="Times New Roman" w:eastAsia="Times New Roman" w:hAnsi="Times New Roman" w:cs="Times New Roman"/>
+          <w:color w:val="000000"/>
+          <w:sz w:val="24"/>
+          <w:szCs w:val="24"/>
+        </w:rPr>
+        <w:t>ing</w:t>
+      </w:r>
+      <w:r>
+        <w:rPr>
+          <w:rFonts w:ascii="Times New Roman" w:eastAsia="Times New Roman" w:hAnsi="Times New Roman" w:cs="Times New Roman"/>
+          <w:color w:val="000000"/>
+          <w:sz w:val="24"/>
+          <w:szCs w:val="24"/>
+        </w:rPr>
+        <w:t xml:space="preserve"> the MATLAB script</w:t>
+      </w:r>
+      <w:r>
+        <w:rPr>
+          <w:rFonts w:ascii="Times New Roman" w:eastAsia="Times New Roman" w:hAnsi="Times New Roman" w:cs="Times New Roman"/>
+          <w:color w:val="000000"/>
+          <w:sz w:val="24"/>
+          <w:szCs w:val="24"/>
+        </w:rPr>
+        <w:t>s</w:t>
+      </w:r>
+      <w:r>
+        <w:rPr>
+          <w:rFonts w:ascii="Times New Roman" w:eastAsia="Times New Roman" w:hAnsi="Times New Roman" w:cs="Times New Roman"/>
+          <w:color w:val="000000"/>
+          <w:sz w:val="24"/>
+          <w:szCs w:val="24"/>
+        </w:rPr>
+        <w:t>:</w:t>
+      </w:r>
+    </w:p>
+    <w:p>
+      <w:pPr>
+        <w:pStyle w:val="ListParagraph"/>
+        <w:numPr>
+          <w:ilvl w:val="0"/>
+          <w:numId w:val="17"/>
+        </w:numPr>
+        <w:rPr>
+          <w:rFonts w:ascii="Times New Roman" w:hAnsi="Times New Roman" w:cs="Times New Roman"/>
+          <w:sz w:val="24"/>
+          <w:szCs w:val="24"/>
+        </w:rPr>
+      </w:pPr>
+      <w:proofErr w:type="spellStart"/>
+      <w:r>
+        <w:rPr>
+          <w:rFonts w:ascii="Times New Roman" w:hAnsi="Times New Roman" w:cs="Times New Roman"/>
+          <w:b/>
+          <w:sz w:val="24"/>
+          <w:szCs w:val="24"/>
+        </w:rPr>
+        <w:t>dragoToneMapping.m</w:t>
+      </w:r>
+      <w:proofErr w:type="spellEnd"/>
+      <w:r>
+        <w:rPr>
+          <w:rFonts w:ascii="Times New Roman" w:hAnsi="Times New Roman" w:cs="Times New Roman"/>
+          <w:sz w:val="24"/>
+          <w:szCs w:val="24"/>
+        </w:rPr>
+        <w:t xml:space="preserve">: </w:t>
+      </w:r>
+      <w:r>
+        <w:rPr>
+          <w:rFonts w:ascii="Times New Roman" w:hAnsi="Times New Roman" w:cs="Times New Roman"/>
+          <w:sz w:val="24"/>
+          <w:szCs w:val="24"/>
+        </w:rPr>
+        <w:t xml:space="preserve">the main script that implements </w:t>
+      </w:r>
+      <w:proofErr w:type="spellStart"/>
+      <w:r>
+        <w:rPr>
+          <w:rFonts w:ascii="Times New Roman" w:hAnsi="Times New Roman" w:cs="Times New Roman"/>
+          <w:sz w:val="24"/>
+          <w:szCs w:val="24"/>
+        </w:rPr>
+        <w:t>Drago’s</w:t>
+      </w:r>
+      <w:proofErr w:type="spellEnd"/>
+      <w:r>
+        <w:rPr>
+          <w:rFonts w:ascii="Times New Roman" w:hAnsi="Times New Roman" w:cs="Times New Roman"/>
+          <w:sz w:val="24"/>
+          <w:szCs w:val="24"/>
+        </w:rPr>
+        <w:t xml:space="preserve"> </w:t>
+      </w:r>
+      <w:r>
+        <w:rPr>
+          <w:rFonts w:ascii="Times New Roman" w:hAnsi="Times New Roman" w:cs="Times New Roman"/>
+          <w:sz w:val="24"/>
+          <w:szCs w:val="24"/>
+        </w:rPr>
+        <w:t>algorithm on an HDR image by performing calculations and using other scripts</w:t>
+      </w:r>
+    </w:p>
+    <w:p>
+      <w:pPr>
+        <w:pStyle w:val="ListParagraph"/>
+        <w:numPr>
+          <w:ilvl w:val="0"/>
+          <w:numId w:val="17"/>
+        </w:numPr>
+        <w:rPr>
+          <w:rFonts w:ascii="Times New Roman" w:hAnsi="Times New Roman" w:cs="Times New Roman"/>
+          <w:sz w:val="24"/>
+          <w:szCs w:val="24"/>
+        </w:rPr>
+      </w:pPr>
+      <w:proofErr w:type="spellStart"/>
+      <w:r>
+        <w:rPr>
+          <w:rFonts w:ascii="Times New Roman" w:hAnsi="Times New Roman" w:cs="Times New Roman"/>
+          <w:b/>
+          <w:sz w:val="24"/>
+          <w:szCs w:val="24"/>
+        </w:rPr>
+        <w:t>luminance.m</w:t>
+      </w:r>
+      <w:proofErr w:type="spellEnd"/>
+      <w:r>
+        <w:rPr>
+          <w:rFonts w:ascii="Times New Roman" w:hAnsi="Times New Roman" w:cs="Times New Roman"/>
+          <w:sz w:val="24"/>
+          <w:szCs w:val="24"/>
+        </w:rPr>
+        <w:t>: calculates the luminance of every pixel the HDR image</w:t>
+      </w:r>
+    </w:p>
+    <w:p>
+      <w:pPr>
+        <w:pStyle w:val="ListParagraph"/>
+        <w:numPr>
+          <w:ilvl w:val="0"/>
+          <w:numId w:val="17"/>
+        </w:numPr>
+        <w:autoSpaceDE w:val="0"/>
+        <w:autoSpaceDN w:val="0"/>
+        <w:adjustRightInd w:val="0"/>
+        <w:spacing w:after="0" w:line="240" w:lineRule="auto"/>
+        <w:rPr>
+          <w:rFonts w:ascii="Times New Roman" w:hAnsi="Times New Roman" w:cs="Times New Roman"/>
+          <w:sz w:val="24"/>
+          <w:szCs w:val="24"/>
+        </w:rPr>
+      </w:pPr>
+      <w:proofErr w:type="spellStart"/>
+      <w:r>
+        <w:rPr>
+          <w:rFonts w:ascii="Times New Roman" w:hAnsi="Times New Roman" w:cs="Times New Roman"/>
+          <w:b/>
+          <w:sz w:val="24"/>
+          <w:szCs w:val="24"/>
+        </w:rPr>
+        <w:t>logMean.m</w:t>
+      </w:r>
+      <w:proofErr w:type="spellEnd"/>
+      <w:r>
+        <w:rPr>
+          <w:rFonts w:ascii="Times New Roman" w:hAnsi="Times New Roman" w:cs="Times New Roman"/>
+          <w:sz w:val="24"/>
+          <w:szCs w:val="24"/>
+        </w:rPr>
+        <w:t>: returns the logarithmic average of the luminance</w:t>
+      </w:r>
+    </w:p>
+    <w:p>
+      <w:pPr>
+        <w:pStyle w:val="ListParagraph"/>
+        <w:numPr>
+          <w:ilvl w:val="0"/>
+          <w:numId w:val="17"/>
+        </w:numPr>
+        <w:autoSpaceDE w:val="0"/>
+        <w:autoSpaceDN w:val="0"/>
+        <w:adjustRightInd w:val="0"/>
+        <w:spacing w:after="0" w:line="240" w:lineRule="auto"/>
+        <w:rPr>
+          <w:rFonts w:ascii="Times New Roman" w:hAnsi="Times New Roman" w:cs="Times New Roman"/>
+          <w:sz w:val="24"/>
+          <w:szCs w:val="24"/>
+        </w:rPr>
+      </w:pPr>
+      <w:proofErr w:type="spellStart"/>
+      <w:r>
+        <w:rPr>
+          <w:rFonts w:ascii="Times New Roman" w:hAnsi="Times New Roman" w:cs="Times New Roman"/>
+          <w:b/>
+          <w:sz w:val="24"/>
+          <w:szCs w:val="24"/>
+        </w:rPr>
+        <w:t>changeLuminance</w:t>
+      </w:r>
+      <w:r>
+        <w:rPr>
+          <w:rFonts w:ascii="Times New Roman" w:hAnsi="Times New Roman" w:cs="Times New Roman"/>
+          <w:b/>
+          <w:sz w:val="24"/>
+          <w:szCs w:val="24"/>
+        </w:rPr>
+        <w:t>.</w:t>
+      </w:r>
+      <w:r>
+        <w:rPr>
+          <w:rFonts w:ascii="Times New Roman" w:hAnsi="Times New Roman" w:cs="Times New Roman"/>
+          <w:b/>
+          <w:sz w:val="24"/>
+          <w:szCs w:val="24"/>
+        </w:rPr>
+        <w:t>m</w:t>
+      </w:r>
+      <w:proofErr w:type="spellEnd"/>
+      <w:r>
+        <w:rPr>
+          <w:rFonts w:ascii="Times New Roman" w:hAnsi="Times New Roman" w:cs="Times New Roman"/>
+          <w:sz w:val="24"/>
+          <w:szCs w:val="24"/>
+        </w:rPr>
+        <w:t>: updates the image with the new luminance values</w:t>
+      </w:r>
+    </w:p>
+    <w:p>
+      <w:pPr>
+        <w:pStyle w:val="ListParagraph"/>
+        <w:numPr>
+          <w:ilvl w:val="0"/>
+          <w:numId w:val="17"/>
+        </w:numPr>
+        <w:rPr>
+          <w:rFonts w:ascii="Times New Roman" w:hAnsi="Times New Roman" w:cs="Times New Roman"/>
+          <w:sz w:val="24"/>
+          <w:szCs w:val="24"/>
+        </w:rPr>
+      </w:pPr>
+      <w:proofErr w:type="spellStart"/>
+      <w:r>
+        <w:rPr>
+          <w:rFonts w:ascii="Times New Roman" w:hAnsi="Times New Roman" w:cs="Times New Roman"/>
+          <w:b/>
+          <w:sz w:val="24"/>
+          <w:szCs w:val="24"/>
+        </w:rPr>
+        <w:t>gammaDrago.m</w:t>
+      </w:r>
+      <w:proofErr w:type="spellEnd"/>
+      <w:r>
+        <w:rPr>
+          <w:rFonts w:ascii="Times New Roman" w:hAnsi="Times New Roman" w:cs="Times New Roman"/>
+          <w:sz w:val="24"/>
+          <w:szCs w:val="24"/>
+        </w:rPr>
+        <w:t>: gamma corrects the updated image</w:t>
       </w:r>
     </w:p>
     <w:p>
@@ -2079,41 +3340,184 @@
     <w:p/>
     <w:p>
       <w:pPr>
-        <w:rPr>
-          <w:rFonts w:ascii="Times New Roman" w:hAnsi="Times New Roman" w:cs="Times New Roman"/>
-        </w:rPr>
-      </w:pPr>
-      <w:r>
-        <w:rPr>
-          <w:rFonts w:ascii="Times New Roman" w:hAnsi="Times New Roman" w:cs="Times New Roman"/>
-        </w:rPr>
-        <w:lastRenderedPageBreak/>
-        <w:t xml:space="preserve">1. </w:t>
-      </w:r>
-      <w:r>
-        <w:rPr>
-          <w:rFonts w:ascii="Times New Roman" w:hAnsi="Times New Roman" w:cs="Times New Roman"/>
-        </w:rPr>
-        <w:t>Paul E. Debevec, Jitendra Malik, Recovering High Dynamic Range Radiance Maps from Photographs, SIGGRAPH 1997.</w:t>
-      </w:r>
-    </w:p>
-    <w:p>
-      <w:pPr>
-        <w:rPr>
-          <w:rFonts w:ascii="Times New Roman" w:hAnsi="Times New Roman" w:cs="Times New Roman"/>
-        </w:rPr>
-      </w:pPr>
-      <w:r>
-        <w:rPr>
-          <w:rFonts w:ascii="Times New Roman" w:hAnsi="Times New Roman" w:cs="Times New Roman"/>
-        </w:rPr>
-        <w:t xml:space="preserve">2. </w:t>
-      </w:r>
-      <w:r>
-        <w:rPr>
-          <w:rFonts w:ascii="Times New Roman" w:hAnsi="Times New Roman" w:cs="Times New Roman"/>
-        </w:rPr>
-        <w:t>Greg Ward, Fast Robust Image Registration for Compositing High Dynamic Range Photographs from Hand-Held Exposures, jgt, 2003.</w:t>
+        <w:pStyle w:val="ListParagraph"/>
+        <w:numPr>
+          <w:ilvl w:val="0"/>
+          <w:numId w:val="20"/>
+        </w:numPr>
+        <w:rPr>
+          <w:rFonts w:ascii="Times New Roman" w:hAnsi="Times New Roman" w:cs="Times New Roman"/>
+        </w:rPr>
+      </w:pPr>
+      <w:r>
+        <w:rPr>
+          <w:rFonts w:ascii="Times New Roman" w:hAnsi="Times New Roman" w:cs="Times New Roman"/>
+        </w:rPr>
+        <w:t xml:space="preserve">Paul E. </w:t>
+      </w:r>
+      <w:proofErr w:type="spellStart"/>
+      <w:r>
+        <w:rPr>
+          <w:rFonts w:ascii="Times New Roman" w:hAnsi="Times New Roman" w:cs="Times New Roman"/>
+        </w:rPr>
+        <w:t>Debevec</w:t>
+      </w:r>
+      <w:proofErr w:type="spellEnd"/>
+      <w:r>
+        <w:rPr>
+          <w:rFonts w:ascii="Times New Roman" w:hAnsi="Times New Roman" w:cs="Times New Roman"/>
+        </w:rPr>
+        <w:t xml:space="preserve">, </w:t>
+      </w:r>
+      <w:proofErr w:type="spellStart"/>
+      <w:r>
+        <w:rPr>
+          <w:rFonts w:ascii="Times New Roman" w:hAnsi="Times New Roman" w:cs="Times New Roman"/>
+        </w:rPr>
+        <w:t>Jitendra</w:t>
+      </w:r>
+      <w:proofErr w:type="spellEnd"/>
+      <w:r>
+        <w:rPr>
+          <w:rFonts w:ascii="Times New Roman" w:hAnsi="Times New Roman" w:cs="Times New Roman"/>
+        </w:rPr>
+        <w:t xml:space="preserve"> </w:t>
+      </w:r>
+      <w:proofErr w:type="spellStart"/>
+      <w:r>
+        <w:rPr>
+          <w:rFonts w:ascii="Times New Roman" w:hAnsi="Times New Roman" w:cs="Times New Roman"/>
+        </w:rPr>
+        <w:t>Malik</w:t>
+      </w:r>
+      <w:proofErr w:type="spellEnd"/>
+      <w:r>
+        <w:rPr>
+          <w:rFonts w:ascii="Times New Roman" w:hAnsi="Times New Roman" w:cs="Times New Roman"/>
+        </w:rPr>
+        <w:t>, Recovering High Dynamic Range Radiance Maps from Photographs, SIGGRAPH 1997.</w:t>
+      </w:r>
+    </w:p>
+    <w:p>
+      <w:pPr>
+        <w:pStyle w:val="ListParagraph"/>
+        <w:rPr>
+          <w:rFonts w:ascii="Times New Roman" w:hAnsi="Times New Roman" w:cs="Times New Roman"/>
+        </w:rPr>
+      </w:pPr>
+    </w:p>
+    <w:p>
+      <w:pPr>
+        <w:pStyle w:val="ListParagraph"/>
+        <w:numPr>
+          <w:ilvl w:val="0"/>
+          <w:numId w:val="20"/>
+        </w:numPr>
+        <w:rPr>
+          <w:rFonts w:ascii="Times New Roman" w:hAnsi="Times New Roman" w:cs="Times New Roman"/>
+        </w:rPr>
+      </w:pPr>
+      <w:r>
+        <w:rPr>
+          <w:rFonts w:ascii="Times New Roman" w:hAnsi="Times New Roman" w:cs="Times New Roman"/>
+        </w:rPr>
+        <w:t xml:space="preserve">F. </w:t>
+      </w:r>
+      <w:proofErr w:type="spellStart"/>
+      <w:r>
+        <w:rPr>
+          <w:rFonts w:ascii="Times New Roman" w:hAnsi="Times New Roman" w:cs="Times New Roman"/>
+        </w:rPr>
+        <w:t>Drago</w:t>
+      </w:r>
+      <w:proofErr w:type="spellEnd"/>
+      <w:r>
+        <w:rPr>
+          <w:rFonts w:ascii="Times New Roman" w:hAnsi="Times New Roman" w:cs="Times New Roman"/>
+        </w:rPr>
+        <w:t xml:space="preserve">, K. </w:t>
+      </w:r>
+      <w:proofErr w:type="spellStart"/>
+      <w:r>
+        <w:rPr>
+          <w:rFonts w:ascii="Times New Roman" w:hAnsi="Times New Roman" w:cs="Times New Roman"/>
+        </w:rPr>
+        <w:t>Myszkowski</w:t>
+      </w:r>
+      <w:proofErr w:type="spellEnd"/>
+      <w:r>
+        <w:rPr>
+          <w:rFonts w:ascii="Times New Roman" w:hAnsi="Times New Roman" w:cs="Times New Roman"/>
+        </w:rPr>
+        <w:t xml:space="preserve">, T. </w:t>
+      </w:r>
+      <w:proofErr w:type="spellStart"/>
+      <w:r>
+        <w:rPr>
+          <w:rFonts w:ascii="Times New Roman" w:hAnsi="Times New Roman" w:cs="Times New Roman"/>
+        </w:rPr>
+        <w:t>Annen</w:t>
+      </w:r>
+      <w:proofErr w:type="spellEnd"/>
+      <w:r>
+        <w:rPr>
+          <w:rFonts w:ascii="Times New Roman" w:hAnsi="Times New Roman" w:cs="Times New Roman"/>
+        </w:rPr>
+        <w:t xml:space="preserve">, N. Chiba, Adaptive Logarithmic Mapping for Displaying High Contrast Scenes, </w:t>
+      </w:r>
+      <w:proofErr w:type="spellStart"/>
+      <w:r>
+        <w:rPr>
+          <w:rFonts w:ascii="Times New Roman" w:hAnsi="Times New Roman" w:cs="Times New Roman"/>
+        </w:rPr>
+        <w:t>Eurographics</w:t>
+      </w:r>
+      <w:proofErr w:type="spellEnd"/>
+      <w:r>
+        <w:rPr>
+          <w:rFonts w:ascii="Times New Roman" w:hAnsi="Times New Roman" w:cs="Times New Roman"/>
+        </w:rPr>
+        <w:t xml:space="preserve"> 2003.</w:t>
+      </w:r>
+    </w:p>
+    <w:p>
+      <w:pPr>
+        <w:pStyle w:val="ListParagraph"/>
+        <w:rPr>
+          <w:rFonts w:ascii="Times New Roman" w:hAnsi="Times New Roman" w:cs="Times New Roman"/>
+        </w:rPr>
+      </w:pPr>
+    </w:p>
+    <w:p>
+      <w:pPr>
+        <w:pStyle w:val="ListParagraph"/>
+        <w:numPr>
+          <w:ilvl w:val="0"/>
+          <w:numId w:val="20"/>
+        </w:numPr>
+        <w:rPr>
+          <w:rFonts w:ascii="Times New Roman" w:hAnsi="Times New Roman" w:cs="Times New Roman"/>
+        </w:rPr>
+      </w:pPr>
+      <w:r>
+        <w:rPr>
+          <w:rFonts w:ascii="Times New Roman" w:hAnsi="Times New Roman" w:cs="Times New Roman"/>
+        </w:rPr>
+        <w:t xml:space="preserve"> Greg Ward, Fast Robust Image Registration for Compositing High Dynamic Range Photographs from Hand-Held Exposures, </w:t>
+      </w:r>
+      <w:proofErr w:type="spellStart"/>
+      <w:r>
+        <w:rPr>
+          <w:rFonts w:ascii="Times New Roman" w:hAnsi="Times New Roman" w:cs="Times New Roman"/>
+        </w:rPr>
+        <w:t>jgt</w:t>
+      </w:r>
+      <w:proofErr w:type="spellEnd"/>
+      <w:r>
+        <w:rPr>
+          <w:rFonts w:ascii="Times New Roman" w:hAnsi="Times New Roman" w:cs="Times New Roman"/>
+        </w:rPr>
+        <w:t>, 2003.</w:t>
       </w:r>
     </w:p>
     <w:sectPr>
@@ -2127,7 +3531,7 @@
 </file>
 
 <file path=word/endnotes.xml><?xml version="1.0" encoding="utf-8"?>
-<w:endnotes xmlns:wpc="http://schemas.microsoft.com/office/word/2010/wordprocessingCanvas" xmlns:mc="http://schemas.openxmlformats.org/markup-compatibility/2006" xmlns:o="urn:schemas-microsoft-com:office:office" xmlns:r="http://schemas.openxmlformats.org/officeDocument/2006/relationships" xmlns:m="http://schemas.openxmlformats.org/officeDocument/2006/math" xmlns:v="urn:schemas-microsoft-com:vml" xmlns:wp14="http://schemas.microsoft.com/office/word/2010/wordprocessingDrawing" xmlns:wp="http://schemas.openxmlformats.org/drawingml/2006/wordprocessingDrawing" xmlns:w10="urn:schemas-microsoft-com:office:word" xmlns:w="http://schemas.openxmlformats.org/wordprocessingml/2006/main" xmlns:w14="http://schemas.microsoft.com/office/word/2010/wordml" xmlns:w15="http://schemas.microsoft.com/office/word/2012/wordml" xmlns:wpg="http://schemas.microsoft.com/office/word/2010/wordprocessingGroup" xmlns:wpi="http://schemas.microsoft.com/office/word/2010/wordprocessingInk" xmlns:wne="http://schemas.microsoft.com/office/word/2006/wordml" xmlns:wps="http://schemas.microsoft.com/office/word/2010/wordprocessingShape" mc:Ignorable="w14 w15 wp14">
+<w:endnotes xmlns:ve="http://schemas.openxmlformats.org/markup-compatibility/2006" xmlns:o="urn:schemas-microsoft-com:office:office" xmlns:r="http://schemas.openxmlformats.org/officeDocument/2006/relationships" xmlns:m="http://schemas.openxmlformats.org/officeDocument/2006/math" xmlns:v="urn:schemas-microsoft-com:vml" xmlns:wp="http://schemas.openxmlformats.org/drawingml/2006/wordprocessingDrawing" xmlns:w10="urn:schemas-microsoft-com:office:word" xmlns:w="http://schemas.openxmlformats.org/wordprocessingml/2006/main" xmlns:wne="http://schemas.microsoft.com/office/word/2006/wordml">
   <w:endnote w:type="separator" w:id="-1">
     <w:p>
       <w:pPr>
@@ -2152,7 +3556,7 @@
 </file>
 
 <file path=word/footnotes.xml><?xml version="1.0" encoding="utf-8"?>
-<w:footnotes xmlns:wpc="http://schemas.microsoft.com/office/word/2010/wordprocessingCanvas" xmlns:mc="http://schemas.openxmlformats.org/markup-compatibility/2006" xmlns:o="urn:schemas-microsoft-com:office:office" xmlns:r="http://schemas.openxmlformats.org/officeDocument/2006/relationships" xmlns:m="http://schemas.openxmlformats.org/officeDocument/2006/math" xmlns:v="urn:schemas-microsoft-com:vml" xmlns:wp14="http://schemas.microsoft.com/office/word/2010/wordprocessingDrawing" xmlns:wp="http://schemas.openxmlformats.org/drawingml/2006/wordprocessingDrawing" xmlns:w10="urn:schemas-microsoft-com:office:word" xmlns:w="http://schemas.openxmlformats.org/wordprocessingml/2006/main" xmlns:w14="http://schemas.microsoft.com/office/word/2010/wordml" xmlns:w15="http://schemas.microsoft.com/office/word/2012/wordml" xmlns:wpg="http://schemas.microsoft.com/office/word/2010/wordprocessingGroup" xmlns:wpi="http://schemas.microsoft.com/office/word/2010/wordprocessingInk" xmlns:wne="http://schemas.microsoft.com/office/word/2006/wordml" xmlns:wps="http://schemas.microsoft.com/office/word/2010/wordprocessingShape" mc:Ignorable="w14 w15 wp14">
+<w:footnotes xmlns:ve="http://schemas.openxmlformats.org/markup-compatibility/2006" xmlns:o="urn:schemas-microsoft-com:office:office" xmlns:r="http://schemas.openxmlformats.org/officeDocument/2006/relationships" xmlns:m="http://schemas.openxmlformats.org/officeDocument/2006/math" xmlns:v="urn:schemas-microsoft-com:vml" xmlns:wp="http://schemas.openxmlformats.org/drawingml/2006/wordprocessingDrawing" xmlns:w10="urn:schemas-microsoft-com:office:word" xmlns:w="http://schemas.openxmlformats.org/wordprocessingml/2006/main" xmlns:wne="http://schemas.microsoft.com/office/word/2006/wordml">
   <w:footnote w:type="separator" w:id="-1">
     <w:p>
       <w:pPr>
@@ -2177,7 +3581,7 @@
 </file>
 
 <file path=word/numbering.xml><?xml version="1.0" encoding="utf-8"?>
-<w:numbering xmlns:wpc="http://schemas.microsoft.com/office/word/2010/wordprocessingCanvas" xmlns:mc="http://schemas.openxmlformats.org/markup-compatibility/2006" xmlns:o="urn:schemas-microsoft-com:office:office" xmlns:r="http://schemas.openxmlformats.org/officeDocument/2006/relationships" xmlns:m="http://schemas.openxmlformats.org/officeDocument/2006/math" xmlns:v="urn:schemas-microsoft-com:vml" xmlns:wp14="http://schemas.microsoft.com/office/word/2010/wordprocessingDrawing" xmlns:wp="http://schemas.openxmlformats.org/drawingml/2006/wordprocessingDrawing" xmlns:w10="urn:schemas-microsoft-com:office:word" xmlns:w="http://schemas.openxmlformats.org/wordprocessingml/2006/main" xmlns:w14="http://schemas.microsoft.com/office/word/2010/wordml" xmlns:w15="http://schemas.microsoft.com/office/word/2012/wordml" xmlns:wpg="http://schemas.microsoft.com/office/word/2010/wordprocessingGroup" xmlns:wpi="http://schemas.microsoft.com/office/word/2010/wordprocessingInk" xmlns:wne="http://schemas.microsoft.com/office/word/2006/wordml" xmlns:wps="http://schemas.microsoft.com/office/word/2010/wordprocessingShape" mc:Ignorable="w14 w15 wp14">
+<w:numbering xmlns:ve="http://schemas.openxmlformats.org/markup-compatibility/2006" xmlns:o="urn:schemas-microsoft-com:office:office" xmlns:r="http://schemas.openxmlformats.org/officeDocument/2006/relationships" xmlns:m="http://schemas.openxmlformats.org/officeDocument/2006/math" xmlns:v="urn:schemas-microsoft-com:vml" xmlns:wp="http://schemas.openxmlformats.org/drawingml/2006/wordprocessingDrawing" xmlns:w10="urn:schemas-microsoft-com:office:word" xmlns:w="http://schemas.openxmlformats.org/wordprocessingml/2006/main" xmlns:wne="http://schemas.microsoft.com/office/word/2006/wordml">
   <w:abstractNum w:abstractNumId="0">
     <w:nsid w:val="01652E90"/>
     <w:multiLevelType w:val="hybridMultilevel"/>
@@ -3226,6 +4630,119 @@
     </w:lvl>
   </w:abstractNum>
   <w:abstractNum w:abstractNumId="10">
+    <w:nsid w:val="65357F94"/>
+    <w:multiLevelType w:val="hybridMultilevel"/>
+    <w:tmpl w:val="3234466C"/>
+    <w:lvl w:ilvl="0" w:tplc="04090001">
+      <w:start w:val="1"/>
+      <w:numFmt w:val="bullet"/>
+      <w:lvlText w:val=""/>
+      <w:lvlJc w:val="left"/>
+      <w:pPr>
+        <w:ind w:left="2520" w:hanging="360"/>
+      </w:pPr>
+      <w:rPr>
+        <w:rFonts w:ascii="Symbol" w:hAnsi="Symbol" w:hint="default"/>
+      </w:rPr>
+    </w:lvl>
+    <w:lvl w:ilvl="1" w:tplc="04090003" w:tentative="1">
+      <w:start w:val="1"/>
+      <w:numFmt w:val="bullet"/>
+      <w:lvlText w:val="o"/>
+      <w:lvlJc w:val="left"/>
+      <w:pPr>
+        <w:ind w:left="3240" w:hanging="360"/>
+      </w:pPr>
+      <w:rPr>
+        <w:rFonts w:ascii="Courier New" w:hAnsi="Courier New" w:cs="Courier New" w:hint="default"/>
+      </w:rPr>
+    </w:lvl>
+    <w:lvl w:ilvl="2" w:tplc="04090005" w:tentative="1">
+      <w:start w:val="1"/>
+      <w:numFmt w:val="bullet"/>
+      <w:lvlText w:val=""/>
+      <w:lvlJc w:val="left"/>
+      <w:pPr>
+        <w:ind w:left="3960" w:hanging="360"/>
+      </w:pPr>
+      <w:rPr>
+        <w:rFonts w:ascii="Wingdings" w:hAnsi="Wingdings" w:hint="default"/>
+      </w:rPr>
+    </w:lvl>
+    <w:lvl w:ilvl="3" w:tplc="04090001" w:tentative="1">
+      <w:start w:val="1"/>
+      <w:numFmt w:val="bullet"/>
+      <w:lvlText w:val=""/>
+      <w:lvlJc w:val="left"/>
+      <w:pPr>
+        <w:ind w:left="4680" w:hanging="360"/>
+      </w:pPr>
+      <w:rPr>
+        <w:rFonts w:ascii="Symbol" w:hAnsi="Symbol" w:hint="default"/>
+      </w:rPr>
+    </w:lvl>
+    <w:lvl w:ilvl="4" w:tplc="04090003" w:tentative="1">
+      <w:start w:val="1"/>
+      <w:numFmt w:val="bullet"/>
+      <w:lvlText w:val="o"/>
+      <w:lvlJc w:val="left"/>
+      <w:pPr>
+        <w:ind w:left="5400" w:hanging="360"/>
+      </w:pPr>
+      <w:rPr>
+        <w:rFonts w:ascii="Courier New" w:hAnsi="Courier New" w:cs="Courier New" w:hint="default"/>
+      </w:rPr>
+    </w:lvl>
+    <w:lvl w:ilvl="5" w:tplc="04090005" w:tentative="1">
+      <w:start w:val="1"/>
+      <w:numFmt w:val="bullet"/>
+      <w:lvlText w:val=""/>
+      <w:lvlJc w:val="left"/>
+      <w:pPr>
+        <w:ind w:left="6120" w:hanging="360"/>
+      </w:pPr>
+      <w:rPr>
+        <w:rFonts w:ascii="Wingdings" w:hAnsi="Wingdings" w:hint="default"/>
+      </w:rPr>
+    </w:lvl>
+    <w:lvl w:ilvl="6" w:tplc="04090001" w:tentative="1">
+      <w:start w:val="1"/>
+      <w:numFmt w:val="bullet"/>
+      <w:lvlText w:val=""/>
+      <w:lvlJc w:val="left"/>
+      <w:pPr>
+        <w:ind w:left="6840" w:hanging="360"/>
+      </w:pPr>
+      <w:rPr>
+        <w:rFonts w:ascii="Symbol" w:hAnsi="Symbol" w:hint="default"/>
+      </w:rPr>
+    </w:lvl>
+    <w:lvl w:ilvl="7" w:tplc="04090003" w:tentative="1">
+      <w:start w:val="1"/>
+      <w:numFmt w:val="bullet"/>
+      <w:lvlText w:val="o"/>
+      <w:lvlJc w:val="left"/>
+      <w:pPr>
+        <w:ind w:left="7560" w:hanging="360"/>
+      </w:pPr>
+      <w:rPr>
+        <w:rFonts w:ascii="Courier New" w:hAnsi="Courier New" w:cs="Courier New" w:hint="default"/>
+      </w:rPr>
+    </w:lvl>
+    <w:lvl w:ilvl="8" w:tplc="04090005" w:tentative="1">
+      <w:start w:val="1"/>
+      <w:numFmt w:val="bullet"/>
+      <w:lvlText w:val=""/>
+      <w:lvlJc w:val="left"/>
+      <w:pPr>
+        <w:ind w:left="8280" w:hanging="360"/>
+      </w:pPr>
+      <w:rPr>
+        <w:rFonts w:ascii="Wingdings" w:hAnsi="Wingdings" w:hint="default"/>
+      </w:rPr>
+    </w:lvl>
+  </w:abstractNum>
+  <w:abstractNum w:abstractNumId="11">
     <w:nsid w:val="656A576B"/>
     <w:multiLevelType w:val="hybridMultilevel"/>
     <w:tmpl w:val="DDD0241E"/>
@@ -3338,7 +4855,7 @@
       </w:rPr>
     </w:lvl>
   </w:abstractNum>
-  <w:abstractNum w:abstractNumId="11">
+  <w:abstractNum w:abstractNumId="12">
     <w:nsid w:val="66D958B2"/>
     <w:multiLevelType w:val="multilevel"/>
     <w:tmpl w:val="B010D062"/>
@@ -3459,7 +4976,7 @@
       </w:rPr>
     </w:lvl>
   </w:abstractNum>
-  <w:abstractNum w:abstractNumId="12">
+  <w:abstractNum w:abstractNumId="13">
     <w:nsid w:val="6A4F2558"/>
     <w:multiLevelType w:val="hybridMultilevel"/>
     <w:tmpl w:val="95E2A13A"/>
@@ -3545,7 +5062,96 @@
       </w:pPr>
     </w:lvl>
   </w:abstractNum>
-  <w:abstractNum w:abstractNumId="13">
+  <w:abstractNum w:abstractNumId="14">
+    <w:nsid w:val="6C280700"/>
+    <w:multiLevelType w:val="hybridMultilevel"/>
+    <w:tmpl w:val="3856BDF2"/>
+    <w:lvl w:ilvl="0" w:tplc="0409000F">
+      <w:start w:val="1"/>
+      <w:numFmt w:val="decimal"/>
+      <w:lvlText w:val="%1."/>
+      <w:lvlJc w:val="left"/>
+      <w:pPr>
+        <w:ind w:left="720" w:hanging="360"/>
+      </w:pPr>
+      <w:rPr>
+        <w:rFonts w:hint="default"/>
+      </w:rPr>
+    </w:lvl>
+    <w:lvl w:ilvl="1" w:tplc="04090019" w:tentative="1">
+      <w:start w:val="1"/>
+      <w:numFmt w:val="lowerLetter"/>
+      <w:lvlText w:val="%2."/>
+      <w:lvlJc w:val="left"/>
+      <w:pPr>
+        <w:ind w:left="1440" w:hanging="360"/>
+      </w:pPr>
+    </w:lvl>
+    <w:lvl w:ilvl="2" w:tplc="0409001B" w:tentative="1">
+      <w:start w:val="1"/>
+      <w:numFmt w:val="lowerRoman"/>
+      <w:lvlText w:val="%3."/>
+      <w:lvlJc w:val="right"/>
+      <w:pPr>
+        <w:ind w:left="2160" w:hanging="180"/>
+      </w:pPr>
+    </w:lvl>
+    <w:lvl w:ilvl="3" w:tplc="0409000F" w:tentative="1">
+      <w:start w:val="1"/>
+      <w:numFmt w:val="decimal"/>
+      <w:lvlText w:val="%4."/>
+      <w:lvlJc w:val="left"/>
+      <w:pPr>
+        <w:ind w:left="2880" w:hanging="360"/>
+      </w:pPr>
+    </w:lvl>
+    <w:lvl w:ilvl="4" w:tplc="04090019" w:tentative="1">
+      <w:start w:val="1"/>
+      <w:numFmt w:val="lowerLetter"/>
+      <w:lvlText w:val="%5."/>
+      <w:lvlJc w:val="left"/>
+      <w:pPr>
+        <w:ind w:left="3600" w:hanging="360"/>
+      </w:pPr>
+    </w:lvl>
+    <w:lvl w:ilvl="5" w:tplc="0409001B" w:tentative="1">
+      <w:start w:val="1"/>
+      <w:numFmt w:val="lowerRoman"/>
+      <w:lvlText w:val="%6."/>
+      <w:lvlJc w:val="right"/>
+      <w:pPr>
+        <w:ind w:left="4320" w:hanging="180"/>
+      </w:pPr>
+    </w:lvl>
+    <w:lvl w:ilvl="6" w:tplc="0409000F" w:tentative="1">
+      <w:start w:val="1"/>
+      <w:numFmt w:val="decimal"/>
+      <w:lvlText w:val="%7."/>
+      <w:lvlJc w:val="left"/>
+      <w:pPr>
+        <w:ind w:left="5040" w:hanging="360"/>
+      </w:pPr>
+    </w:lvl>
+    <w:lvl w:ilvl="7" w:tplc="04090019" w:tentative="1">
+      <w:start w:val="1"/>
+      <w:numFmt w:val="lowerLetter"/>
+      <w:lvlText w:val="%8."/>
+      <w:lvlJc w:val="left"/>
+      <w:pPr>
+        <w:ind w:left="5760" w:hanging="360"/>
+      </w:pPr>
+    </w:lvl>
+    <w:lvl w:ilvl="8" w:tplc="0409001B" w:tentative="1">
+      <w:start w:val="1"/>
+      <w:numFmt w:val="lowerRoman"/>
+      <w:lvlText w:val="%9."/>
+      <w:lvlJc w:val="right"/>
+      <w:pPr>
+        <w:ind w:left="6480" w:hanging="180"/>
+      </w:pPr>
+    </w:lvl>
+  </w:abstractNum>
+  <w:abstractNum w:abstractNumId="15">
     <w:nsid w:val="773050C4"/>
     <w:multiLevelType w:val="multilevel"/>
     <w:tmpl w:val="71D43D48"/>
@@ -3658,7 +5264,7 @@
       </w:pPr>
     </w:lvl>
   </w:abstractNum>
-  <w:abstractNum w:abstractNumId="14">
+  <w:abstractNum w:abstractNumId="16">
     <w:nsid w:val="7AEF709D"/>
     <w:multiLevelType w:val="hybridMultilevel"/>
     <w:tmpl w:val="C2501320"/>
@@ -3744,7 +5350,7 @@
       </w:pPr>
     </w:lvl>
   </w:abstractNum>
-  <w:abstractNum w:abstractNumId="15">
+  <w:abstractNum w:abstractNumId="17">
     <w:nsid w:val="7E5E31F0"/>
     <w:multiLevelType w:val="hybridMultilevel"/>
     <w:tmpl w:val="FB42DEFE"/>
@@ -3857,7 +5463,7 @@
       </w:pPr>
     </w:lvl>
   </w:abstractNum>
-  <w:abstractNum w:abstractNumId="16">
+  <w:abstractNum w:abstractNumId="18">
     <w:nsid w:val="7F011995"/>
     <w:multiLevelType w:val="hybridMultilevel"/>
     <w:tmpl w:val="1C08E37C"/>
@@ -4001,7 +5607,7 @@
     </w:lvlOverride>
   </w:num>
   <w:num w:numId="4">
-    <w:abstractNumId w:val="15"/>
+    <w:abstractNumId w:val="17"/>
   </w:num>
   <w:num w:numId="5">
     <w:abstractNumId w:val="3"/>
@@ -4014,7 +5620,7 @@
     </w:lvlOverride>
   </w:num>
   <w:num w:numId="6">
-    <w:abstractNumId w:val="13"/>
+    <w:abstractNumId w:val="15"/>
     <w:lvlOverride w:ilvl="0">
       <w:lvl w:ilvl="0">
         <w:numFmt w:val="decimal"/>
@@ -4024,7 +5630,7 @@
     </w:lvlOverride>
   </w:num>
   <w:num w:numId="7">
-    <w:abstractNumId w:val="13"/>
+    <w:abstractNumId w:val="15"/>
     <w:lvlOverride w:ilvl="0">
       <w:lvl w:ilvl="0">
         <w:numFmt w:val="decimal"/>
@@ -4053,34 +5659,40 @@
     <w:abstractNumId w:val="8"/>
   </w:num>
   <w:num w:numId="12">
-    <w:abstractNumId w:val="11"/>
+    <w:abstractNumId w:val="12"/>
   </w:num>
   <w:num w:numId="13">
-    <w:abstractNumId w:val="12"/>
+    <w:abstractNumId w:val="13"/>
   </w:num>
   <w:num w:numId="14">
     <w:abstractNumId w:val="9"/>
   </w:num>
   <w:num w:numId="15">
-    <w:abstractNumId w:val="14"/>
+    <w:abstractNumId w:val="16"/>
   </w:num>
   <w:num w:numId="16">
     <w:abstractNumId w:val="2"/>
   </w:num>
   <w:num w:numId="17">
-    <w:abstractNumId w:val="10"/>
+    <w:abstractNumId w:val="11"/>
   </w:num>
   <w:num w:numId="18">
     <w:abstractNumId w:val="0"/>
   </w:num>
   <w:num w:numId="19">
-    <w:abstractNumId w:val="16"/>
+    <w:abstractNumId w:val="18"/>
+  </w:num>
+  <w:num w:numId="20">
+    <w:abstractNumId w:val="14"/>
+  </w:num>
+  <w:num w:numId="21">
+    <w:abstractNumId w:val="10"/>
   </w:num>
 </w:numbering>
 </file>
 
 <file path=word/styles.xml><?xml version="1.0" encoding="utf-8"?>
-<w:styles xmlns:mc="http://schemas.openxmlformats.org/markup-compatibility/2006" xmlns:r="http://schemas.openxmlformats.org/officeDocument/2006/relationships" xmlns:w="http://schemas.openxmlformats.org/wordprocessingml/2006/main" xmlns:w14="http://schemas.microsoft.com/office/word/2010/wordml" xmlns:w15="http://schemas.microsoft.com/office/word/2012/wordml" mc:Ignorable="w14 w15">
+<w:styles xmlns:r="http://schemas.openxmlformats.org/officeDocument/2006/relationships" xmlns:w="http://schemas.openxmlformats.org/wordprocessingml/2006/main">
   <w:docDefaults>
     <w:rPrDefault>
       <w:rPr>
@@ -4096,382 +5708,149 @@
       </w:pPr>
     </w:pPrDefault>
   </w:docDefaults>
-  <w:latentStyles w:defLockedState="0" w:defUIPriority="99" w:defSemiHidden="0" w:defUnhideWhenUsed="0" w:defQFormat="0" w:count="371">
-    <w:lsdException w:name="Normal" w:uiPriority="0" w:qFormat="1"/>
-    <w:lsdException w:name="heading 1" w:uiPriority="9" w:qFormat="1"/>
-    <w:lsdException w:name="heading 2" w:semiHidden="1" w:uiPriority="9" w:unhideWhenUsed="1" w:qFormat="1"/>
-    <w:lsdException w:name="heading 3" w:semiHidden="1" w:uiPriority="9" w:unhideWhenUsed="1" w:qFormat="1"/>
-    <w:lsdException w:name="heading 4" w:semiHidden="1" w:uiPriority="9" w:unhideWhenUsed="1" w:qFormat="1"/>
-    <w:lsdException w:name="heading 5" w:semiHidden="1" w:uiPriority="9" w:unhideWhenUsed="1" w:qFormat="1"/>
-    <w:lsdException w:name="heading 6" w:semiHidden="1" w:uiPriority="9" w:unhideWhenUsed="1" w:qFormat="1"/>
-    <w:lsdException w:name="heading 7" w:semiHidden="1" w:uiPriority="9" w:unhideWhenUsed="1" w:qFormat="1"/>
-    <w:lsdException w:name="heading 8" w:semiHidden="1" w:uiPriority="9" w:unhideWhenUsed="1" w:qFormat="1"/>
-    <w:lsdException w:name="heading 9" w:semiHidden="1" w:uiPriority="9" w:unhideWhenUsed="1" w:qFormat="1"/>
-    <w:lsdException w:name="index 1" w:semiHidden="1" w:unhideWhenUsed="1"/>
-    <w:lsdException w:name="index 2" w:semiHidden="1" w:unhideWhenUsed="1"/>
-    <w:lsdException w:name="index 3" w:semiHidden="1" w:unhideWhenUsed="1"/>
-    <w:lsdException w:name="index 4" w:semiHidden="1" w:unhideWhenUsed="1"/>
-    <w:lsdException w:name="index 5" w:semiHidden="1" w:unhideWhenUsed="1"/>
-    <w:lsdException w:name="index 6" w:semiHidden="1" w:unhideWhenUsed="1"/>
-    <w:lsdException w:name="index 7" w:semiHidden="1" w:unhideWhenUsed="1"/>
-    <w:lsdException w:name="index 8" w:semiHidden="1" w:unhideWhenUsed="1"/>
-    <w:lsdException w:name="index 9" w:semiHidden="1" w:unhideWhenUsed="1"/>
-    <w:lsdException w:name="toc 1" w:semiHidden="1" w:uiPriority="39" w:unhideWhenUsed="1"/>
-    <w:lsdException w:name="toc 2" w:semiHidden="1" w:uiPriority="39" w:unhideWhenUsed="1"/>
-    <w:lsdException w:name="toc 3" w:semiHidden="1" w:uiPriority="39" w:unhideWhenUsed="1"/>
-    <w:lsdException w:name="toc 4" w:semiHidden="1" w:uiPriority="39" w:unhideWhenUsed="1"/>
-    <w:lsdException w:name="toc 5" w:semiHidden="1" w:uiPriority="39" w:unhideWhenUsed="1"/>
-    <w:lsdException w:name="toc 6" w:semiHidden="1" w:uiPriority="39" w:unhideWhenUsed="1"/>
-    <w:lsdException w:name="toc 7" w:semiHidden="1" w:uiPriority="39" w:unhideWhenUsed="1"/>
-    <w:lsdException w:name="toc 8" w:semiHidden="1" w:uiPriority="39" w:unhideWhenUsed="1"/>
-    <w:lsdException w:name="toc 9" w:semiHidden="1" w:uiPriority="39" w:unhideWhenUsed="1"/>
-    <w:lsdException w:name="Normal Indent" w:semiHidden="1" w:unhideWhenUsed="1"/>
-    <w:lsdException w:name="footnote text" w:semiHidden="1" w:unhideWhenUsed="1"/>
-    <w:lsdException w:name="annotation text" w:semiHidden="1" w:unhideWhenUsed="1"/>
-    <w:lsdException w:name="header" w:semiHidden="1" w:unhideWhenUsed="1"/>
-    <w:lsdException w:name="footer" w:semiHidden="1" w:unhideWhenUsed="1"/>
-    <w:lsdException w:name="index heading" w:semiHidden="1" w:unhideWhenUsed="1"/>
-    <w:lsdException w:name="caption" w:semiHidden="1" w:uiPriority="35" w:unhideWhenUsed="1" w:qFormat="1"/>
-    <w:lsdException w:name="table of figures" w:semiHidden="1" w:unhideWhenUsed="1"/>
-    <w:lsdException w:name="envelope address" w:semiHidden="1" w:unhideWhenUsed="1"/>
-    <w:lsdException w:name="envelope return" w:semiHidden="1" w:unhideWhenUsed="1"/>
-    <w:lsdException w:name="footnote reference" w:semiHidden="1" w:unhideWhenUsed="1"/>
-    <w:lsdException w:name="annotation reference" w:semiHidden="1" w:unhideWhenUsed="1"/>
-    <w:lsdException w:name="line number" w:semiHidden="1" w:unhideWhenUsed="1"/>
-    <w:lsdException w:name="page number" w:semiHidden="1" w:unhideWhenUsed="1"/>
-    <w:lsdException w:name="endnote reference" w:semiHidden="1" w:unhideWhenUsed="1"/>
-    <w:lsdException w:name="endnote text" w:semiHidden="1" w:unhideWhenUsed="1"/>
-    <w:lsdException w:name="table of authorities" w:semiHidden="1" w:unhideWhenUsed="1"/>
-    <w:lsdException w:name="macro" w:semiHidden="1" w:unhideWhenUsed="1"/>
-    <w:lsdException w:name="toa heading" w:semiHidden="1" w:unhideWhenUsed="1"/>
-    <w:lsdException w:name="List" w:semiHidden="1" w:unhideWhenUsed="1"/>
-    <w:lsdException w:name="List Bullet" w:semiHidden="1" w:unhideWhenUsed="1"/>
-    <w:lsdException w:name="List Number" w:semiHidden="1" w:unhideWhenUsed="1"/>
-    <w:lsdException w:name="List 2" w:semiHidden="1" w:unhideWhenUsed="1"/>
-    <w:lsdException w:name="List 3" w:semiHidden="1" w:unhideWhenUsed="1"/>
-    <w:lsdException w:name="List 4" w:semiHidden="1" w:unhideWhenUsed="1"/>
-    <w:lsdException w:name="List 5" w:semiHidden="1" w:unhideWhenUsed="1"/>
-    <w:lsdException w:name="List Bullet 2" w:semiHidden="1" w:unhideWhenUsed="1"/>
-    <w:lsdException w:name="List Bullet 3" w:semiHidden="1" w:unhideWhenUsed="1"/>
-    <w:lsdException w:name="List Bullet 4" w:semiHidden="1" w:unhideWhenUsed="1"/>
-    <w:lsdException w:name="List Bullet 5" w:semiHidden="1" w:unhideWhenUsed="1"/>
-    <w:lsdException w:name="List Number 2" w:semiHidden="1" w:unhideWhenUsed="1"/>
-    <w:lsdException w:name="List Number 3" w:semiHidden="1" w:unhideWhenUsed="1"/>
-    <w:lsdException w:name="List Number 4" w:semiHidden="1" w:unhideWhenUsed="1"/>
-    <w:lsdException w:name="List Number 5" w:semiHidden="1" w:unhideWhenUsed="1"/>
-    <w:lsdException w:name="Title" w:uiPriority="10" w:qFormat="1"/>
-    <w:lsdException w:name="Closing" w:semiHidden="1" w:unhideWhenUsed="1"/>
-    <w:lsdException w:name="Signature" w:semiHidden="1" w:unhideWhenUsed="1"/>
-    <w:lsdException w:name="Default Paragraph Font" w:semiHidden="1" w:uiPriority="1" w:unhideWhenUsed="1"/>
-    <w:lsdException w:name="Body Text" w:semiHidden="1" w:unhideWhenUsed="1"/>
-    <w:lsdException w:name="Body Text Indent" w:semiHidden="1" w:unhideWhenUsed="1"/>
-    <w:lsdException w:name="List Continue" w:semiHidden="1" w:unhideWhenUsed="1"/>
-    <w:lsdException w:name="List Continue 2" w:semiHidden="1" w:unhideWhenUsed="1"/>
-    <w:lsdException w:name="List Continue 3" w:semiHidden="1" w:unhideWhenUsed="1"/>
-    <w:lsdException w:name="List Continue 4" w:semiHidden="1" w:unhideWhenUsed="1"/>
-    <w:lsdException w:name="List Continue 5" w:semiHidden="1" w:unhideWhenUsed="1"/>
-    <w:lsdException w:name="Message Header" w:semiHidden="1" w:unhideWhenUsed="1"/>
-    <w:lsdException w:name="Subtitle" w:uiPriority="11" w:qFormat="1"/>
-    <w:lsdException w:name="Salutation" w:semiHidden="1" w:unhideWhenUsed="1"/>
-    <w:lsdException w:name="Date" w:semiHidden="1" w:unhideWhenUsed="1"/>
-    <w:lsdException w:name="Body Text First Indent" w:semiHidden="1" w:unhideWhenUsed="1"/>
-    <w:lsdException w:name="Body Text First Indent 2" w:semiHidden="1" w:unhideWhenUsed="1"/>
-    <w:lsdException w:name="Note Heading" w:semiHidden="1" w:unhideWhenUsed="1"/>
-    <w:lsdException w:name="Body Text 2" w:semiHidden="1" w:unhideWhenUsed="1"/>
-    <w:lsdException w:name="Body Text 3" w:semiHidden="1" w:unhideWhenUsed="1"/>
-    <w:lsdException w:name="Body Text Indent 2" w:semiHidden="1" w:unhideWhenUsed="1"/>
-    <w:lsdException w:name="Body Text Indent 3" w:semiHidden="1" w:unhideWhenUsed="1"/>
-    <w:lsdException w:name="Block Text" w:semiHidden="1" w:unhideWhenUsed="1"/>
-    <w:lsdException w:name="Hyperlink" w:semiHidden="1" w:unhideWhenUsed="1"/>
-    <w:lsdException w:name="FollowedHyperlink" w:semiHidden="1" w:unhideWhenUsed="1"/>
-    <w:lsdException w:name="Strong" w:uiPriority="22" w:qFormat="1"/>
-    <w:lsdException w:name="Emphasis" w:uiPriority="20" w:qFormat="1"/>
-    <w:lsdException w:name="Document Map" w:semiHidden="1" w:unhideWhenUsed="1"/>
-    <w:lsdException w:name="Plain Text" w:semiHidden="1" w:unhideWhenUsed="1"/>
-    <w:lsdException w:name="E-mail Signature" w:semiHidden="1" w:unhideWhenUsed="1"/>
-    <w:lsdException w:name="HTML Top of Form" w:semiHidden="1" w:unhideWhenUsed="1"/>
-    <w:lsdException w:name="HTML Bottom of Form" w:semiHidden="1" w:unhideWhenUsed="1"/>
-    <w:lsdException w:name="Normal (Web)" w:semiHidden="1" w:unhideWhenUsed="1"/>
-    <w:lsdException w:name="HTML Acronym" w:semiHidden="1" w:unhideWhenUsed="1"/>
-    <w:lsdException w:name="HTML Address" w:semiHidden="1" w:unhideWhenUsed="1"/>
-    <w:lsdException w:name="HTML Cite" w:semiHidden="1" w:unhideWhenUsed="1"/>
-    <w:lsdException w:name="HTML Code" w:semiHidden="1" w:unhideWhenUsed="1"/>
-    <w:lsdException w:name="HTML Definition" w:semiHidden="1" w:unhideWhenUsed="1"/>
-    <w:lsdException w:name="HTML Keyboard" w:semiHidden="1" w:unhideWhenUsed="1"/>
-    <w:lsdException w:name="HTML Preformatted" w:semiHidden="1" w:unhideWhenUsed="1"/>
-    <w:lsdException w:name="HTML Sample" w:semiHidden="1" w:unhideWhenUsed="1"/>
-    <w:lsdException w:name="HTML Typewriter" w:semiHidden="1" w:unhideWhenUsed="1"/>
-    <w:lsdException w:name="HTML Variable" w:semiHidden="1" w:unhideWhenUsed="1"/>
-    <w:lsdException w:name="Normal Table" w:semiHidden="1" w:unhideWhenUsed="1"/>
-    <w:lsdException w:name="annotation subject" w:semiHidden="1" w:unhideWhenUsed="1"/>
-    <w:lsdException w:name="No List" w:semiHidden="1" w:unhideWhenUsed="1"/>
-    <w:lsdException w:name="Outline List 1" w:semiHidden="1" w:unhideWhenUsed="1"/>
-    <w:lsdException w:name="Outline List 2" w:semiHidden="1" w:unhideWhenUsed="1"/>
-    <w:lsdException w:name="Outline List 3" w:semiHidden="1" w:unhideWhenUsed="1"/>
-    <w:lsdException w:name="Table Simple 1" w:semiHidden="1" w:unhideWhenUsed="1"/>
-    <w:lsdException w:name="Table Simple 2" w:semiHidden="1" w:unhideWhenUsed="1"/>
-    <w:lsdException w:name="Table Simple 3" w:semiHidden="1" w:unhideWhenUsed="1"/>
-    <w:lsdException w:name="Table Classic 1" w:semiHidden="1" w:unhideWhenUsed="1"/>
-    <w:lsdException w:name="Table Classic 2" w:semiHidden="1" w:unhideWhenUsed="1"/>
-    <w:lsdException w:name="Table Classic 3" w:semiHidden="1" w:unhideWhenUsed="1"/>
-    <w:lsdException w:name="Table Classic 4" w:semiHidden="1" w:unhideWhenUsed="1"/>
-    <w:lsdException w:name="Table Colorful 1" w:semiHidden="1" w:unhideWhenUsed="1"/>
-    <w:lsdException w:name="Table Colorful 2" w:semiHidden="1" w:unhideWhenUsed="1"/>
-    <w:lsdException w:name="Table Colorful 3" w:semiHidden="1" w:unhideWhenUsed="1"/>
-    <w:lsdException w:name="Table Columns 1" w:semiHidden="1" w:unhideWhenUsed="1"/>
-    <w:lsdException w:name="Table Columns 2" w:semiHidden="1" w:unhideWhenUsed="1"/>
-    <w:lsdException w:name="Table Columns 3" w:semiHidden="1" w:unhideWhenUsed="1"/>
-    <w:lsdException w:name="Table Columns 4" w:semiHidden="1" w:unhideWhenUsed="1"/>
-    <w:lsdException w:name="Table Columns 5" w:semiHidden="1" w:unhideWhenUsed="1"/>
-    <w:lsdException w:name="Table Grid 1" w:semiHidden="1" w:unhideWhenUsed="1"/>
-    <w:lsdException w:name="Table Grid 2" w:semiHidden="1" w:unhideWhenUsed="1"/>
-    <w:lsdException w:name="Table Grid 3" w:semiHidden="1" w:unhideWhenUsed="1"/>
-    <w:lsdException w:name="Table Grid 4" w:semiHidden="1" w:unhideWhenUsed="1"/>
-    <w:lsdException w:name="Table Grid 5" w:semiHidden="1" w:unhideWhenUsed="1"/>
-    <w:lsdException w:name="Table Grid 6" w:semiHidden="1" w:unhideWhenUsed="1"/>
-    <w:lsdException w:name="Table Grid 7" w:semiHidden="1" w:unhideWhenUsed="1"/>
-    <w:lsdException w:name="Table Grid 8" w:semiHidden="1" w:unhideWhenUsed="1"/>
-    <w:lsdException w:name="Table List 1" w:semiHidden="1" w:unhideWhenUsed="1"/>
-    <w:lsdException w:name="Table List 2" w:semiHidden="1" w:unhideWhenUsed="1"/>
-    <w:lsdException w:name="Table List 3" w:semiHidden="1" w:unhideWhenUsed="1"/>
-    <w:lsdException w:name="Table List 4" w:semiHidden="1" w:unhideWhenUsed="1"/>
-    <w:lsdException w:name="Table List 5" w:semiHidden="1" w:unhideWhenUsed="1"/>
-    <w:lsdException w:name="Table List 6" w:semiHidden="1" w:unhideWhenUsed="1"/>
-    <w:lsdException w:name="Table List 7" w:semiHidden="1" w:unhideWhenUsed="1"/>
-    <w:lsdException w:name="Table List 8" w:semiHidden="1" w:unhideWhenUsed="1"/>
-    <w:lsdException w:name="Table 3D effects 1" w:semiHidden="1" w:unhideWhenUsed="1"/>
-    <w:lsdException w:name="Table 3D effects 2" w:semiHidden="1" w:unhideWhenUsed="1"/>
-    <w:lsdException w:name="Table 3D effects 3" w:semiHidden="1" w:unhideWhenUsed="1"/>
-    <w:lsdException w:name="Table Contemporary" w:semiHidden="1" w:unhideWhenUsed="1"/>
-    <w:lsdException w:name="Table Elegant" w:semiHidden="1" w:unhideWhenUsed="1"/>
-    <w:lsdException w:name="Table Professional" w:semiHidden="1" w:unhideWhenUsed="1"/>
-    <w:lsdException w:name="Table Subtle 1" w:semiHidden="1" w:unhideWhenUsed="1"/>
-    <w:lsdException w:name="Table Subtle 2" w:semiHidden="1" w:unhideWhenUsed="1"/>
-    <w:lsdException w:name="Table Web 1" w:semiHidden="1" w:unhideWhenUsed="1"/>
-    <w:lsdException w:name="Table Web 2" w:semiHidden="1" w:unhideWhenUsed="1"/>
-    <w:lsdException w:name="Table Web 3" w:semiHidden="1" w:unhideWhenUsed="1"/>
-    <w:lsdException w:name="Balloon Text" w:semiHidden="1" w:unhideWhenUsed="1"/>
-    <w:lsdException w:name="Table Grid" w:uiPriority="39"/>
-    <w:lsdException w:name="Table Theme" w:semiHidden="1" w:unhideWhenUsed="1"/>
-    <w:lsdException w:name="Placeholder Text" w:semiHidden="1"/>
-    <w:lsdException w:name="No Spacing" w:uiPriority="1" w:qFormat="1"/>
-    <w:lsdException w:name="Light Shading" w:uiPriority="60"/>
-    <w:lsdException w:name="Light List" w:uiPriority="61"/>
-    <w:lsdException w:name="Light Grid" w:uiPriority="62"/>
-    <w:lsdException w:name="Medium Shading 1" w:uiPriority="63"/>
-    <w:lsdException w:name="Medium Shading 2" w:uiPriority="64"/>
-    <w:lsdException w:name="Medium List 1" w:uiPriority="65"/>
-    <w:lsdException w:name="Medium List 2" w:uiPriority="66"/>
-    <w:lsdException w:name="Medium Grid 1" w:uiPriority="67"/>
-    <w:lsdException w:name="Medium Grid 2" w:uiPriority="68"/>
-    <w:lsdException w:name="Medium Grid 3" w:uiPriority="69"/>
-    <w:lsdException w:name="Dark List" w:uiPriority="70"/>
-    <w:lsdException w:name="Colorful Shading" w:uiPriority="71"/>
-    <w:lsdException w:name="Colorful List" w:uiPriority="72"/>
-    <w:lsdException w:name="Colorful Grid" w:uiPriority="73"/>
-    <w:lsdException w:name="Light Shading Accent 1" w:uiPriority="60"/>
-    <w:lsdException w:name="Light List Accent 1" w:uiPriority="61"/>
-    <w:lsdException w:name="Light Grid Accent 1" w:uiPriority="62"/>
-    <w:lsdException w:name="Medium Shading 1 Accent 1" w:uiPriority="63"/>
-    <w:lsdException w:name="Medium Shading 2 Accent 1" w:uiPriority="64"/>
-    <w:lsdException w:name="Medium List 1 Accent 1" w:uiPriority="65"/>
-    <w:lsdException w:name="Revision" w:semiHidden="1"/>
-    <w:lsdException w:name="List Paragraph" w:uiPriority="34" w:qFormat="1"/>
-    <w:lsdException w:name="Quote" w:uiPriority="29" w:qFormat="1"/>
-    <w:lsdException w:name="Intense Quote" w:uiPriority="30" w:qFormat="1"/>
-    <w:lsdException w:name="Medium List 2 Accent 1" w:uiPriority="66"/>
-    <w:lsdException w:name="Medium Grid 1 Accent 1" w:uiPriority="67"/>
-    <w:lsdException w:name="Medium Grid 2 Accent 1" w:uiPriority="68"/>
-    <w:lsdException w:name="Medium Grid 3 Accent 1" w:uiPriority="69"/>
-    <w:lsdException w:name="Dark List Accent 1" w:uiPriority="70"/>
-    <w:lsdException w:name="Colorful Shading Accent 1" w:uiPriority="71"/>
-    <w:lsdException w:name="Colorful List Accent 1" w:uiPriority="72"/>
-    <w:lsdException w:name="Colorful Grid Accent 1" w:uiPriority="73"/>
-    <w:lsdException w:name="Light Shading Accent 2" w:uiPriority="60"/>
-    <w:lsdException w:name="Light List Accent 2" w:uiPriority="61"/>
-    <w:lsdException w:name="Light Grid Accent 2" w:uiPriority="62"/>
-    <w:lsdException w:name="Medium Shading 1 Accent 2" w:uiPriority="63"/>
-    <w:lsdException w:name="Medium Shading 2 Accent 2" w:uiPriority="64"/>
-    <w:lsdException w:name="Medium List 1 Accent 2" w:uiPriority="65"/>
-    <w:lsdException w:name="Medium List 2 Accent 2" w:uiPriority="66"/>
-    <w:lsdException w:name="Medium Grid 1 Accent 2" w:uiPriority="67"/>
-    <w:lsdException w:name="Medium Grid 2 Accent 2" w:uiPriority="68"/>
-    <w:lsdException w:name="Medium Grid 3 Accent 2" w:uiPriority="69"/>
-    <w:lsdException w:name="Dark List Accent 2" w:uiPriority="70"/>
-    <w:lsdException w:name="Colorful Shading Accent 2" w:uiPriority="71"/>
-    <w:lsdException w:name="Colorful List Accent 2" w:uiPriority="72"/>
-    <w:lsdException w:name="Colorful Grid Accent 2" w:uiPriority="73"/>
-    <w:lsdException w:name="Light Shading Accent 3" w:uiPriority="60"/>
-    <w:lsdException w:name="Light List Accent 3" w:uiPriority="61"/>
-    <w:lsdException w:name="Light Grid Accent 3" w:uiPriority="62"/>
-    <w:lsdException w:name="Medium Shading 1 Accent 3" w:uiPriority="63"/>
-    <w:lsdException w:name="Medium Shading 2 Accent 3" w:uiPriority="64"/>
-    <w:lsdException w:name="Medium List 1 Accent 3" w:uiPriority="65"/>
-    <w:lsdException w:name="Medium List 2 Accent 3" w:uiPriority="66"/>
-    <w:lsdException w:name="Medium Grid 1 Accent 3" w:uiPriority="67"/>
-    <w:lsdException w:name="Medium Grid 2 Accent 3" w:uiPriority="68"/>
-    <w:lsdException w:name="Medium Grid 3 Accent 3" w:uiPriority="69"/>
-    <w:lsdException w:name="Dark List Accent 3" w:uiPriority="70"/>
-    <w:lsdException w:name="Colorful Shading Accent 3" w:uiPriority="71"/>
-    <w:lsdException w:name="Colorful List Accent 3" w:uiPriority="72"/>
-    <w:lsdException w:name="Colorful Grid Accent 3" w:uiPriority="73"/>
-    <w:lsdException w:name="Light Shading Accent 4" w:uiPriority="60"/>
-    <w:lsdException w:name="Light List Accent 4" w:uiPriority="61"/>
-    <w:lsdException w:name="Light Grid Accent 4" w:uiPriority="62"/>
-    <w:lsdException w:name="Medium Shading 1 Accent 4" w:uiPriority="63"/>
-    <w:lsdException w:name="Medium Shading 2 Accent 4" w:uiPriority="64"/>
-    <w:lsdException w:name="Medium List 1 Accent 4" w:uiPriority="65"/>
-    <w:lsdException w:name="Medium List 2 Accent 4" w:uiPriority="66"/>
-    <w:lsdException w:name="Medium Grid 1 Accent 4" w:uiPriority="67"/>
-    <w:lsdException w:name="Medium Grid 2 Accent 4" w:uiPriority="68"/>
-    <w:lsdException w:name="Medium Grid 3 Accent 4" w:uiPriority="69"/>
-    <w:lsdException w:name="Dark List Accent 4" w:uiPriority="70"/>
-    <w:lsdException w:name="Colorful Shading Accent 4" w:uiPriority="71"/>
-    <w:lsdException w:name="Colorful List Accent 4" w:uiPriority="72"/>
-    <w:lsdException w:name="Colorful Grid Accent 4" w:uiPriority="73"/>
-    <w:lsdException w:name="Light Shading Accent 5" w:uiPriority="60"/>
-    <w:lsdException w:name="Light List Accent 5" w:uiPriority="61"/>
-    <w:lsdException w:name="Light Grid Accent 5" w:uiPriority="62"/>
-    <w:lsdException w:name="Medium Shading 1 Accent 5" w:uiPriority="63"/>
-    <w:lsdException w:name="Medium Shading 2 Accent 5" w:uiPriority="64"/>
-    <w:lsdException w:name="Medium List 1 Accent 5" w:uiPriority="65"/>
-    <w:lsdException w:name="Medium List 2 Accent 5" w:uiPriority="66"/>
-    <w:lsdException w:name="Medium Grid 1 Accent 5" w:uiPriority="67"/>
-    <w:lsdException w:name="Medium Grid 2 Accent 5" w:uiPriority="68"/>
-    <w:lsdException w:name="Medium Grid 3 Accent 5" w:uiPriority="69"/>
-    <w:lsdException w:name="Dark List Accent 5" w:uiPriority="70"/>
-    <w:lsdException w:name="Colorful Shading Accent 5" w:uiPriority="71"/>
-    <w:lsdException w:name="Colorful List Accent 5" w:uiPriority="72"/>
-    <w:lsdException w:name="Colorful Grid Accent 5" w:uiPriority="73"/>
-    <w:lsdException w:name="Light Shading Accent 6" w:uiPriority="60"/>
-    <w:lsdException w:name="Light List Accent 6" w:uiPriority="61"/>
-    <w:lsdException w:name="Light Grid Accent 6" w:uiPriority="62"/>
-    <w:lsdException w:name="Medium Shading 1 Accent 6" w:uiPriority="63"/>
-    <w:lsdException w:name="Medium Shading 2 Accent 6" w:uiPriority="64"/>
-    <w:lsdException w:name="Medium List 1 Accent 6" w:uiPriority="65"/>
-    <w:lsdException w:name="Medium List 2 Accent 6" w:uiPriority="66"/>
-    <w:lsdException w:name="Medium Grid 1 Accent 6" w:uiPriority="67"/>
-    <w:lsdException w:name="Medium Grid 2 Accent 6" w:uiPriority="68"/>
-    <w:lsdException w:name="Medium Grid 3 Accent 6" w:uiPriority="69"/>
-    <w:lsdException w:name="Dark List Accent 6" w:uiPriority="70"/>
-    <w:lsdException w:name="Colorful Shading Accent 6" w:uiPriority="71"/>
-    <w:lsdException w:name="Colorful List Accent 6" w:uiPriority="72"/>
-    <w:lsdException w:name="Colorful Grid Accent 6" w:uiPriority="73"/>
-    <w:lsdException w:name="Subtle Emphasis" w:uiPriority="19" w:qFormat="1"/>
-    <w:lsdException w:name="Intense Emphasis" w:uiPriority="21" w:qFormat="1"/>
-    <w:lsdException w:name="Subtle Reference" w:uiPriority="31" w:qFormat="1"/>
-    <w:lsdException w:name="Intense Reference" w:uiPriority="32" w:qFormat="1"/>
-    <w:lsdException w:name="Book Title" w:uiPriority="33" w:qFormat="1"/>
-    <w:lsdException w:name="Bibliography" w:semiHidden="1" w:uiPriority="37" w:unhideWhenUsed="1"/>
-    <w:lsdException w:name="TOC Heading" w:semiHidden="1" w:uiPriority="39" w:unhideWhenUsed="1" w:qFormat="1"/>
-    <w:lsdException w:name="Plain Table 1" w:uiPriority="41"/>
-    <w:lsdException w:name="Plain Table 2" w:uiPriority="42"/>
-    <w:lsdException w:name="Plain Table 3" w:uiPriority="43"/>
-    <w:lsdException w:name="Plain Table 4" w:uiPriority="44"/>
-    <w:lsdException w:name="Plain Table 5" w:uiPriority="45"/>
-    <w:lsdException w:name="Grid Table Light" w:uiPriority="40"/>
-    <w:lsdException w:name="Grid Table 1 Light" w:uiPriority="46"/>
-    <w:lsdException w:name="Grid Table 2" w:uiPriority="47"/>
-    <w:lsdException w:name="Grid Table 3" w:uiPriority="48"/>
-    <w:lsdException w:name="Grid Table 4" w:uiPriority="49"/>
-    <w:lsdException w:name="Grid Table 5 Dark" w:uiPriority="50"/>
-    <w:lsdException w:name="Grid Table 6 Colorful" w:uiPriority="51"/>
-    <w:lsdException w:name="Grid Table 7 Colorful" w:uiPriority="52"/>
-    <w:lsdException w:name="Grid Table 1 Light Accent 1" w:uiPriority="46"/>
-    <w:lsdException w:name="Grid Table 2 Accent 1" w:uiPriority="47"/>
-    <w:lsdException w:name="Grid Table 3 Accent 1" w:uiPriority="48"/>
-    <w:lsdException w:name="Grid Table 4 Accent 1" w:uiPriority="49"/>
-    <w:lsdException w:name="Grid Table 5 Dark Accent 1" w:uiPriority="50"/>
-    <w:lsdException w:name="Grid Table 6 Colorful Accent 1" w:uiPriority="51"/>
-    <w:lsdException w:name="Grid Table 7 Colorful Accent 1" w:uiPriority="52"/>
-    <w:lsdException w:name="Grid Table 1 Light Accent 2" w:uiPriority="46"/>
-    <w:lsdException w:name="Grid Table 2 Accent 2" w:uiPriority="47"/>
-    <w:lsdException w:name="Grid Table 3 Accent 2" w:uiPriority="48"/>
-    <w:lsdException w:name="Grid Table 4 Accent 2" w:uiPriority="49"/>
-    <w:lsdException w:name="Grid Table 5 Dark Accent 2" w:uiPriority="50"/>
-    <w:lsdException w:name="Grid Table 6 Colorful Accent 2" w:uiPriority="51"/>
-    <w:lsdException w:name="Grid Table 7 Colorful Accent 2" w:uiPriority="52"/>
-    <w:lsdException w:name="Grid Table 1 Light Accent 3" w:uiPriority="46"/>
-    <w:lsdException w:name="Grid Table 2 Accent 3" w:uiPriority="47"/>
-    <w:lsdException w:name="Grid Table 3 Accent 3" w:uiPriority="48"/>
-    <w:lsdException w:name="Grid Table 4 Accent 3" w:uiPriority="49"/>
-    <w:lsdException w:name="Grid Table 5 Dark Accent 3" w:uiPriority="50"/>
-    <w:lsdException w:name="Grid Table 6 Colorful Accent 3" w:uiPriority="51"/>
-    <w:lsdException w:name="Grid Table 7 Colorful Accent 3" w:uiPriority="52"/>
-    <w:lsdException w:name="Grid Table 1 Light Accent 4" w:uiPriority="46"/>
-    <w:lsdException w:name="Grid Table 2 Accent 4" w:uiPriority="47"/>
-    <w:lsdException w:name="Grid Table 3 Accent 4" w:uiPriority="48"/>
-    <w:lsdException w:name="Grid Table 4 Accent 4" w:uiPriority="49"/>
-    <w:lsdException w:name="Grid Table 5 Dark Accent 4" w:uiPriority="50"/>
-    <w:lsdException w:name="Grid Table 6 Colorful Accent 4" w:uiPriority="51"/>
-    <w:lsdException w:name="Grid Table 7 Colorful Accent 4" w:uiPriority="52"/>
-    <w:lsdException w:name="Grid Table 1 Light Accent 5" w:uiPriority="46"/>
-    <w:lsdException w:name="Grid Table 2 Accent 5" w:uiPriority="47"/>
-    <w:lsdException w:name="Grid Table 3 Accent 5" w:uiPriority="48"/>
-    <w:lsdException w:name="Grid Table 4 Accent 5" w:uiPriority="49"/>
-    <w:lsdException w:name="Grid Table 5 Dark Accent 5" w:uiPriority="50"/>
-    <w:lsdException w:name="Grid Table 6 Colorful Accent 5" w:uiPriority="51"/>
-    <w:lsdException w:name="Grid Table 7 Colorful Accent 5" w:uiPriority="52"/>
-    <w:lsdException w:name="Grid Table 1 Light Accent 6" w:uiPriority="46"/>
-    <w:lsdException w:name="Grid Table 2 Accent 6" w:uiPriority="47"/>
-    <w:lsdException w:name="Grid Table 3 Accent 6" w:uiPriority="48"/>
-    <w:lsdException w:name="Grid Table 4 Accent 6" w:uiPriority="49"/>
-    <w:lsdException w:name="Grid Table 5 Dark Accent 6" w:uiPriority="50"/>
-    <w:lsdException w:name="Grid Table 6 Colorful Accent 6" w:uiPriority="51"/>
-    <w:lsdException w:name="Grid Table 7 Colorful Accent 6" w:uiPriority="52"/>
-    <w:lsdException w:name="List Table 1 Light" w:uiPriority="46"/>
-    <w:lsdException w:name="List Table 2" w:uiPriority="47"/>
-    <w:lsdException w:name="List Table 3" w:uiPriority="48"/>
-    <w:lsdException w:name="List Table 4" w:uiPriority="49"/>
-    <w:lsdException w:name="List Table 5 Dark" w:uiPriority="50"/>
-    <w:lsdException w:name="List Table 6 Colorful" w:uiPriority="51"/>
-    <w:lsdException w:name="List Table 7 Colorful" w:uiPriority="52"/>
-    <w:lsdException w:name="List Table 1 Light Accent 1" w:uiPriority="46"/>
-    <w:lsdException w:name="List Table 2 Accent 1" w:uiPriority="47"/>
-    <w:lsdException w:name="List Table 3 Accent 1" w:uiPriority="48"/>
-    <w:lsdException w:name="List Table 4 Accent 1" w:uiPriority="49"/>
-    <w:lsdException w:name="List Table 5 Dark Accent 1" w:uiPriority="50"/>
-    <w:lsdException w:name="List Table 6 Colorful Accent 1" w:uiPriority="51"/>
-    <w:lsdException w:name="List Table 7 Colorful Accent 1" w:uiPriority="52"/>
-    <w:lsdException w:name="List Table 1 Light Accent 2" w:uiPriority="46"/>
-    <w:lsdException w:name="List Table 2 Accent 2" w:uiPriority="47"/>
-    <w:lsdException w:name="List Table 3 Accent 2" w:uiPriority="48"/>
-    <w:lsdException w:name="List Table 4 Accent 2" w:uiPriority="49"/>
-    <w:lsdException w:name="List Table 5 Dark Accent 2" w:uiPriority="50"/>
-    <w:lsdException w:name="List Table 6 Colorful Accent 2" w:uiPriority="51"/>
-    <w:lsdException w:name="List Table 7 Colorful Accent 2" w:uiPriority="52"/>
-    <w:lsdException w:name="List Table 1 Light Accent 3" w:uiPriority="46"/>
-    <w:lsdException w:name="List Table 2 Accent 3" w:uiPriority="47"/>
-    <w:lsdException w:name="List Table 3 Accent 3" w:uiPriority="48"/>
-    <w:lsdException w:name="List Table 4 Accent 3" w:uiPriority="49"/>
-    <w:lsdException w:name="List Table 5 Dark Accent 3" w:uiPriority="50"/>
-    <w:lsdException w:name="List Table 6 Colorful Accent 3" w:uiPriority="51"/>
-    <w:lsdException w:name="List Table 7 Colorful Accent 3" w:uiPriority="52"/>
-    <w:lsdException w:name="List Table 1 Light Accent 4" w:uiPriority="46"/>
-    <w:lsdException w:name="List Table 2 Accent 4" w:uiPriority="47"/>
-    <w:lsdException w:name="List Table 3 Accent 4" w:uiPriority="48"/>
-    <w:lsdException w:name="List Table 4 Accent 4" w:uiPriority="49"/>
-    <w:lsdException w:name="List Table 5 Dark Accent 4" w:uiPriority="50"/>
-    <w:lsdException w:name="List Table 6 Colorful Accent 4" w:uiPriority="51"/>
-    <w:lsdException w:name="List Table 7 Colorful Accent 4" w:uiPriority="52"/>
-    <w:lsdException w:name="List Table 1 Light Accent 5" w:uiPriority="46"/>
-    <w:lsdException w:name="List Table 2 Accent 5" w:uiPriority="47"/>
-    <w:lsdException w:name="List Table 3 Accent 5" w:uiPriority="48"/>
-    <w:lsdException w:name="List Table 4 Accent 5" w:uiPriority="49"/>
-    <w:lsdException w:name="List Table 5 Dark Accent 5" w:uiPriority="50"/>
-    <w:lsdException w:name="List Table 6 Colorful Accent 5" w:uiPriority="51"/>
-    <w:lsdException w:name="List Table 7 Colorful Accent 5" w:uiPriority="52"/>
-    <w:lsdException w:name="List Table 1 Light Accent 6" w:uiPriority="46"/>
-    <w:lsdException w:name="List Table 2 Accent 6" w:uiPriority="47"/>
-    <w:lsdException w:name="List Table 3 Accent 6" w:uiPriority="48"/>
-    <w:lsdException w:name="List Table 4 Accent 6" w:uiPriority="49"/>
-    <w:lsdException w:name="List Table 5 Dark Accent 6" w:uiPriority="50"/>
-    <w:lsdException w:name="List Table 6 Colorful Accent 6" w:uiPriority="51"/>
-    <w:lsdException w:name="List Table 7 Colorful Accent 6" w:uiPriority="52"/>
+  <w:latentStyles w:defLockedState="0" w:defUIPriority="99" w:defSemiHidden="1" w:defUnhideWhenUsed="1" w:defQFormat="0" w:count="267">
+    <w:lsdException w:name="Normal" w:semiHidden="0" w:uiPriority="0" w:unhideWhenUsed="0" w:qFormat="1"/>
+    <w:lsdException w:name="heading 1" w:semiHidden="0" w:uiPriority="9" w:unhideWhenUsed="0" w:qFormat="1"/>
+    <w:lsdException w:name="heading 2" w:uiPriority="9" w:qFormat="1"/>
+    <w:lsdException w:name="heading 3" w:uiPriority="9" w:qFormat="1"/>
+    <w:lsdException w:name="heading 4" w:uiPriority="9" w:qFormat="1"/>
+    <w:lsdException w:name="heading 5" w:uiPriority="9" w:qFormat="1"/>
+    <w:lsdException w:name="heading 6" w:uiPriority="9" w:qFormat="1"/>
+    <w:lsdException w:name="heading 7" w:uiPriority="9" w:qFormat="1"/>
+    <w:lsdException w:name="heading 8" w:uiPriority="9" w:qFormat="1"/>
+    <w:lsdException w:name="heading 9" w:uiPriority="9" w:qFormat="1"/>
+    <w:lsdException w:name="toc 1" w:uiPriority="39"/>
+    <w:lsdException w:name="toc 2" w:uiPriority="39"/>
+    <w:lsdException w:name="toc 3" w:uiPriority="39"/>
+    <w:lsdException w:name="toc 4" w:uiPriority="39"/>
+    <w:lsdException w:name="toc 5" w:uiPriority="39"/>
+    <w:lsdException w:name="toc 6" w:uiPriority="39"/>
+    <w:lsdException w:name="toc 7" w:uiPriority="39"/>
+    <w:lsdException w:name="toc 8" w:uiPriority="39"/>
+    <w:lsdException w:name="toc 9" w:uiPriority="39"/>
+    <w:lsdException w:name="caption" w:uiPriority="35" w:qFormat="1"/>
+    <w:lsdException w:name="Title" w:semiHidden="0" w:uiPriority="10" w:unhideWhenUsed="0" w:qFormat="1"/>
+    <w:lsdException w:name="Default Paragraph Font" w:uiPriority="1"/>
+    <w:lsdException w:name="Subtitle" w:semiHidden="0" w:uiPriority="11" w:unhideWhenUsed="0" w:qFormat="1"/>
+    <w:lsdException w:name="Strong" w:semiHidden="0" w:uiPriority="22" w:unhideWhenUsed="0" w:qFormat="1"/>
+    <w:lsdException w:name="Emphasis" w:semiHidden="0" w:uiPriority="20" w:unhideWhenUsed="0" w:qFormat="1"/>
+    <w:lsdException w:name="Table Grid" w:semiHidden="0" w:uiPriority="39" w:unhideWhenUsed="0"/>
+    <w:lsdException w:name="Placeholder Text" w:unhideWhenUsed="0"/>
+    <w:lsdException w:name="No Spacing" w:semiHidden="0" w:uiPriority="1" w:unhideWhenUsed="0" w:qFormat="1"/>
+    <w:lsdException w:name="Light Shading" w:semiHidden="0" w:uiPriority="60" w:unhideWhenUsed="0"/>
+    <w:lsdException w:name="Light List" w:semiHidden="0" w:uiPriority="61" w:unhideWhenUsed="0"/>
+    <w:lsdException w:name="Light Grid" w:semiHidden="0" w:uiPriority="62" w:unhideWhenUsed="0"/>
+    <w:lsdException w:name="Medium Shading 1" w:semiHidden="0" w:uiPriority="63" w:unhideWhenUsed="0"/>
+    <w:lsdException w:name="Medium Shading 2" w:semiHidden="0" w:uiPriority="64" w:unhideWhenUsed="0"/>
+    <w:lsdException w:name="Medium List 1" w:semiHidden="0" w:uiPriority="65" w:unhideWhenUsed="0"/>
+    <w:lsdException w:name="Medium List 2" w:semiHidden="0" w:uiPriority="66" w:unhideWhenUsed="0"/>
+    <w:lsdException w:name="Medium Grid 1" w:semiHidden="0" w:uiPriority="67" w:unhideWhenUsed="0"/>
+    <w:lsdException w:name="Medium Grid 2" w:semiHidden="0" w:uiPriority="68" w:unhideWhenUsed="0"/>
+    <w:lsdException w:name="Medium Grid 3" w:semiHidden="0" w:uiPriority="69" w:unhideWhenUsed="0"/>
+    <w:lsdException w:name="Dark List" w:semiHidden="0" w:uiPriority="70" w:unhideWhenUsed="0"/>
+    <w:lsdException w:name="Colorful Shading" w:semiHidden="0" w:uiPriority="71" w:unhideWhenUsed="0"/>
+    <w:lsdException w:name="Colorful List" w:semiHidden="0" w:uiPriority="72" w:unhideWhenUsed="0"/>
+    <w:lsdException w:name="Colorful Grid" w:semiHidden="0" w:uiPriority="73" w:unhideWhenUsed="0"/>
+    <w:lsdException w:name="Light Shading Accent 1" w:semiHidden="0" w:uiPriority="60" w:unhideWhenUsed="0"/>
+    <w:lsdException w:name="Light List Accent 1" w:semiHidden="0" w:uiPriority="61" w:unhideWhenUsed="0"/>
+    <w:lsdException w:name="Light Grid Accent 1" w:semiHidden="0" w:uiPriority="62" w:unhideWhenUsed="0"/>
+    <w:lsdException w:name="Medium Shading 1 Accent 1" w:semiHidden="0" w:uiPriority="63" w:unhideWhenUsed="0"/>
+    <w:lsdException w:name="Medium Shading 2 Accent 1" w:semiHidden="0" w:uiPriority="64" w:unhideWhenUsed="0"/>
+    <w:lsdException w:name="Medium List 1 Accent 1" w:semiHidden="0" w:uiPriority="65" w:unhideWhenUsed="0"/>
+    <w:lsdException w:name="Revision" w:unhideWhenUsed="0"/>
+    <w:lsdException w:name="List Paragraph" w:semiHidden="0" w:uiPriority="34" w:unhideWhenUsed="0" w:qFormat="1"/>
+    <w:lsdException w:name="Quote" w:semiHidden="0" w:uiPriority="29" w:unhideWhenUsed="0" w:qFormat="1"/>
+    <w:lsdException w:name="Intense Quote" w:semiHidden="0" w:uiPriority="30" w:unhideWhenUsed="0" w:qFormat="1"/>
+    <w:lsdException w:name="Medium List 2 Accent 1" w:semiHidden="0" w:uiPriority="66" w:unhideWhenUsed="0"/>
+    <w:lsdException w:name="Medium Grid 1 Accent 1" w:semiHidden="0" w:uiPriority="67" w:unhideWhenUsed="0"/>
+    <w:lsdException w:name="Medium Grid 2 Accent 1" w:semiHidden="0" w:uiPriority="68" w:unhideWhenUsed="0"/>
+    <w:lsdException w:name="Medium Grid 3 Accent 1" w:semiHidden="0" w:uiPriority="69" w:unhideWhenUsed="0"/>
+    <w:lsdException w:name="Dark List Accent 1" w:semiHidden="0" w:uiPriority="70" w:unhideWhenUsed="0"/>
+    <w:lsdException w:name="Colorful Shading Accent 1" w:semiHidden="0" w:uiPriority="71" w:unhideWhenUsed="0"/>
+    <w:lsdException w:name="Colorful List Accent 1" w:semiHidden="0" w:uiPriority="72" w:unhideWhenUsed="0"/>
+    <w:lsdException w:name="Colorful Grid Accent 1" w:semiHidden="0" w:uiPriority="73" w:unhideWhenUsed="0"/>
+    <w:lsdException w:name="Light Shading Accent 2" w:semiHidden="0" w:uiPriority="60" w:unhideWhenUsed="0"/>
+    <w:lsdException w:name="Light List Accent 2" w:semiHidden="0" w:uiPriority="61" w:unhideWhenUsed="0"/>
+    <w:lsdException w:name="Light Grid Accent 2" w:semiHidden="0" w:uiPriority="62" w:unhideWhenUsed="0"/>
+    <w:lsdException w:name="Medium Shading 1 Accent 2" w:semiHidden="0" w:uiPriority="63" w:unhideWhenUsed="0"/>
+    <w:lsdException w:name="Medium Shading 2 Accent 2" w:semiHidden="0" w:uiPriority="64" w:unhideWhenUsed="0"/>
+    <w:lsdException w:name="Medium List 1 Accent 2" w:semiHidden="0" w:uiPriority="65" w:unhideWhenUsed="0"/>
+    <w:lsdException w:name="Medium List 2 Accent 2" w:semiHidden="0" w:uiPriority="66" w:unhideWhenUsed="0"/>
+    <w:lsdException w:name="Medium Grid 1 Accent 2" w:semiHidden="0" w:uiPriority="67" w:unhideWhenUsed="0"/>
+    <w:lsdException w:name="Medium Grid 2 Accent 2" w:semiHidden="0" w:uiPriority="68" w:unhideWhenUsed="0"/>
+    <w:lsdException w:name="Medium Grid 3 Accent 2" w:semiHidden="0" w:uiPriority="69" w:unhideWhenUsed="0"/>
+    <w:lsdException w:name="Dark List Accent 2" w:semiHidden="0" w:uiPriority="70" w:unhideWhenUsed="0"/>
+    <w:lsdException w:name="Colorful Shading Accent 2" w:semiHidden="0" w:uiPriority="71" w:unhideWhenUsed="0"/>
+    <w:lsdException w:name="Colorful List Accent 2" w:semiHidden="0" w:uiPriority="72" w:unhideWhenUsed="0"/>
+    <w:lsdException w:name="Colorful Grid Accent 2" w:semiHidden="0" w:uiPriority="73" w:unhideWhenUsed="0"/>
+    <w:lsdException w:name="Light Shading Accent 3" w:semiHidden="0" w:uiPriority="60" w:unhideWhenUsed="0"/>
+    <w:lsdException w:name="Light List Accent 3" w:semiHidden="0" w:uiPriority="61" w:unhideWhenUsed="0"/>
+    <w:lsdException w:name="Light Grid Accent 3" w:semiHidden="0" w:uiPriority="62" w:unhideWhenUsed="0"/>
+    <w:lsdException w:name="Medium Shading 1 Accent 3" w:semiHidden="0" w:uiPriority="63" w:unhideWhenUsed="0"/>
+    <w:lsdException w:name="Medium Shading 2 Accent 3" w:semiHidden="0" w:uiPriority="64" w:unhideWhenUsed="0"/>
+    <w:lsdException w:name="Medium List 1 Accent 3" w:semiHidden="0" w:uiPriority="65" w:unhideWhenUsed="0"/>
+    <w:lsdException w:name="Medium List 2 Accent 3" w:semiHidden="0" w:uiPriority="66" w:unhideWhenUsed="0"/>
+    <w:lsdException w:name="Medium Grid 1 Accent 3" w:semiHidden="0" w:uiPriority="67" w:unhideWhenUsed="0"/>
+    <w:lsdException w:name="Medium Grid 2 Accent 3" w:semiHidden="0" w:uiPriority="68" w:unhideWhenUsed="0"/>
+    <w:lsdException w:name="Medium Grid 3 Accent 3" w:semiHidden="0" w:uiPriority="69" w:unhideWhenUsed="0"/>
+    <w:lsdException w:name="Dark List Accent 3" w:semiHidden="0" w:uiPriority="70" w:unhideWhenUsed="0"/>
+    <w:lsdException w:name="Colorful Shading Accent 3" w:semiHidden="0" w:uiPriority="71" w:unhideWhenUsed="0"/>
+    <w:lsdException w:name="Colorful List Accent 3" w:semiHidden="0" w:uiPriority="72" w:unhideWhenUsed="0"/>
+    <w:lsdException w:name="Colorful Grid Accent 3" w:semiHidden="0" w:uiPriority="73" w:unhideWhenUsed="0"/>
+    <w:lsdException w:name="Light Shading Accent 4" w:semiHidden="0" w:uiPriority="60" w:unhideWhenUsed="0"/>
+    <w:lsdException w:name="Light List Accent 4" w:semiHidden="0" w:uiPriority="61" w:unhideWhenUsed="0"/>
+    <w:lsdException w:name="Light Grid Accent 4" w:semiHidden="0" w:uiPriority="62" w:unhideWhenUsed="0"/>
+    <w:lsdException w:name="Medium Shading 1 Accent 4" w:semiHidden="0" w:uiPriority="63" w:unhideWhenUsed="0"/>
+    <w:lsdException w:name="Medium Shading 2 Accent 4" w:semiHidden="0" w:uiPriority="64" w:unhideWhenUsed="0"/>
+    <w:lsdException w:name="Medium List 1 Accent 4" w:semiHidden="0" w:uiPriority="65" w:unhideWhenUsed="0"/>
+    <w:lsdException w:name="Medium List 2 Accent 4" w:semiHidden="0" w:uiPriority="66" w:unhideWhenUsed="0"/>
+    <w:lsdException w:name="Medium Grid 1 Accent 4" w:semiHidden="0" w:uiPriority="67" w:unhideWhenUsed="0"/>
+    <w:lsdException w:name="Medium Grid 2 Accent 4" w:semiHidden="0" w:uiPriority="68" w:unhideWhenUsed="0"/>
+    <w:lsdException w:name="Medium Grid 3 Accent 4" w:semiHidden="0" w:uiPriority="69" w:unhideWhenUsed="0"/>
+    <w:lsdException w:name="Dark List Accent 4" w:semiHidden="0" w:uiPriority="70" w:unhideWhenUsed="0"/>
+    <w:lsdException w:name="Colorful Shading Accent 4" w:semiHidden="0" w:uiPriority="71" w:unhideWhenUsed="0"/>
+    <w:lsdException w:name="Colorful List Accent 4" w:semiHidden="0" w:uiPriority="72" w:unhideWhenUsed="0"/>
+    <w:lsdException w:name="Colorful Grid Accent 4" w:semiHidden="0" w:uiPriority="73" w:unhideWhenUsed="0"/>
+    <w:lsdException w:name="Light Shading Accent 5" w:semiHidden="0" w:uiPriority="60" w:unhideWhenUsed="0"/>
+    <w:lsdException w:name="Light List Accent 5" w:semiHidden="0" w:uiPriority="61" w:unhideWhenUsed="0"/>
+    <w:lsdException w:name="Light Grid Accent 5" w:semiHidden="0" w:uiPriority="62" w:unhideWhenUsed="0"/>
+    <w:lsdException w:name="Medium Shading 1 Accent 5" w:semiHidden="0" w:uiPriority="63" w:unhideWhenUsed="0"/>
+    <w:lsdException w:name="Medium Shading 2 Accent 5" w:semiHidden="0" w:uiPriority="64" w:unhideWhenUsed="0"/>
+    <w:lsdException w:name="Medium List 1 Accent 5" w:semiHidden="0" w:uiPriority="65" w:unhideWhenUsed="0"/>
+    <w:lsdException w:name="Medium List 2 Accent 5" w:semiHidden="0" w:uiPriority="66" w:unhideWhenUsed="0"/>
+    <w:lsdException w:name="Medium Grid 1 Accent 5" w:semiHidden="0" w:uiPriority="67" w:unhideWhenUsed="0"/>
+    <w:lsdException w:name="Medium Grid 2 Accent 5" w:semiHidden="0" w:uiPriority="68" w:unhideWhenUsed="0"/>
+    <w:lsdException w:name="Medium Grid 3 Accent 5" w:semiHidden="0" w:uiPriority="69" w:unhideWhenUsed="0"/>
+    <w:lsdException w:name="Dark List Accent 5" w:semiHidden="0" w:uiPriority="70" w:unhideWhenUsed="0"/>
+    <w:lsdException w:name="Colorful Shading Accent 5" w:semiHidden="0" w:uiPriority="71" w:unhideWhenUsed="0"/>
+    <w:lsdException w:name="Colorful List Accent 5" w:semiHidden="0" w:uiPriority="72" w:unhideWhenUsed="0"/>
+    <w:lsdException w:name="Colorful Grid Accent 5" w:semiHidden="0" w:uiPriority="73" w:unhideWhenUsed="0"/>
+    <w:lsdException w:name="Light Shading Accent 6" w:semiHidden="0" w:uiPriority="60" w:unhideWhenUsed="0"/>
+    <w:lsdException w:name="Light List Accent 6" w:semiHidden="0" w:uiPriority="61" w:unhideWhenUsed="0"/>
+    <w:lsdException w:name="Light Grid Accent 6" w:semiHidden="0" w:uiPriority="62" w:unhideWhenUsed="0"/>
+    <w:lsdException w:name="Medium Shading 1 Accent 6" w:semiHidden="0" w:uiPriority="63" w:unhideWhenUsed="0"/>
+    <w:lsdException w:name="Medium Shading 2 Accent 6" w:semiHidden="0" w:uiPriority="64" w:unhideWhenUsed="0"/>
+    <w:lsdException w:name="Medium List 1 Accent 6" w:semiHidden="0" w:uiPriority="65" w:unhideWhenUsed="0"/>
+    <w:lsdException w:name="Medium List 2 Accent 6" w:semiHidden="0" w:uiPriority="66" w:unhideWhenUsed="0"/>
+    <w:lsdException w:name="Medium Grid 1 Accent 6" w:semiHidden="0" w:uiPriority="67" w:unhideWhenUsed="0"/>
+    <w:lsdException w:name="Medium Grid 2 Accent 6" w:semiHidden="0" w:uiPriority="68" w:unhideWhenUsed="0"/>
+    <w:lsdException w:name="Medium Grid 3 Accent 6" w:semiHidden="0" w:uiPriority="69" w:unhideWhenUsed="0"/>
+    <w:lsdException w:name="Dark List Accent 6" w:semiHidden="0" w:uiPriority="70" w:unhideWhenUsed="0"/>
+    <w:lsdException w:name="Colorful Shading Accent 6" w:semiHidden="0" w:uiPriority="71" w:unhideWhenUsed="0"/>
+    <w:lsdException w:name="Colorful List Accent 6" w:semiHidden="0" w:uiPriority="72" w:unhideWhenUsed="0"/>
+    <w:lsdException w:name="Colorful Grid Accent 6" w:semiHidden="0" w:uiPriority="73" w:unhideWhenUsed="0"/>
+    <w:lsdException w:name="Subtle Emphasis" w:semiHidden="0" w:uiPriority="19" w:unhideWhenUsed="0" w:qFormat="1"/>
+    <w:lsdException w:name="Intense Emphasis" w:semiHidden="0" w:uiPriority="21" w:unhideWhenUsed="0" w:qFormat="1"/>
+    <w:lsdException w:name="Subtle Reference" w:semiHidden="0" w:uiPriority="31" w:unhideWhenUsed="0" w:qFormat="1"/>
+    <w:lsdException w:name="Intense Reference" w:semiHidden="0" w:uiPriority="32" w:unhideWhenUsed="0" w:qFormat="1"/>
+    <w:lsdException w:name="Book Title" w:semiHidden="0" w:uiPriority="33" w:unhideWhenUsed="0" w:qFormat="1"/>
+    <w:lsdException w:name="Bibliography" w:uiPriority="37"/>
+    <w:lsdException w:name="TOC Heading" w:uiPriority="39" w:qFormat="1"/>
   </w:latentStyles>
   <w:style w:type="paragraph" w:default="1" w:styleId="Normal">
     <w:name w:val="Normal"/>
     <w:qFormat/>
+    <w:rsid w:val="006625EE"/>
   </w:style>
   <w:style w:type="paragraph" w:styleId="Heading1">
     <w:name w:val="heading 1"/>
@@ -4549,6 +5928,7 @@
     <w:uiPriority w:val="99"/>
     <w:semiHidden/>
     <w:unhideWhenUsed/>
+    <w:qFormat/>
     <w:tblPr>
       <w:tblInd w:w="0" w:type="dxa"/>
       <w:tblCellMar>
@@ -4697,6 +6077,36 @@
     <w:uiPriority w:val="99"/>
     <w:rsid w:val="00777058"/>
   </w:style>
+  <w:style w:type="paragraph" w:styleId="BalloonText">
+    <w:name w:val="Balloon Text"/>
+    <w:basedOn w:val="Normal"/>
+    <w:link w:val="BalloonTextChar"/>
+    <w:uiPriority w:val="99"/>
+    <w:semiHidden/>
+    <w:unhideWhenUsed/>
+    <w:rsid w:val="00A47449"/>
+    <w:pPr>
+      <w:spacing w:after="0" w:line="240" w:lineRule="auto"/>
+    </w:pPr>
+    <w:rPr>
+      <w:rFonts w:ascii="Tahoma" w:hAnsi="Tahoma" w:cs="Tahoma"/>
+      <w:sz w:val="16"/>
+      <w:szCs w:val="16"/>
+    </w:rPr>
+  </w:style>
+  <w:style w:type="character" w:customStyle="1" w:styleId="BalloonTextChar">
+    <w:name w:val="Balloon Text Char"/>
+    <w:basedOn w:val="DefaultParagraphFont"/>
+    <w:link w:val="BalloonText"/>
+    <w:uiPriority w:val="99"/>
+    <w:semiHidden/>
+    <w:rsid w:val="00A47449"/>
+    <w:rPr>
+      <w:rFonts w:ascii="Tahoma" w:hAnsi="Tahoma" w:cs="Tahoma"/>
+      <w:sz w:val="16"/>
+      <w:szCs w:val="16"/>
+    </w:rPr>
+  </w:style>
 </w:styles>
 </file>
 
@@ -4743,7 +6153,7 @@
     </a:clrScheme>
     <a:fontScheme name="Office">
       <a:majorFont>
-        <a:latin typeface="Calibri Light" panose="020F0302020204030204"/>
+        <a:latin typeface="Calibri Light"/>
         <a:ea typeface=""/>
         <a:cs typeface=""/>
         <a:font script="Jpan" typeface="ＭＳ ゴシック"/>
@@ -4778,7 +6188,7 @@
         <a:font script="Geor" typeface="Sylfaen"/>
       </a:majorFont>
       <a:minorFont>
-        <a:latin typeface="Calibri" panose="020F0502020204030204"/>
+        <a:latin typeface="Calibri"/>
         <a:ea typeface=""/>
         <a:cs typeface=""/>
         <a:font script="Jpan" typeface="ＭＳ 明朝"/>
@@ -4955,7 +6365,7 @@
   <a:extraClrSchemeLst/>
   <a:extLst>
     <a:ext uri="{05A4C25C-085E-4340-85A3-A5531E510DB2}">
-      <thm15:themeFamily xmlns:thm15="http://schemas.microsoft.com/office/thememl/2012/main" name="Office Theme" id="{62F939B6-93AF-4DB8-9C6B-D6C7DFDC589F}" vid="{4A3C46E8-61CC-4603-A589-7422A47A8E4A}"/>
+      <thm15:themeFamily xmlns="" xmlns:thm15="http://schemas.microsoft.com/office/thememl/2012/main" name="Office Theme" id="{62F939B6-93AF-4DB8-9C6B-D6C7DFDC589F}" vid="{4A3C46E8-61CC-4603-A589-7422A47A8E4A}"/>
     </a:ext>
   </a:extLst>
 </a:theme>

</xml_diff>

<commit_message>
updated .docx and pdf
</commit_message>
<xml_diff>
--- a/project1.docx
+++ b/project1.docx
@@ -1,6 +1,6 @@
 
 <file path=word/document.xml><?xml version="1.0" encoding="utf-8"?>
-<w:document xmlns:wpc="http://schemas.microsoft.com/office/word/2010/wordprocessingCanvas" xmlns:mc="http://schemas.openxmlformats.org/markup-compatibility/2006" xmlns:o="urn:schemas-microsoft-com:office:office" xmlns:r="http://schemas.openxmlformats.org/officeDocument/2006/relationships" xmlns:m="http://schemas.openxmlformats.org/officeDocument/2006/math" xmlns:v="urn:schemas-microsoft-com:vml" xmlns:wp14="http://schemas.microsoft.com/office/word/2010/wordprocessingDrawing" xmlns:wp="http://schemas.openxmlformats.org/drawingml/2006/wordprocessingDrawing" xmlns:w10="urn:schemas-microsoft-com:office:word" xmlns:w="http://schemas.openxmlformats.org/wordprocessingml/2006/main" xmlns:w14="http://schemas.microsoft.com/office/word/2010/wordml" xmlns:w15="http://schemas.microsoft.com/office/word/2012/wordml" xmlns:wpg="http://schemas.microsoft.com/office/word/2010/wordprocessingGroup" xmlns:wpi="http://schemas.microsoft.com/office/word/2010/wordprocessingInk" xmlns:wne="http://schemas.microsoft.com/office/word/2006/wordml" xmlns:wps="http://schemas.microsoft.com/office/word/2010/wordprocessingShape" mc:Ignorable="w14 w15 wp14">
+<w:document xmlns:ve="http://schemas.openxmlformats.org/markup-compatibility/2006" xmlns:o="urn:schemas-microsoft-com:office:office" xmlns:r="http://schemas.openxmlformats.org/officeDocument/2006/relationships" xmlns:m="http://schemas.openxmlformats.org/officeDocument/2006/math" xmlns:v="urn:schemas-microsoft-com:vml" xmlns:wp="http://schemas.openxmlformats.org/drawingml/2006/wordprocessingDrawing" xmlns:w10="urn:schemas-microsoft-com:office:word" xmlns:w="http://schemas.openxmlformats.org/wordprocessingml/2006/main" xmlns:wne="http://schemas.microsoft.com/office/word/2006/wordml">
   <w:body>
     <w:p>
       <w:pPr>
@@ -63,6 +63,7 @@
           <w:szCs w:val="28"/>
         </w:rPr>
       </w:pPr>
+      <w:proofErr w:type="spellStart"/>
       <w:r>
         <w:rPr>
           <w:rFonts w:ascii="Times New Roman" w:eastAsia="Times New Roman" w:hAnsi="Times New Roman" w:cs="Times New Roman"/>
@@ -70,7 +71,17 @@
           <w:sz w:val="28"/>
           <w:szCs w:val="28"/>
         </w:rPr>
-        <w:t>Giang Doan</w:t>
+        <w:t>Giang</w:t>
+      </w:r>
+      <w:proofErr w:type="spellEnd"/>
+      <w:r>
+        <w:rPr>
+          <w:rFonts w:ascii="Times New Roman" w:eastAsia="Times New Roman" w:hAnsi="Times New Roman" w:cs="Times New Roman"/>
+          <w:color w:val="000000"/>
+          <w:sz w:val="28"/>
+          <w:szCs w:val="28"/>
+        </w:rPr>
+        <w:t xml:space="preserve"> Doan</w:t>
       </w:r>
     </w:p>
     <w:p>
@@ -91,7 +102,25 @@
           <w:sz w:val="24"/>
           <w:szCs w:val="24"/>
         </w:rPr>
-        <w:t>{ebusche, gdoan@cs.wisc.edu}</w:t>
+        <w:t>{ebusche</w:t>
+      </w:r>
+      <w:r>
+        <w:rPr>
+          <w:rFonts w:ascii="Times New Roman" w:eastAsia="Times New Roman" w:hAnsi="Times New Roman" w:cs="Times New Roman"/>
+          <w:color w:val="000000"/>
+          <w:sz w:val="24"/>
+          <w:szCs w:val="24"/>
+        </w:rPr>
+        <w:t>@cs.wisc.edu</w:t>
+      </w:r>
+      <w:r>
+        <w:rPr>
+          <w:rFonts w:ascii="Times New Roman" w:eastAsia="Times New Roman" w:hAnsi="Times New Roman" w:cs="Times New Roman"/>
+          <w:color w:val="000000"/>
+          <w:sz w:val="24"/>
+          <w:szCs w:val="24"/>
+        </w:rPr>
+        <w:t>, gdoan@cs.wisc.edu}</w:t>
       </w:r>
       <w:bookmarkStart w:id="0" w:name="_GoBack"/>
       <w:bookmarkEnd w:id="0"/>
@@ -229,8 +258,9 @@
           <w:szCs w:val="24"/>
           <w:shd w:val="clear" w:color="auto" w:fill="FFFFFF"/>
         </w:rPr>
-        <w:t xml:space="preserve"> assemble an HDR image from a set of images. Step 1, images will be captured in different shutter speeds. Step 2, we use Ward’s MTB algorithm to align the images. Step 3, we find the response function which will be used to convert the whole image. Step 4, we use Debevec’s algorithm to construct</w:t>
-      </w:r>
+        <w:t xml:space="preserve"> assemble an HDR image from a set of images. Step 1, images will be captured in different shutter speeds. Step 2, we use Ward’s MTB algorithm to align the images. Step 3, we find the response function which will be used to convert the whole image. Step 4, we use </w:t>
+      </w:r>
+      <w:proofErr w:type="spellStart"/>
       <w:r>
         <w:rPr>
           <w:rFonts w:ascii="Times New Roman" w:hAnsi="Times New Roman" w:cs="Times New Roman"/>
@@ -239,7 +269,72 @@
           <w:szCs w:val="24"/>
           <w:shd w:val="clear" w:color="auto" w:fill="FFFFFF"/>
         </w:rPr>
-        <w:t xml:space="preserve"> HDR radiance map then write result to a HDR image. Finally, we use Drago’s tone mapping algorithm to convert HDR image to a regular image.</w:t>
+        <w:t>Debevec’s</w:t>
+      </w:r>
+      <w:proofErr w:type="spellEnd"/>
+      <w:r>
+        <w:rPr>
+          <w:rFonts w:ascii="Times New Roman" w:hAnsi="Times New Roman" w:cs="Times New Roman"/>
+          <w:color w:val="000000"/>
+          <w:sz w:val="24"/>
+          <w:szCs w:val="24"/>
+          <w:shd w:val="clear" w:color="auto" w:fill="FFFFFF"/>
+        </w:rPr>
+        <w:t xml:space="preserve"> algorithm to construct</w:t>
+      </w:r>
+      <w:r>
+        <w:rPr>
+          <w:rFonts w:ascii="Times New Roman" w:hAnsi="Times New Roman" w:cs="Times New Roman"/>
+          <w:color w:val="000000"/>
+          <w:sz w:val="24"/>
+          <w:szCs w:val="24"/>
+          <w:shd w:val="clear" w:color="auto" w:fill="FFFFFF"/>
+        </w:rPr>
+        <w:t xml:space="preserve"> HDR radiance map then write result to a HDR image. Finally, we use </w:t>
+      </w:r>
+      <w:proofErr w:type="spellStart"/>
+      <w:r>
+        <w:rPr>
+          <w:rFonts w:ascii="Times New Roman" w:hAnsi="Times New Roman" w:cs="Times New Roman"/>
+          <w:color w:val="000000"/>
+          <w:sz w:val="24"/>
+          <w:szCs w:val="24"/>
+          <w:shd w:val="clear" w:color="auto" w:fill="FFFFFF"/>
+        </w:rPr>
+        <w:t>Drago’s</w:t>
+      </w:r>
+      <w:proofErr w:type="spellEnd"/>
+      <w:r>
+        <w:rPr>
+          <w:rFonts w:ascii="Times New Roman" w:hAnsi="Times New Roman" w:cs="Times New Roman"/>
+          <w:color w:val="000000"/>
+          <w:sz w:val="24"/>
+          <w:szCs w:val="24"/>
+          <w:shd w:val="clear" w:color="auto" w:fill="FFFFFF"/>
+        </w:rPr>
+        <w:t xml:space="preserve"> tone mapping </w:t>
+      </w:r>
+      <w:proofErr w:type="gramStart"/>
+      <w:r>
+        <w:rPr>
+          <w:rFonts w:ascii="Times New Roman" w:hAnsi="Times New Roman" w:cs="Times New Roman"/>
+          <w:color w:val="000000"/>
+          <w:sz w:val="24"/>
+          <w:szCs w:val="24"/>
+          <w:shd w:val="clear" w:color="auto" w:fill="FFFFFF"/>
+        </w:rPr>
+        <w:t>algorithm</w:t>
+      </w:r>
+      <w:proofErr w:type="gramEnd"/>
+      <w:r>
+        <w:rPr>
+          <w:rFonts w:ascii="Times New Roman" w:hAnsi="Times New Roman" w:cs="Times New Roman"/>
+          <w:color w:val="000000"/>
+          <w:sz w:val="24"/>
+          <w:szCs w:val="24"/>
+          <w:shd w:val="clear" w:color="auto" w:fill="FFFFFF"/>
+        </w:rPr>
+        <w:t xml:space="preserve"> to convert HDR image to a regular image.</w:t>
       </w:r>
     </w:p>
     <w:p>
@@ -269,7 +364,25 @@
           <w:b/>
           <w:color w:val="auto"/>
         </w:rPr>
-        <w:t xml:space="preserve"> Images (Emily and Giang)</w:t>
+        <w:t xml:space="preserve"> Images (Emily and </w:t>
+      </w:r>
+      <w:proofErr w:type="spellStart"/>
+      <w:r>
+        <w:rPr>
+          <w:rFonts w:ascii="Times New Roman" w:eastAsia="Times New Roman" w:hAnsi="Times New Roman" w:cs="Times New Roman"/>
+          <w:b/>
+          <w:color w:val="auto"/>
+        </w:rPr>
+        <w:t>Giang</w:t>
+      </w:r>
+      <w:proofErr w:type="spellEnd"/>
+      <w:r>
+        <w:rPr>
+          <w:rFonts w:ascii="Times New Roman" w:eastAsia="Times New Roman" w:hAnsi="Times New Roman" w:cs="Times New Roman"/>
+          <w:b/>
+          <w:color w:val="auto"/>
+        </w:rPr>
+        <w:t>)</w:t>
       </w:r>
     </w:p>
     <w:p/>
@@ -297,7 +410,25 @@
           <w:sz w:val="24"/>
           <w:szCs w:val="24"/>
         </w:rPr>
-        <w:t xml:space="preserve">We took pictures of three scenes (17 images of each scene): 1 at Bascom Hall and 2 at the </w:t>
+        <w:t xml:space="preserve">We took pictures of three scenes (17 images of each scene): 1 at </w:t>
+      </w:r>
+      <w:proofErr w:type="spellStart"/>
+      <w:r>
+        <w:rPr>
+          <w:rFonts w:ascii="Times New Roman" w:hAnsi="Times New Roman" w:cs="Times New Roman"/>
+          <w:sz w:val="24"/>
+          <w:szCs w:val="24"/>
+        </w:rPr>
+        <w:t>Bascom</w:t>
+      </w:r>
+      <w:proofErr w:type="spellEnd"/>
+      <w:r>
+        <w:rPr>
+          <w:rFonts w:ascii="Times New Roman" w:hAnsi="Times New Roman" w:cs="Times New Roman"/>
+          <w:sz w:val="24"/>
+          <w:szCs w:val="24"/>
+        </w:rPr>
+        <w:t xml:space="preserve"> Hall and 2 at the </w:t>
       </w:r>
       <w:r>
         <w:rPr>
@@ -416,7 +547,7 @@
                     <a:blip r:embed="rId7" cstate="print">
                       <a:extLst>
                         <a:ext uri="{28A0092B-C50C-407E-A947-70E740481C1C}">
-                          <a14:useLocalDpi xmlns:a14="http://schemas.microsoft.com/office/drawing/2010/main" val="0"/>
+                          <a14:useLocalDpi xmlns:a14="http://schemas.microsoft.com/office/drawing/2010/main" xmlns:wps="http://schemas.microsoft.com/office/word/2010/wordprocessingShape" xmlns:wpi="http://schemas.microsoft.com/office/word/2010/wordprocessingInk" xmlns:wpg="http://schemas.microsoft.com/office/word/2010/wordprocessingGroup" xmlns:w15="http://schemas.microsoft.com/office/word/2012/wordml" xmlns:w14="http://schemas.microsoft.com/office/word/2010/wordml" xmlns:w="http://schemas.openxmlformats.org/wordprocessingml/2006/main" xmlns:w10="urn:schemas-microsoft-com:office:word" xmlns:wp14="http://schemas.microsoft.com/office/word/2010/wordprocessingDrawing" xmlns:v="urn:schemas-microsoft-com:vml" xmlns:o="urn:schemas-microsoft-com:office:office" xmlns:mc="http://schemas.openxmlformats.org/markup-compatibility/2006" xmlns:wpc="http://schemas.microsoft.com/office/word/2010/wordprocessingCanvas" xmlns="" val="0"/>
                         </a:ext>
                       </a:extLst>
                     </a:blip>
@@ -467,7 +598,27 @@
           <w:sz w:val="20"/>
           <w:szCs w:val="20"/>
         </w:rPr>
-        <w:t xml:space="preserve"> Bascom Hall – The first scene</w:t>
+        <w:t xml:space="preserve"> </w:t>
+      </w:r>
+      <w:proofErr w:type="spellStart"/>
+      <w:r>
+        <w:rPr>
+          <w:rFonts w:ascii="Times New Roman" w:eastAsia="Times New Roman" w:hAnsi="Times New Roman" w:cs="Times New Roman"/>
+          <w:color w:val="000000"/>
+          <w:sz w:val="20"/>
+          <w:szCs w:val="20"/>
+        </w:rPr>
+        <w:t>Bascom</w:t>
+      </w:r>
+      <w:proofErr w:type="spellEnd"/>
+      <w:r>
+        <w:rPr>
+          <w:rFonts w:ascii="Times New Roman" w:eastAsia="Times New Roman" w:hAnsi="Times New Roman" w:cs="Times New Roman"/>
+          <w:color w:val="000000"/>
+          <w:sz w:val="20"/>
+          <w:szCs w:val="20"/>
+        </w:rPr>
+        <w:t xml:space="preserve"> Hall – The first scene</w:t>
       </w:r>
     </w:p>
     <w:p>
@@ -508,7 +659,7 @@
                     <a:blip r:embed="rId8" cstate="print">
                       <a:extLst>
                         <a:ext uri="{28A0092B-C50C-407E-A947-70E740481C1C}">
-                          <a14:useLocalDpi xmlns:a14="http://schemas.microsoft.com/office/drawing/2010/main" val="0"/>
+                          <a14:useLocalDpi xmlns:a14="http://schemas.microsoft.com/office/drawing/2010/main" xmlns:wps="http://schemas.microsoft.com/office/word/2010/wordprocessingShape" xmlns:wpi="http://schemas.microsoft.com/office/word/2010/wordprocessingInk" xmlns:wpg="http://schemas.microsoft.com/office/word/2010/wordprocessingGroup" xmlns:w15="http://schemas.microsoft.com/office/word/2012/wordml" xmlns:w14="http://schemas.microsoft.com/office/word/2010/wordml" xmlns:w="http://schemas.openxmlformats.org/wordprocessingml/2006/main" xmlns:w10="urn:schemas-microsoft-com:office:word" xmlns:wp14="http://schemas.microsoft.com/office/word/2010/wordprocessingDrawing" xmlns:v="urn:schemas-microsoft-com:vml" xmlns:o="urn:schemas-microsoft-com:office:office" xmlns:mc="http://schemas.openxmlformats.org/markup-compatibility/2006" xmlns:wpc="http://schemas.microsoft.com/office/word/2010/wordprocessingCanvas" xmlns="" val="0"/>
                         </a:ext>
                       </a:extLst>
                     </a:blip>
@@ -628,7 +779,7 @@
                     <a:blip r:embed="rId9" cstate="print">
                       <a:extLst>
                         <a:ext uri="{28A0092B-C50C-407E-A947-70E740481C1C}">
-                          <a14:useLocalDpi xmlns:a14="http://schemas.microsoft.com/office/drawing/2010/main" val="0"/>
+                          <a14:useLocalDpi xmlns:a14="http://schemas.microsoft.com/office/drawing/2010/main" xmlns:wps="http://schemas.microsoft.com/office/word/2010/wordprocessingShape" xmlns:wpi="http://schemas.microsoft.com/office/word/2010/wordprocessingInk" xmlns:wpg="http://schemas.microsoft.com/office/word/2010/wordprocessingGroup" xmlns:w15="http://schemas.microsoft.com/office/word/2012/wordml" xmlns:w14="http://schemas.microsoft.com/office/word/2010/wordml" xmlns:w="http://schemas.openxmlformats.org/wordprocessingml/2006/main" xmlns:w10="urn:schemas-microsoft-com:office:word" xmlns:wp14="http://schemas.microsoft.com/office/word/2010/wordprocessingDrawing" xmlns:v="urn:schemas-microsoft-com:vml" xmlns:o="urn:schemas-microsoft-com:office:office" xmlns:mc="http://schemas.openxmlformats.org/markup-compatibility/2006" xmlns:wpc="http://schemas.microsoft.com/office/word/2010/wordprocessingCanvas" xmlns="" val="0"/>
                         </a:ext>
                       </a:extLst>
                     </a:blip>
@@ -836,6 +987,7 @@
           <w:szCs w:val="24"/>
         </w:rPr>
       </w:pPr>
+      <w:proofErr w:type="spellStart"/>
       <w:r>
         <w:rPr>
           <w:rFonts w:ascii="Times New Roman" w:hAnsi="Times New Roman" w:cs="Times New Roman"/>
@@ -845,6 +997,7 @@
         </w:rPr>
         <w:t>readInImages.m</w:t>
       </w:r>
+      <w:proofErr w:type="spellEnd"/>
       <w:r>
         <w:rPr>
           <w:rFonts w:ascii="Times New Roman" w:hAnsi="Times New Roman" w:cs="Times New Roman"/>
@@ -939,6 +1092,7 @@
           <w:szCs w:val="24"/>
         </w:rPr>
       </w:pPr>
+      <w:proofErr w:type="spellStart"/>
       <w:r>
         <w:rPr>
           <w:rFonts w:ascii="Times New Roman" w:hAnsi="Times New Roman" w:cs="Times New Roman"/>
@@ -957,6 +1111,7 @@
         </w:rPr>
         <w:t>.m</w:t>
       </w:r>
+      <w:proofErr w:type="spellEnd"/>
       <w:r>
         <w:rPr>
           <w:rFonts w:ascii="Times New Roman" w:hAnsi="Times New Roman" w:cs="Times New Roman"/>
@@ -1041,6 +1196,7 @@
         </w:rPr>
         <w:t xml:space="preserve">in </w:t>
       </w:r>
+      <w:proofErr w:type="spellStart"/>
       <w:r>
         <w:rPr>
           <w:rFonts w:ascii="Times New Roman" w:hAnsi="Times New Roman" w:cs="Times New Roman"/>
@@ -1051,6 +1207,7 @@
         </w:rPr>
         <w:t>gsolve.m</w:t>
       </w:r>
+      <w:proofErr w:type="spellEnd"/>
       <w:r>
         <w:rPr>
           <w:rFonts w:ascii="Times New Roman" w:hAnsi="Times New Roman" w:cs="Times New Roman"/>
@@ -1060,6 +1217,8 @@
         </w:rPr>
         <w:t xml:space="preserve"> to discover the image response function.  </w:t>
       </w:r>
+      <w:proofErr w:type="spellStart"/>
+      <w:proofErr w:type="gramStart"/>
       <w:r>
         <w:rPr>
           <w:rFonts w:ascii="Times New Roman" w:hAnsi="Times New Roman" w:cs="Times New Roman"/>
@@ -1070,6 +1229,8 @@
         </w:rPr>
         <w:t>gsolve.m</w:t>
       </w:r>
+      <w:proofErr w:type="spellEnd"/>
+      <w:proofErr w:type="gramEnd"/>
       <w:r>
         <w:rPr>
           <w:rFonts w:ascii="Times New Roman" w:hAnsi="Times New Roman" w:cs="Times New Roman"/>
@@ -1126,24 +1287,46 @@
           <w:szCs w:val="24"/>
         </w:rPr>
       </w:pPr>
-      <w:r>
-        <w:rPr>
-          <w:rFonts w:ascii="Times New Roman" w:hAnsi="Times New Roman" w:cs="Times New Roman"/>
-          <w:b/>
-          <w:color w:val="000000"/>
-          <w:sz w:val="24"/>
-          <w:szCs w:val="24"/>
-        </w:rPr>
-        <w:t xml:space="preserve">weightingFunction.m: </w:t>
-      </w:r>
-      <w:r>
-        <w:rPr>
-          <w:rFonts w:ascii="Times New Roman" w:hAnsi="Times New Roman" w:cs="Times New Roman"/>
-          <w:sz w:val="24"/>
-          <w:szCs w:val="24"/>
-        </w:rPr>
-        <w:t>determines the weights to be used in gsolve</w:t>
-      </w:r>
+      <w:proofErr w:type="spellStart"/>
+      <w:r>
+        <w:rPr>
+          <w:rFonts w:ascii="Times New Roman" w:hAnsi="Times New Roman" w:cs="Times New Roman"/>
+          <w:b/>
+          <w:color w:val="000000"/>
+          <w:sz w:val="24"/>
+          <w:szCs w:val="24"/>
+        </w:rPr>
+        <w:t>weightingFunction.m</w:t>
+      </w:r>
+      <w:proofErr w:type="spellEnd"/>
+      <w:r>
+        <w:rPr>
+          <w:rFonts w:ascii="Times New Roman" w:hAnsi="Times New Roman" w:cs="Times New Roman"/>
+          <w:b/>
+          <w:color w:val="000000"/>
+          <w:sz w:val="24"/>
+          <w:szCs w:val="24"/>
+        </w:rPr>
+        <w:t xml:space="preserve">: </w:t>
+      </w:r>
+      <w:r>
+        <w:rPr>
+          <w:rFonts w:ascii="Times New Roman" w:hAnsi="Times New Roman" w:cs="Times New Roman"/>
+          <w:sz w:val="24"/>
+          <w:szCs w:val="24"/>
+        </w:rPr>
+        <w:t xml:space="preserve">determines the weights to be used in </w:t>
+      </w:r>
+      <w:proofErr w:type="spellStart"/>
+      <w:r>
+        <w:rPr>
+          <w:rFonts w:ascii="Times New Roman" w:hAnsi="Times New Roman" w:cs="Times New Roman"/>
+          <w:sz w:val="24"/>
+          <w:szCs w:val="24"/>
+        </w:rPr>
+        <w:t>gsolve</w:t>
+      </w:r>
+      <w:proofErr w:type="spellEnd"/>
     </w:p>
     <w:p>
       <w:pPr>
@@ -1183,7 +1366,29 @@
           <w:sz w:val="28"/>
           <w:szCs w:val="28"/>
         </w:rPr>
-        <w:t>Write HDR image (Giang)</w:t>
+        <w:t>Write HDR image (</w:t>
+      </w:r>
+      <w:proofErr w:type="spellStart"/>
+      <w:r>
+        <w:rPr>
+          <w:rFonts w:ascii="Times New Roman" w:eastAsia="Times New Roman" w:hAnsi="Times New Roman" w:cs="Times New Roman"/>
+          <w:b/>
+          <w:color w:val="auto"/>
+          <w:sz w:val="28"/>
+          <w:szCs w:val="28"/>
+        </w:rPr>
+        <w:t>Giang</w:t>
+      </w:r>
+      <w:proofErr w:type="spellEnd"/>
+      <w:r>
+        <w:rPr>
+          <w:rFonts w:ascii="Times New Roman" w:eastAsia="Times New Roman" w:hAnsi="Times New Roman" w:cs="Times New Roman"/>
+          <w:b/>
+          <w:color w:val="auto"/>
+          <w:sz w:val="28"/>
+          <w:szCs w:val="28"/>
+        </w:rPr>
+        <w:t>)</w:t>
       </w:r>
     </w:p>
     <w:p>
@@ -1231,7 +1436,27 @@
           <w:sz w:val="24"/>
           <w:szCs w:val="24"/>
         </w:rPr>
-        <w:t>n Paul E. Debevec's paper</w:t>
+        <w:t xml:space="preserve">n Paul E. </w:t>
+      </w:r>
+      <w:proofErr w:type="spellStart"/>
+      <w:r>
+        <w:rPr>
+          <w:rFonts w:ascii="Times New Roman" w:eastAsia="Times New Roman" w:hAnsi="Times New Roman" w:cs="Times New Roman"/>
+          <w:color w:val="000000"/>
+          <w:sz w:val="24"/>
+          <w:szCs w:val="24"/>
+        </w:rPr>
+        <w:t>Debevec's</w:t>
+      </w:r>
+      <w:proofErr w:type="spellEnd"/>
+      <w:r>
+        <w:rPr>
+          <w:rFonts w:ascii="Times New Roman" w:eastAsia="Times New Roman" w:hAnsi="Times New Roman" w:cs="Times New Roman"/>
+          <w:color w:val="000000"/>
+          <w:sz w:val="24"/>
+          <w:szCs w:val="24"/>
+        </w:rPr>
+        <w:t xml:space="preserve"> paper</w:t>
       </w:r>
       <w:r>
         <w:rPr>
@@ -1303,7 +1528,27 @@
           <w:sz w:val="24"/>
           <w:szCs w:val="24"/>
         </w:rPr>
-        <w:t xml:space="preserve">images as input, then </w:t>
+        <w:t xml:space="preserve">images as input, </w:t>
+      </w:r>
+      <w:proofErr w:type="gramStart"/>
+      <w:r>
+        <w:rPr>
+          <w:rFonts w:ascii="Times New Roman" w:eastAsia="Times New Roman" w:hAnsi="Times New Roman" w:cs="Times New Roman"/>
+          <w:color w:val="000000"/>
+          <w:sz w:val="24"/>
+          <w:szCs w:val="24"/>
+        </w:rPr>
+        <w:t>then</w:t>
+      </w:r>
+      <w:proofErr w:type="gramEnd"/>
+      <w:r>
+        <w:rPr>
+          <w:rFonts w:ascii="Times New Roman" w:eastAsia="Times New Roman" w:hAnsi="Times New Roman" w:cs="Times New Roman"/>
+          <w:color w:val="000000"/>
+          <w:sz w:val="24"/>
+          <w:szCs w:val="24"/>
+        </w:rPr>
+        <w:t xml:space="preserve"> </w:t>
       </w:r>
       <w:r>
         <w:rPr>
@@ -1366,6 +1611,15 @@
           <w:sz w:val="24"/>
           <w:szCs w:val="24"/>
         </w:rPr>
+        <w:t xml:space="preserve"> file</w:t>
+      </w:r>
+      <w:r>
+        <w:rPr>
+          <w:rFonts w:ascii="Times New Roman" w:eastAsia="Times New Roman" w:hAnsi="Times New Roman" w:cs="Times New Roman"/>
+          <w:color w:val="000000"/>
+          <w:sz w:val="24"/>
+          <w:szCs w:val="24"/>
+        </w:rPr>
         <w:t xml:space="preserve"> </w:t>
       </w:r>
       <w:r>
@@ -1375,34 +1629,27 @@
           <w:sz w:val="24"/>
           <w:szCs w:val="24"/>
         </w:rPr>
-        <w:tab/>
-      </w:r>
-      <w:r>
-        <w:rPr>
-          <w:rFonts w:ascii="Times New Roman" w:eastAsia="Times New Roman" w:hAnsi="Times New Roman" w:cs="Times New Roman"/>
-          <w:color w:val="000000"/>
-          <w:sz w:val="24"/>
-          <w:szCs w:val="24"/>
-        </w:rPr>
-        <w:t>file</w:t>
-      </w:r>
-      <w:r>
-        <w:rPr>
-          <w:rFonts w:ascii="Times New Roman" w:eastAsia="Times New Roman" w:hAnsi="Times New Roman" w:cs="Times New Roman"/>
-          <w:color w:val="000000"/>
-          <w:sz w:val="24"/>
-          <w:szCs w:val="24"/>
-        </w:rPr>
-        <w:t xml:space="preserve"> </w:t>
-      </w:r>
-      <w:r>
-        <w:rPr>
-          <w:rFonts w:ascii="Times New Roman" w:eastAsia="Times New Roman" w:hAnsi="Times New Roman" w:cs="Times New Roman"/>
-          <w:color w:val="000000"/>
-          <w:sz w:val="24"/>
-          <w:szCs w:val="24"/>
-        </w:rPr>
-        <w:t>(.hdr)</w:t>
+        <w:t>(.</w:t>
+      </w:r>
+      <w:proofErr w:type="spellStart"/>
+      <w:r>
+        <w:rPr>
+          <w:rFonts w:ascii="Times New Roman" w:eastAsia="Times New Roman" w:hAnsi="Times New Roman" w:cs="Times New Roman"/>
+          <w:color w:val="000000"/>
+          <w:sz w:val="24"/>
+          <w:szCs w:val="24"/>
+        </w:rPr>
+        <w:t>hdr</w:t>
+      </w:r>
+      <w:proofErr w:type="spellEnd"/>
+      <w:r>
+        <w:rPr>
+          <w:rFonts w:ascii="Times New Roman" w:eastAsia="Times New Roman" w:hAnsi="Times New Roman" w:cs="Times New Roman"/>
+          <w:color w:val="000000"/>
+          <w:sz w:val="24"/>
+          <w:szCs w:val="24"/>
+        </w:rPr>
+        <w:t>)</w:t>
       </w:r>
       <w:r>
         <w:rPr>
@@ -1463,6 +1710,7 @@
           <w:szCs w:val="24"/>
         </w:rPr>
       </w:pPr>
+      <w:proofErr w:type="spellStart"/>
       <w:r>
         <w:rPr>
           <w:rFonts w:ascii="Times New Roman" w:hAnsi="Times New Roman" w:cs="Times New Roman"/>
@@ -1472,6 +1720,7 @@
         </w:rPr>
         <w:t>convertToHDR.m</w:t>
       </w:r>
+      <w:proofErr w:type="spellEnd"/>
       <w:r>
         <w:rPr>
           <w:rFonts w:ascii="Times New Roman" w:hAnsi="Times New Roman" w:cs="Times New Roman"/>
@@ -1510,6 +1759,7 @@
           <w:szCs w:val="24"/>
         </w:rPr>
       </w:pPr>
+      <w:proofErr w:type="spellStart"/>
       <w:r>
         <w:rPr>
           <w:rFonts w:ascii="Times New Roman" w:hAnsi="Times New Roman" w:cs="Times New Roman"/>
@@ -1519,6 +1769,7 @@
         </w:rPr>
         <w:t>write_rgbe.m</w:t>
       </w:r>
+      <w:proofErr w:type="spellEnd"/>
       <w:r>
         <w:rPr>
           <w:rFonts w:ascii="Times New Roman" w:hAnsi="Times New Roman" w:cs="Times New Roman"/>
@@ -1555,7 +1806,25 @@
           <w:b/>
           <w:color w:val="auto"/>
         </w:rPr>
-        <w:t>radiance map using tone mapping. (Giang)</w:t>
+        <w:t>radiance map using tone mapping. (</w:t>
+      </w:r>
+      <w:proofErr w:type="spellStart"/>
+      <w:r>
+        <w:rPr>
+          <w:rFonts w:ascii="Times New Roman" w:eastAsia="Times New Roman" w:hAnsi="Times New Roman" w:cs="Times New Roman"/>
+          <w:b/>
+          <w:color w:val="auto"/>
+        </w:rPr>
+        <w:t>Giang</w:t>
+      </w:r>
+      <w:proofErr w:type="spellEnd"/>
+      <w:r>
+        <w:rPr>
+          <w:rFonts w:ascii="Times New Roman" w:eastAsia="Times New Roman" w:hAnsi="Times New Roman" w:cs="Times New Roman"/>
+          <w:b/>
+          <w:color w:val="auto"/>
+        </w:rPr>
+        <w:t>)</w:t>
       </w:r>
     </w:p>
     <w:p>
@@ -1575,7 +1844,47 @@
           <w:sz w:val="24"/>
           <w:szCs w:val="24"/>
         </w:rPr>
-        <w:t>We load our radiance map into Photomatix Pro 5.0, then tone map it into a usual image.</w:t>
+        <w:t xml:space="preserve">We load our radiance map into </w:t>
+      </w:r>
+      <w:proofErr w:type="spellStart"/>
+      <w:r>
+        <w:rPr>
+          <w:rFonts w:ascii="Times New Roman" w:eastAsia="Times New Roman" w:hAnsi="Times New Roman" w:cs="Times New Roman"/>
+          <w:color w:val="000000"/>
+          <w:sz w:val="24"/>
+          <w:szCs w:val="24"/>
+        </w:rPr>
+        <w:t>Photomatix</w:t>
+      </w:r>
+      <w:proofErr w:type="spellEnd"/>
+      <w:r>
+        <w:rPr>
+          <w:rFonts w:ascii="Times New Roman" w:eastAsia="Times New Roman" w:hAnsi="Times New Roman" w:cs="Times New Roman"/>
+          <w:color w:val="000000"/>
+          <w:sz w:val="24"/>
+          <w:szCs w:val="24"/>
+        </w:rPr>
+        <w:t xml:space="preserve"> Pro 5.0, </w:t>
+      </w:r>
+      <w:proofErr w:type="gramStart"/>
+      <w:r>
+        <w:rPr>
+          <w:rFonts w:ascii="Times New Roman" w:eastAsia="Times New Roman" w:hAnsi="Times New Roman" w:cs="Times New Roman"/>
+          <w:color w:val="000000"/>
+          <w:sz w:val="24"/>
+          <w:szCs w:val="24"/>
+        </w:rPr>
+        <w:t>then</w:t>
+      </w:r>
+      <w:proofErr w:type="gramEnd"/>
+      <w:r>
+        <w:rPr>
+          <w:rFonts w:ascii="Times New Roman" w:eastAsia="Times New Roman" w:hAnsi="Times New Roman" w:cs="Times New Roman"/>
+          <w:color w:val="000000"/>
+          <w:sz w:val="24"/>
+          <w:szCs w:val="24"/>
+        </w:rPr>
+        <w:t xml:space="preserve"> tone map it into a usual image.</w:t>
       </w:r>
     </w:p>
     <w:p>
@@ -1615,7 +1924,7 @@
                     <a:blip r:embed="rId10" cstate="print">
                       <a:extLst>
                         <a:ext uri="{28A0092B-C50C-407E-A947-70E740481C1C}">
-                          <a14:useLocalDpi xmlns:a14="http://schemas.microsoft.com/office/drawing/2010/main" val="0"/>
+                          <a14:useLocalDpi xmlns:a14="http://schemas.microsoft.com/office/drawing/2010/main" xmlns:wps="http://schemas.microsoft.com/office/word/2010/wordprocessingShape" xmlns:wpi="http://schemas.microsoft.com/office/word/2010/wordprocessingInk" xmlns:wpg="http://schemas.microsoft.com/office/word/2010/wordprocessingGroup" xmlns:w15="http://schemas.microsoft.com/office/word/2012/wordml" xmlns:w14="http://schemas.microsoft.com/office/word/2010/wordml" xmlns:w="http://schemas.openxmlformats.org/wordprocessingml/2006/main" xmlns:w10="urn:schemas-microsoft-com:office:word" xmlns:wp14="http://schemas.microsoft.com/office/word/2010/wordprocessingDrawing" xmlns:v="urn:schemas-microsoft-com:vml" xmlns:o="urn:schemas-microsoft-com:office:office" xmlns:mc="http://schemas.openxmlformats.org/markup-compatibility/2006" xmlns:wpc="http://schemas.microsoft.com/office/word/2010/wordprocessingCanvas" xmlns="" val="0"/>
                         </a:ext>
                       </a:extLst>
                     </a:blip>
@@ -1666,8 +1975,19 @@
           <w:sz w:val="20"/>
           <w:szCs w:val="20"/>
         </w:rPr>
-        <w:t xml:space="preserve"> Image created by tone mapping our radiance map in Photomatix</w:t>
-      </w:r>
+        <w:t xml:space="preserve"> Image created by tone mapping our radiance map in </w:t>
+      </w:r>
+      <w:proofErr w:type="spellStart"/>
+      <w:r>
+        <w:rPr>
+          <w:rFonts w:ascii="Times New Roman" w:eastAsia="Times New Roman" w:hAnsi="Times New Roman" w:cs="Times New Roman"/>
+          <w:color w:val="000000"/>
+          <w:sz w:val="20"/>
+          <w:szCs w:val="20"/>
+        </w:rPr>
+        <w:t>Photomatix</w:t>
+      </w:r>
+      <w:proofErr w:type="spellEnd"/>
     </w:p>
     <w:p>
       <w:pPr>
@@ -1715,7 +2035,29 @@
           <w:sz w:val="28"/>
           <w:szCs w:val="28"/>
         </w:rPr>
-        <w:t>Image alignment (Giang)</w:t>
+        <w:t>Image alignment (</w:t>
+      </w:r>
+      <w:proofErr w:type="spellStart"/>
+      <w:r>
+        <w:rPr>
+          <w:rFonts w:ascii="Times New Roman" w:eastAsia="Times New Roman" w:hAnsi="Times New Roman" w:cs="Times New Roman"/>
+          <w:b/>
+          <w:color w:val="auto"/>
+          <w:sz w:val="28"/>
+          <w:szCs w:val="28"/>
+        </w:rPr>
+        <w:t>Giang</w:t>
+      </w:r>
+      <w:proofErr w:type="spellEnd"/>
+      <w:r>
+        <w:rPr>
+          <w:rFonts w:ascii="Times New Roman" w:eastAsia="Times New Roman" w:hAnsi="Times New Roman" w:cs="Times New Roman"/>
+          <w:b/>
+          <w:color w:val="auto"/>
+          <w:sz w:val="28"/>
+          <w:szCs w:val="28"/>
+        </w:rPr>
+        <w:t>)</w:t>
       </w:r>
     </w:p>
     <w:p>
@@ -1830,7 +2172,7 @@
                     <a:blip r:embed="rId11" cstate="print">
                       <a:extLst>
                         <a:ext uri="{28A0092B-C50C-407E-A947-70E740481C1C}">
-                          <a14:useLocalDpi xmlns:a14="http://schemas.microsoft.com/office/drawing/2010/main" val="0"/>
+                          <a14:useLocalDpi xmlns:a14="http://schemas.microsoft.com/office/drawing/2010/main" xmlns:wps="http://schemas.microsoft.com/office/word/2010/wordprocessingShape" xmlns:wpi="http://schemas.microsoft.com/office/word/2010/wordprocessingInk" xmlns:wpg="http://schemas.microsoft.com/office/word/2010/wordprocessingGroup" xmlns:w15="http://schemas.microsoft.com/office/word/2012/wordml" xmlns:w14="http://schemas.microsoft.com/office/word/2010/wordml" xmlns:w="http://schemas.openxmlformats.org/wordprocessingml/2006/main" xmlns:w10="urn:schemas-microsoft-com:office:word" xmlns:wp14="http://schemas.microsoft.com/office/word/2010/wordprocessingDrawing" xmlns:v="urn:schemas-microsoft-com:vml" xmlns:o="urn:schemas-microsoft-com:office:office" xmlns:mc="http://schemas.openxmlformats.org/markup-compatibility/2006" xmlns:wpc="http://schemas.microsoft.com/office/word/2010/wordprocessingCanvas" xmlns="" val="0"/>
                         </a:ext>
                       </a:extLst>
                     </a:blip>
@@ -1877,7 +2219,7 @@
           <w:szCs w:val="24"/>
         </w:rPr>
         <w:drawing>
-          <wp:inline distT="0" distB="0" distL="0" distR="0" wp14:anchorId="3E63FC10" wp14:editId="1CC9D911">
+          <wp:inline distT="0" distB="0" distL="0" distR="0">
             <wp:extent cx="2701925" cy="2026444"/>
             <wp:effectExtent l="19050" t="19050" r="3175" b="0"/>
             <wp:docPr id="7" name="Picture 7"/>
@@ -1895,7 +2237,7 @@
                     <a:blip r:embed="rId12" cstate="print">
                       <a:extLst>
                         <a:ext uri="{28A0092B-C50C-407E-A947-70E740481C1C}">
-                          <a14:useLocalDpi xmlns:a14="http://schemas.microsoft.com/office/drawing/2010/main" val="0"/>
+                          <a14:useLocalDpi xmlns:a14="http://schemas.microsoft.com/office/drawing/2010/main" xmlns:wps="http://schemas.microsoft.com/office/word/2010/wordprocessingShape" xmlns:wpi="http://schemas.microsoft.com/office/word/2010/wordprocessingInk" xmlns:wpg="http://schemas.microsoft.com/office/word/2010/wordprocessingGroup" xmlns:w15="http://schemas.microsoft.com/office/word/2012/wordml" xmlns:w14="http://schemas.microsoft.com/office/word/2010/wordml" xmlns:w="http://schemas.openxmlformats.org/wordprocessingml/2006/main" xmlns:w10="urn:schemas-microsoft-com:office:word" xmlns:wp14="http://schemas.microsoft.com/office/word/2010/wordprocessingDrawing" xmlns:v="urn:schemas-microsoft-com:vml" xmlns:o="urn:schemas-microsoft-com:office:office" xmlns:mc="http://schemas.openxmlformats.org/markup-compatibility/2006" xmlns:wpc="http://schemas.microsoft.com/office/word/2010/wordprocessingCanvas" xmlns="" val="0"/>
                         </a:ext>
                       </a:extLst>
                     </a:blip>
@@ -2049,7 +2391,7 @@
                     <a:blip r:embed="rId13" cstate="print">
                       <a:extLst>
                         <a:ext uri="{28A0092B-C50C-407E-A947-70E740481C1C}">
-                          <a14:useLocalDpi xmlns:a14="http://schemas.microsoft.com/office/drawing/2010/main" val="0"/>
+                          <a14:useLocalDpi xmlns:a14="http://schemas.microsoft.com/office/drawing/2010/main" xmlns:wps="http://schemas.microsoft.com/office/word/2010/wordprocessingShape" xmlns:wpi="http://schemas.microsoft.com/office/word/2010/wordprocessingInk" xmlns:wpg="http://schemas.microsoft.com/office/word/2010/wordprocessingGroup" xmlns:w15="http://schemas.microsoft.com/office/word/2012/wordml" xmlns:w14="http://schemas.microsoft.com/office/word/2010/wordml" xmlns:w="http://schemas.openxmlformats.org/wordprocessingml/2006/main" xmlns:w10="urn:schemas-microsoft-com:office:word" xmlns:wp14="http://schemas.microsoft.com/office/word/2010/wordprocessingDrawing" xmlns:v="urn:schemas-microsoft-com:vml" xmlns:o="urn:schemas-microsoft-com:office:office" xmlns:mc="http://schemas.openxmlformats.org/markup-compatibility/2006" xmlns:wpc="http://schemas.microsoft.com/office/word/2010/wordprocessingCanvas" xmlns="" val="0"/>
                         </a:ext>
                       </a:extLst>
                     </a:blip>
@@ -2187,6 +2529,7 @@
           <w:szCs w:val="24"/>
         </w:rPr>
       </w:pPr>
+      <w:proofErr w:type="spellStart"/>
       <w:r>
         <w:rPr>
           <w:rFonts w:ascii="Times New Roman" w:hAnsi="Times New Roman" w:cs="Times New Roman"/>
@@ -2205,6 +2548,7 @@
         </w:rPr>
         <w:t>.m</w:t>
       </w:r>
+      <w:proofErr w:type="spellEnd"/>
       <w:r>
         <w:rPr>
           <w:rFonts w:ascii="Times New Roman" w:hAnsi="Times New Roman" w:cs="Times New Roman"/>
@@ -2300,26 +2644,50 @@
           <w:sz w:val="24"/>
           <w:szCs w:val="24"/>
         </w:rPr>
-        <w:t xml:space="preserve"> the algorithm described by Drago, </w:t>
-      </w:r>
+        <w:t xml:space="preserve"> the algorithm described by </w:t>
+      </w:r>
+      <w:proofErr w:type="spellStart"/>
+      <w:r>
+        <w:rPr>
+          <w:rFonts w:ascii="Times New Roman" w:eastAsia="Times New Roman" w:hAnsi="Times New Roman" w:cs="Times New Roman"/>
+          <w:color w:val="000000"/>
+          <w:sz w:val="24"/>
+          <w:szCs w:val="24"/>
+        </w:rPr>
+        <w:t>Drago</w:t>
+      </w:r>
+      <w:proofErr w:type="spellEnd"/>
+      <w:r>
+        <w:rPr>
+          <w:rFonts w:ascii="Times New Roman" w:eastAsia="Times New Roman" w:hAnsi="Times New Roman" w:cs="Times New Roman"/>
+          <w:color w:val="000000"/>
+          <w:sz w:val="24"/>
+          <w:szCs w:val="24"/>
+        </w:rPr>
+        <w:t xml:space="preserve">, </w:t>
+      </w:r>
+      <w:proofErr w:type="spellStart"/>
       <w:r>
         <w:rPr>
           <w:rFonts w:ascii="Times New Roman" w:hAnsi="Times New Roman" w:cs="Times New Roman"/>
         </w:rPr>
         <w:t>Myszkowski</w:t>
       </w:r>
+      <w:proofErr w:type="spellEnd"/>
       <w:r>
         <w:rPr>
           <w:rFonts w:ascii="Times New Roman" w:hAnsi="Times New Roman" w:cs="Times New Roman"/>
         </w:rPr>
         <w:t xml:space="preserve">, and </w:t>
       </w:r>
+      <w:proofErr w:type="spellStart"/>
       <w:r>
         <w:rPr>
           <w:rFonts w:ascii="Times New Roman" w:hAnsi="Times New Roman" w:cs="Times New Roman"/>
         </w:rPr>
         <w:t>Annen</w:t>
       </w:r>
+      <w:proofErr w:type="spellEnd"/>
       <w:r>
         <w:rPr>
           <w:rFonts w:ascii="Times New Roman" w:hAnsi="Times New Roman" w:cs="Times New Roman"/>
@@ -2723,6 +3091,7 @@
           <w:szCs w:val="24"/>
         </w:rPr>
       </w:pPr>
+      <w:proofErr w:type="spellStart"/>
       <w:r>
         <w:rPr>
           <w:rFonts w:ascii="Times New Roman" w:hAnsi="Times New Roman" w:cs="Times New Roman"/>
@@ -2732,6 +3101,7 @@
         </w:rPr>
         <w:t>dragoToneMapping.m</w:t>
       </w:r>
+      <w:proofErr w:type="spellEnd"/>
       <w:r>
         <w:rPr>
           <w:rFonts w:ascii="Times New Roman" w:hAnsi="Times New Roman" w:cs="Times New Roman"/>
@@ -2746,7 +3116,25 @@
           <w:sz w:val="24"/>
           <w:szCs w:val="24"/>
         </w:rPr>
-        <w:t xml:space="preserve">the main script that implements Drago’s </w:t>
+        <w:t xml:space="preserve">the main script that implements </w:t>
+      </w:r>
+      <w:proofErr w:type="spellStart"/>
+      <w:r>
+        <w:rPr>
+          <w:rFonts w:ascii="Times New Roman" w:hAnsi="Times New Roman" w:cs="Times New Roman"/>
+          <w:sz w:val="24"/>
+          <w:szCs w:val="24"/>
+        </w:rPr>
+        <w:t>Drago’s</w:t>
+      </w:r>
+      <w:proofErr w:type="spellEnd"/>
+      <w:r>
+        <w:rPr>
+          <w:rFonts w:ascii="Times New Roman" w:hAnsi="Times New Roman" w:cs="Times New Roman"/>
+          <w:sz w:val="24"/>
+          <w:szCs w:val="24"/>
+        </w:rPr>
+        <w:t xml:space="preserve"> </w:t>
       </w:r>
       <w:r>
         <w:rPr>
@@ -2770,6 +3158,7 @@
           <w:szCs w:val="24"/>
         </w:rPr>
       </w:pPr>
+      <w:proofErr w:type="spellStart"/>
       <w:r>
         <w:rPr>
           <w:rFonts w:ascii="Times New Roman" w:hAnsi="Times New Roman" w:cs="Times New Roman"/>
@@ -2779,6 +3168,7 @@
         </w:rPr>
         <w:t>luminance.m</w:t>
       </w:r>
+      <w:proofErr w:type="spellEnd"/>
       <w:r>
         <w:rPr>
           <w:rFonts w:ascii="Times New Roman" w:hAnsi="Times New Roman" w:cs="Times New Roman"/>
@@ -2805,6 +3195,7 @@
           <w:szCs w:val="24"/>
         </w:rPr>
       </w:pPr>
+      <w:proofErr w:type="spellStart"/>
       <w:r>
         <w:rPr>
           <w:rFonts w:ascii="Times New Roman" w:hAnsi="Times New Roman" w:cs="Times New Roman"/>
@@ -2814,6 +3205,7 @@
         </w:rPr>
         <w:t>logMean.m</w:t>
       </w:r>
+      <w:proofErr w:type="spellEnd"/>
       <w:r>
         <w:rPr>
           <w:rFonts w:ascii="Times New Roman" w:hAnsi="Times New Roman" w:cs="Times New Roman"/>
@@ -2840,6 +3232,7 @@
           <w:szCs w:val="24"/>
         </w:rPr>
       </w:pPr>
+      <w:proofErr w:type="spellStart"/>
       <w:r>
         <w:rPr>
           <w:rFonts w:ascii="Times New Roman" w:hAnsi="Times New Roman" w:cs="Times New Roman"/>
@@ -2867,6 +3260,7 @@
         </w:rPr>
         <w:t>m</w:t>
       </w:r>
+      <w:proofErr w:type="spellEnd"/>
       <w:r>
         <w:rPr>
           <w:rFonts w:ascii="Times New Roman" w:hAnsi="Times New Roman" w:cs="Times New Roman"/>
@@ -2889,6 +3283,7 @@
           <w:szCs w:val="24"/>
         </w:rPr>
       </w:pPr>
+      <w:proofErr w:type="spellStart"/>
       <w:r>
         <w:rPr>
           <w:rFonts w:ascii="Times New Roman" w:hAnsi="Times New Roman" w:cs="Times New Roman"/>
@@ -2898,6 +3293,7 @@
         </w:rPr>
         <w:t>gammaDrago.m</w:t>
       </w:r>
+      <w:proofErr w:type="spellEnd"/>
       <w:r>
         <w:rPr>
           <w:rFonts w:ascii="Times New Roman" w:hAnsi="Times New Roman" w:cs="Times New Roman"/>
@@ -2945,7 +3341,49 @@
         <w:rPr>
           <w:rFonts w:ascii="Times New Roman" w:hAnsi="Times New Roman" w:cs="Times New Roman"/>
         </w:rPr>
-        <w:t>Paul E. Debevec, Jitendra Malik, Recovering High Dynamic Range Radiance Maps from Photographs, SIGGRAPH 1997.</w:t>
+        <w:t xml:space="preserve">Paul E. </w:t>
+      </w:r>
+      <w:proofErr w:type="spellStart"/>
+      <w:r>
+        <w:rPr>
+          <w:rFonts w:ascii="Times New Roman" w:hAnsi="Times New Roman" w:cs="Times New Roman"/>
+        </w:rPr>
+        <w:t>Debevec</w:t>
+      </w:r>
+      <w:proofErr w:type="spellEnd"/>
+      <w:r>
+        <w:rPr>
+          <w:rFonts w:ascii="Times New Roman" w:hAnsi="Times New Roman" w:cs="Times New Roman"/>
+        </w:rPr>
+        <w:t xml:space="preserve">, </w:t>
+      </w:r>
+      <w:proofErr w:type="spellStart"/>
+      <w:r>
+        <w:rPr>
+          <w:rFonts w:ascii="Times New Roman" w:hAnsi="Times New Roman" w:cs="Times New Roman"/>
+        </w:rPr>
+        <w:t>Jitendra</w:t>
+      </w:r>
+      <w:proofErr w:type="spellEnd"/>
+      <w:r>
+        <w:rPr>
+          <w:rFonts w:ascii="Times New Roman" w:hAnsi="Times New Roman" w:cs="Times New Roman"/>
+        </w:rPr>
+        <w:t xml:space="preserve"> </w:t>
+      </w:r>
+      <w:proofErr w:type="spellStart"/>
+      <w:r>
+        <w:rPr>
+          <w:rFonts w:ascii="Times New Roman" w:hAnsi="Times New Roman" w:cs="Times New Roman"/>
+        </w:rPr>
+        <w:t>Malik</w:t>
+      </w:r>
+      <w:proofErr w:type="spellEnd"/>
+      <w:r>
+        <w:rPr>
+          <w:rFonts w:ascii="Times New Roman" w:hAnsi="Times New Roman" w:cs="Times New Roman"/>
+        </w:rPr>
+        <w:t>, Recovering High Dynamic Range Radiance Maps from Photographs, SIGGRAPH 1997.</w:t>
       </w:r>
     </w:p>
     <w:p>
@@ -2971,7 +3409,63 @@
         <w:rPr>
           <w:rFonts w:ascii="Times New Roman" w:hAnsi="Times New Roman" w:cs="Times New Roman"/>
         </w:rPr>
-        <w:t>F. Drago, K. Myszkowski, T. Annen, N. Chiba, Adaptive Logarithmic Mapping for Displaying High Contrast Scenes, Eurographics 2003.</w:t>
+        <w:t xml:space="preserve">F. </w:t>
+      </w:r>
+      <w:proofErr w:type="spellStart"/>
+      <w:r>
+        <w:rPr>
+          <w:rFonts w:ascii="Times New Roman" w:hAnsi="Times New Roman" w:cs="Times New Roman"/>
+        </w:rPr>
+        <w:t>Drago</w:t>
+      </w:r>
+      <w:proofErr w:type="spellEnd"/>
+      <w:r>
+        <w:rPr>
+          <w:rFonts w:ascii="Times New Roman" w:hAnsi="Times New Roman" w:cs="Times New Roman"/>
+        </w:rPr>
+        <w:t xml:space="preserve">, K. </w:t>
+      </w:r>
+      <w:proofErr w:type="spellStart"/>
+      <w:r>
+        <w:rPr>
+          <w:rFonts w:ascii="Times New Roman" w:hAnsi="Times New Roman" w:cs="Times New Roman"/>
+        </w:rPr>
+        <w:t>Myszkowski</w:t>
+      </w:r>
+      <w:proofErr w:type="spellEnd"/>
+      <w:r>
+        <w:rPr>
+          <w:rFonts w:ascii="Times New Roman" w:hAnsi="Times New Roman" w:cs="Times New Roman"/>
+        </w:rPr>
+        <w:t xml:space="preserve">, T. </w:t>
+      </w:r>
+      <w:proofErr w:type="spellStart"/>
+      <w:r>
+        <w:rPr>
+          <w:rFonts w:ascii="Times New Roman" w:hAnsi="Times New Roman" w:cs="Times New Roman"/>
+        </w:rPr>
+        <w:t>Annen</w:t>
+      </w:r>
+      <w:proofErr w:type="spellEnd"/>
+      <w:r>
+        <w:rPr>
+          <w:rFonts w:ascii="Times New Roman" w:hAnsi="Times New Roman" w:cs="Times New Roman"/>
+        </w:rPr>
+        <w:t xml:space="preserve">, N. Chiba, Adaptive Logarithmic Mapping for Displaying High Contrast Scenes, </w:t>
+      </w:r>
+      <w:proofErr w:type="spellStart"/>
+      <w:r>
+        <w:rPr>
+          <w:rFonts w:ascii="Times New Roman" w:hAnsi="Times New Roman" w:cs="Times New Roman"/>
+        </w:rPr>
+        <w:t>Eurographics</w:t>
+      </w:r>
+      <w:proofErr w:type="spellEnd"/>
+      <w:r>
+        <w:rPr>
+          <w:rFonts w:ascii="Times New Roman" w:hAnsi="Times New Roman" w:cs="Times New Roman"/>
+        </w:rPr>
+        <w:t xml:space="preserve"> 2003.</w:t>
       </w:r>
     </w:p>
     <w:p>
@@ -2997,7 +3491,21 @@
         <w:rPr>
           <w:rFonts w:ascii="Times New Roman" w:hAnsi="Times New Roman" w:cs="Times New Roman"/>
         </w:rPr>
-        <w:t xml:space="preserve"> Greg Ward, Fast Robust Image Registration for Compositing High Dynamic Range Photographs from Hand-Held Exposures, jgt, 2003.</w:t>
+        <w:t xml:space="preserve"> Greg Ward, Fast Robust Image Registration for Compositing High Dynamic Range Photographs from Hand-Held Exposures, </w:t>
+      </w:r>
+      <w:proofErr w:type="spellStart"/>
+      <w:r>
+        <w:rPr>
+          <w:rFonts w:ascii="Times New Roman" w:hAnsi="Times New Roman" w:cs="Times New Roman"/>
+        </w:rPr>
+        <w:t>jgt</w:t>
+      </w:r>
+      <w:proofErr w:type="spellEnd"/>
+      <w:r>
+        <w:rPr>
+          <w:rFonts w:ascii="Times New Roman" w:hAnsi="Times New Roman" w:cs="Times New Roman"/>
+        </w:rPr>
+        <w:t>, 2003.</w:t>
       </w:r>
     </w:p>
     <w:sectPr>
@@ -3011,7 +3519,7 @@
 </file>
 
 <file path=word/endnotes.xml><?xml version="1.0" encoding="utf-8"?>
-<w:endnotes xmlns:wpc="http://schemas.microsoft.com/office/word/2010/wordprocessingCanvas" xmlns:mc="http://schemas.openxmlformats.org/markup-compatibility/2006" xmlns:o="urn:schemas-microsoft-com:office:office" xmlns:r="http://schemas.openxmlformats.org/officeDocument/2006/relationships" xmlns:m="http://schemas.openxmlformats.org/officeDocument/2006/math" xmlns:v="urn:schemas-microsoft-com:vml" xmlns:wp14="http://schemas.microsoft.com/office/word/2010/wordprocessingDrawing" xmlns:wp="http://schemas.openxmlformats.org/drawingml/2006/wordprocessingDrawing" xmlns:w10="urn:schemas-microsoft-com:office:word" xmlns:w="http://schemas.openxmlformats.org/wordprocessingml/2006/main" xmlns:w14="http://schemas.microsoft.com/office/word/2010/wordml" xmlns:w15="http://schemas.microsoft.com/office/word/2012/wordml" xmlns:wpg="http://schemas.microsoft.com/office/word/2010/wordprocessingGroup" xmlns:wpi="http://schemas.microsoft.com/office/word/2010/wordprocessingInk" xmlns:wne="http://schemas.microsoft.com/office/word/2006/wordml" xmlns:wps="http://schemas.microsoft.com/office/word/2010/wordprocessingShape" mc:Ignorable="w14 w15 wp14">
+<w:endnotes xmlns:ve="http://schemas.openxmlformats.org/markup-compatibility/2006" xmlns:o="urn:schemas-microsoft-com:office:office" xmlns:r="http://schemas.openxmlformats.org/officeDocument/2006/relationships" xmlns:m="http://schemas.openxmlformats.org/officeDocument/2006/math" xmlns:v="urn:schemas-microsoft-com:vml" xmlns:wp="http://schemas.openxmlformats.org/drawingml/2006/wordprocessingDrawing" xmlns:w10="urn:schemas-microsoft-com:office:word" xmlns:w="http://schemas.openxmlformats.org/wordprocessingml/2006/main" xmlns:wne="http://schemas.microsoft.com/office/word/2006/wordml">
   <w:endnote w:type="separator" w:id="-1">
     <w:p>
       <w:pPr>
@@ -3036,7 +3544,7 @@
 </file>
 
 <file path=word/footnotes.xml><?xml version="1.0" encoding="utf-8"?>
-<w:footnotes xmlns:wpc="http://schemas.microsoft.com/office/word/2010/wordprocessingCanvas" xmlns:mc="http://schemas.openxmlformats.org/markup-compatibility/2006" xmlns:o="urn:schemas-microsoft-com:office:office" xmlns:r="http://schemas.openxmlformats.org/officeDocument/2006/relationships" xmlns:m="http://schemas.openxmlformats.org/officeDocument/2006/math" xmlns:v="urn:schemas-microsoft-com:vml" xmlns:wp14="http://schemas.microsoft.com/office/word/2010/wordprocessingDrawing" xmlns:wp="http://schemas.openxmlformats.org/drawingml/2006/wordprocessingDrawing" xmlns:w10="urn:schemas-microsoft-com:office:word" xmlns:w="http://schemas.openxmlformats.org/wordprocessingml/2006/main" xmlns:w14="http://schemas.microsoft.com/office/word/2010/wordml" xmlns:w15="http://schemas.microsoft.com/office/word/2012/wordml" xmlns:wpg="http://schemas.microsoft.com/office/word/2010/wordprocessingGroup" xmlns:wpi="http://schemas.microsoft.com/office/word/2010/wordprocessingInk" xmlns:wne="http://schemas.microsoft.com/office/word/2006/wordml" xmlns:wps="http://schemas.microsoft.com/office/word/2010/wordprocessingShape" mc:Ignorable="w14 w15 wp14">
+<w:footnotes xmlns:ve="http://schemas.openxmlformats.org/markup-compatibility/2006" xmlns:o="urn:schemas-microsoft-com:office:office" xmlns:r="http://schemas.openxmlformats.org/officeDocument/2006/relationships" xmlns:m="http://schemas.openxmlformats.org/officeDocument/2006/math" xmlns:v="urn:schemas-microsoft-com:vml" xmlns:wp="http://schemas.openxmlformats.org/drawingml/2006/wordprocessingDrawing" xmlns:w10="urn:schemas-microsoft-com:office:word" xmlns:w="http://schemas.openxmlformats.org/wordprocessingml/2006/main" xmlns:wne="http://schemas.microsoft.com/office/word/2006/wordml">
   <w:footnote w:type="separator" w:id="-1">
     <w:p>
       <w:pPr>
@@ -3061,7 +3569,7 @@
 </file>
 
 <file path=word/numbering.xml><?xml version="1.0" encoding="utf-8"?>
-<w:numbering xmlns:wpc="http://schemas.microsoft.com/office/word/2010/wordprocessingCanvas" xmlns:mc="http://schemas.openxmlformats.org/markup-compatibility/2006" xmlns:o="urn:schemas-microsoft-com:office:office" xmlns:r="http://schemas.openxmlformats.org/officeDocument/2006/relationships" xmlns:m="http://schemas.openxmlformats.org/officeDocument/2006/math" xmlns:v="urn:schemas-microsoft-com:vml" xmlns:wp14="http://schemas.microsoft.com/office/word/2010/wordprocessingDrawing" xmlns:wp="http://schemas.openxmlformats.org/drawingml/2006/wordprocessingDrawing" xmlns:w10="urn:schemas-microsoft-com:office:word" xmlns:w="http://schemas.openxmlformats.org/wordprocessingml/2006/main" xmlns:w14="http://schemas.microsoft.com/office/word/2010/wordml" xmlns:w15="http://schemas.microsoft.com/office/word/2012/wordml" xmlns:wpg="http://schemas.microsoft.com/office/word/2010/wordprocessingGroup" xmlns:wpi="http://schemas.microsoft.com/office/word/2010/wordprocessingInk" xmlns:wne="http://schemas.microsoft.com/office/word/2006/wordml" xmlns:wps="http://schemas.microsoft.com/office/word/2010/wordprocessingShape" mc:Ignorable="w14 w15 wp14">
+<w:numbering xmlns:ve="http://schemas.openxmlformats.org/markup-compatibility/2006" xmlns:o="urn:schemas-microsoft-com:office:office" xmlns:r="http://schemas.openxmlformats.org/officeDocument/2006/relationships" xmlns:m="http://schemas.openxmlformats.org/officeDocument/2006/math" xmlns:v="urn:schemas-microsoft-com:vml" xmlns:wp="http://schemas.openxmlformats.org/drawingml/2006/wordprocessingDrawing" xmlns:w10="urn:schemas-microsoft-com:office:word" xmlns:w="http://schemas.openxmlformats.org/wordprocessingml/2006/main" xmlns:wne="http://schemas.microsoft.com/office/word/2006/wordml">
   <w:abstractNum w:abstractNumId="0">
     <w:nsid w:val="01652E90"/>
     <w:multiLevelType w:val="hybridMultilevel"/>
@@ -5172,7 +5680,7 @@
 </file>
 
 <file path=word/styles.xml><?xml version="1.0" encoding="utf-8"?>
-<w:styles xmlns:mc="http://schemas.openxmlformats.org/markup-compatibility/2006" xmlns:r="http://schemas.openxmlformats.org/officeDocument/2006/relationships" xmlns:w="http://schemas.openxmlformats.org/wordprocessingml/2006/main" xmlns:w14="http://schemas.microsoft.com/office/word/2010/wordml" xmlns:w15="http://schemas.microsoft.com/office/word/2012/wordml" mc:Ignorable="w14 w15">
+<w:styles xmlns:r="http://schemas.openxmlformats.org/officeDocument/2006/relationships" xmlns:w="http://schemas.openxmlformats.org/wordprocessingml/2006/main">
   <w:docDefaults>
     <w:rPrDefault>
       <w:rPr>
@@ -5188,378 +5696,144 @@
       </w:pPr>
     </w:pPrDefault>
   </w:docDefaults>
-  <w:latentStyles w:defLockedState="0" w:defUIPriority="99" w:defSemiHidden="0" w:defUnhideWhenUsed="0" w:defQFormat="0" w:count="371">
-    <w:lsdException w:name="Normal" w:uiPriority="0" w:qFormat="1"/>
-    <w:lsdException w:name="heading 1" w:uiPriority="9" w:qFormat="1"/>
-    <w:lsdException w:name="heading 2" w:semiHidden="1" w:uiPriority="9" w:unhideWhenUsed="1" w:qFormat="1"/>
-    <w:lsdException w:name="heading 3" w:semiHidden="1" w:uiPriority="9" w:unhideWhenUsed="1" w:qFormat="1"/>
-    <w:lsdException w:name="heading 4" w:semiHidden="1" w:uiPriority="9" w:unhideWhenUsed="1" w:qFormat="1"/>
-    <w:lsdException w:name="heading 5" w:semiHidden="1" w:uiPriority="9" w:unhideWhenUsed="1" w:qFormat="1"/>
-    <w:lsdException w:name="heading 6" w:semiHidden="1" w:uiPriority="9" w:unhideWhenUsed="1" w:qFormat="1"/>
-    <w:lsdException w:name="heading 7" w:semiHidden="1" w:uiPriority="9" w:unhideWhenUsed="1" w:qFormat="1"/>
-    <w:lsdException w:name="heading 8" w:semiHidden="1" w:uiPriority="9" w:unhideWhenUsed="1" w:qFormat="1"/>
-    <w:lsdException w:name="heading 9" w:semiHidden="1" w:uiPriority="9" w:unhideWhenUsed="1" w:qFormat="1"/>
-    <w:lsdException w:name="index 1" w:semiHidden="1" w:unhideWhenUsed="1"/>
-    <w:lsdException w:name="index 2" w:semiHidden="1" w:unhideWhenUsed="1"/>
-    <w:lsdException w:name="index 3" w:semiHidden="1" w:unhideWhenUsed="1"/>
-    <w:lsdException w:name="index 4" w:semiHidden="1" w:unhideWhenUsed="1"/>
-    <w:lsdException w:name="index 5" w:semiHidden="1" w:unhideWhenUsed="1"/>
-    <w:lsdException w:name="index 6" w:semiHidden="1" w:unhideWhenUsed="1"/>
-    <w:lsdException w:name="index 7" w:semiHidden="1" w:unhideWhenUsed="1"/>
-    <w:lsdException w:name="index 8" w:semiHidden="1" w:unhideWhenUsed="1"/>
-    <w:lsdException w:name="index 9" w:semiHidden="1" w:unhideWhenUsed="1"/>
-    <w:lsdException w:name="toc 1" w:semiHidden="1" w:uiPriority="39" w:unhideWhenUsed="1"/>
-    <w:lsdException w:name="toc 2" w:semiHidden="1" w:uiPriority="39" w:unhideWhenUsed="1"/>
-    <w:lsdException w:name="toc 3" w:semiHidden="1" w:uiPriority="39" w:unhideWhenUsed="1"/>
-    <w:lsdException w:name="toc 4" w:semiHidden="1" w:uiPriority="39" w:unhideWhenUsed="1"/>
-    <w:lsdException w:name="toc 5" w:semiHidden="1" w:uiPriority="39" w:unhideWhenUsed="1"/>
-    <w:lsdException w:name="toc 6" w:semiHidden="1" w:uiPriority="39" w:unhideWhenUsed="1"/>
-    <w:lsdException w:name="toc 7" w:semiHidden="1" w:uiPriority="39" w:unhideWhenUsed="1"/>
-    <w:lsdException w:name="toc 8" w:semiHidden="1" w:uiPriority="39" w:unhideWhenUsed="1"/>
-    <w:lsdException w:name="toc 9" w:semiHidden="1" w:uiPriority="39" w:unhideWhenUsed="1"/>
-    <w:lsdException w:name="Normal Indent" w:semiHidden="1" w:unhideWhenUsed="1"/>
-    <w:lsdException w:name="footnote text" w:semiHidden="1" w:unhideWhenUsed="1"/>
-    <w:lsdException w:name="annotation text" w:semiHidden="1" w:unhideWhenUsed="1"/>
-    <w:lsdException w:name="header" w:semiHidden="1" w:unhideWhenUsed="1"/>
-    <w:lsdException w:name="footer" w:semiHidden="1" w:unhideWhenUsed="1"/>
-    <w:lsdException w:name="index heading" w:semiHidden="1" w:unhideWhenUsed="1"/>
-    <w:lsdException w:name="caption" w:semiHidden="1" w:uiPriority="35" w:unhideWhenUsed="1" w:qFormat="1"/>
-    <w:lsdException w:name="table of figures" w:semiHidden="1" w:unhideWhenUsed="1"/>
-    <w:lsdException w:name="envelope address" w:semiHidden="1" w:unhideWhenUsed="1"/>
-    <w:lsdException w:name="envelope return" w:semiHidden="1" w:unhideWhenUsed="1"/>
-    <w:lsdException w:name="footnote reference" w:semiHidden="1" w:unhideWhenUsed="1"/>
-    <w:lsdException w:name="annotation reference" w:semiHidden="1" w:unhideWhenUsed="1"/>
-    <w:lsdException w:name="line number" w:semiHidden="1" w:unhideWhenUsed="1"/>
-    <w:lsdException w:name="page number" w:semiHidden="1" w:unhideWhenUsed="1"/>
-    <w:lsdException w:name="endnote reference" w:semiHidden="1" w:unhideWhenUsed="1"/>
-    <w:lsdException w:name="endnote text" w:semiHidden="1" w:unhideWhenUsed="1"/>
-    <w:lsdException w:name="table of authorities" w:semiHidden="1" w:unhideWhenUsed="1"/>
-    <w:lsdException w:name="macro" w:semiHidden="1" w:unhideWhenUsed="1"/>
-    <w:lsdException w:name="toa heading" w:semiHidden="1" w:unhideWhenUsed="1"/>
-    <w:lsdException w:name="List" w:semiHidden="1" w:unhideWhenUsed="1"/>
-    <w:lsdException w:name="List Bullet" w:semiHidden="1" w:unhideWhenUsed="1"/>
-    <w:lsdException w:name="List Number" w:semiHidden="1" w:unhideWhenUsed="1"/>
-    <w:lsdException w:name="List 2" w:semiHidden="1" w:unhideWhenUsed="1"/>
-    <w:lsdException w:name="List 3" w:semiHidden="1" w:unhideWhenUsed="1"/>
-    <w:lsdException w:name="List 4" w:semiHidden="1" w:unhideWhenUsed="1"/>
-    <w:lsdException w:name="List 5" w:semiHidden="1" w:unhideWhenUsed="1"/>
-    <w:lsdException w:name="List Bullet 2" w:semiHidden="1" w:unhideWhenUsed="1"/>
-    <w:lsdException w:name="List Bullet 3" w:semiHidden="1" w:unhideWhenUsed="1"/>
-    <w:lsdException w:name="List Bullet 4" w:semiHidden="1" w:unhideWhenUsed="1"/>
-    <w:lsdException w:name="List Bullet 5" w:semiHidden="1" w:unhideWhenUsed="1"/>
-    <w:lsdException w:name="List Number 2" w:semiHidden="1" w:unhideWhenUsed="1"/>
-    <w:lsdException w:name="List Number 3" w:semiHidden="1" w:unhideWhenUsed="1"/>
-    <w:lsdException w:name="List Number 4" w:semiHidden="1" w:unhideWhenUsed="1"/>
-    <w:lsdException w:name="List Number 5" w:semiHidden="1" w:unhideWhenUsed="1"/>
-    <w:lsdException w:name="Title" w:uiPriority="10" w:qFormat="1"/>
-    <w:lsdException w:name="Closing" w:semiHidden="1" w:unhideWhenUsed="1"/>
-    <w:lsdException w:name="Signature" w:semiHidden="1" w:unhideWhenUsed="1"/>
-    <w:lsdException w:name="Default Paragraph Font" w:semiHidden="1" w:uiPriority="1" w:unhideWhenUsed="1"/>
-    <w:lsdException w:name="Body Text" w:semiHidden="1" w:unhideWhenUsed="1"/>
-    <w:lsdException w:name="Body Text Indent" w:semiHidden="1" w:unhideWhenUsed="1"/>
-    <w:lsdException w:name="List Continue" w:semiHidden="1" w:unhideWhenUsed="1"/>
-    <w:lsdException w:name="List Continue 2" w:semiHidden="1" w:unhideWhenUsed="1"/>
-    <w:lsdException w:name="List Continue 3" w:semiHidden="1" w:unhideWhenUsed="1"/>
-    <w:lsdException w:name="List Continue 4" w:semiHidden="1" w:unhideWhenUsed="1"/>
-    <w:lsdException w:name="List Continue 5" w:semiHidden="1" w:unhideWhenUsed="1"/>
-    <w:lsdException w:name="Message Header" w:semiHidden="1" w:unhideWhenUsed="1"/>
-    <w:lsdException w:name="Subtitle" w:uiPriority="11" w:qFormat="1"/>
-    <w:lsdException w:name="Salutation" w:semiHidden="1" w:unhideWhenUsed="1"/>
-    <w:lsdException w:name="Date" w:semiHidden="1" w:unhideWhenUsed="1"/>
-    <w:lsdException w:name="Body Text First Indent" w:semiHidden="1" w:unhideWhenUsed="1"/>
-    <w:lsdException w:name="Body Text First Indent 2" w:semiHidden="1" w:unhideWhenUsed="1"/>
-    <w:lsdException w:name="Note Heading" w:semiHidden="1" w:unhideWhenUsed="1"/>
-    <w:lsdException w:name="Body Text 2" w:semiHidden="1" w:unhideWhenUsed="1"/>
-    <w:lsdException w:name="Body Text 3" w:semiHidden="1" w:unhideWhenUsed="1"/>
-    <w:lsdException w:name="Body Text Indent 2" w:semiHidden="1" w:unhideWhenUsed="1"/>
-    <w:lsdException w:name="Body Text Indent 3" w:semiHidden="1" w:unhideWhenUsed="1"/>
-    <w:lsdException w:name="Block Text" w:semiHidden="1" w:unhideWhenUsed="1"/>
-    <w:lsdException w:name="Hyperlink" w:semiHidden="1" w:unhideWhenUsed="1"/>
-    <w:lsdException w:name="FollowedHyperlink" w:semiHidden="1" w:unhideWhenUsed="1"/>
-    <w:lsdException w:name="Strong" w:uiPriority="22" w:qFormat="1"/>
-    <w:lsdException w:name="Emphasis" w:uiPriority="20" w:qFormat="1"/>
-    <w:lsdException w:name="Document Map" w:semiHidden="1" w:unhideWhenUsed="1"/>
-    <w:lsdException w:name="Plain Text" w:semiHidden="1" w:unhideWhenUsed="1"/>
-    <w:lsdException w:name="E-mail Signature" w:semiHidden="1" w:unhideWhenUsed="1"/>
-    <w:lsdException w:name="HTML Top of Form" w:semiHidden="1" w:unhideWhenUsed="1"/>
-    <w:lsdException w:name="HTML Bottom of Form" w:semiHidden="1" w:unhideWhenUsed="1"/>
-    <w:lsdException w:name="Normal (Web)" w:semiHidden="1" w:unhideWhenUsed="1"/>
-    <w:lsdException w:name="HTML Acronym" w:semiHidden="1" w:unhideWhenUsed="1"/>
-    <w:lsdException w:name="HTML Address" w:semiHidden="1" w:unhideWhenUsed="1"/>
-    <w:lsdException w:name="HTML Cite" w:semiHidden="1" w:unhideWhenUsed="1"/>
-    <w:lsdException w:name="HTML Code" w:semiHidden="1" w:unhideWhenUsed="1"/>
-    <w:lsdException w:name="HTML Definition" w:semiHidden="1" w:unhideWhenUsed="1"/>
-    <w:lsdException w:name="HTML Keyboard" w:semiHidden="1" w:unhideWhenUsed="1"/>
-    <w:lsdException w:name="HTML Preformatted" w:semiHidden="1" w:unhideWhenUsed="1"/>
-    <w:lsdException w:name="HTML Sample" w:semiHidden="1" w:unhideWhenUsed="1"/>
-    <w:lsdException w:name="HTML Typewriter" w:semiHidden="1" w:unhideWhenUsed="1"/>
-    <w:lsdException w:name="HTML Variable" w:semiHidden="1" w:unhideWhenUsed="1"/>
-    <w:lsdException w:name="Normal Table" w:semiHidden="1" w:unhideWhenUsed="1"/>
-    <w:lsdException w:name="annotation subject" w:semiHidden="1" w:unhideWhenUsed="1"/>
-    <w:lsdException w:name="No List" w:semiHidden="1" w:unhideWhenUsed="1"/>
-    <w:lsdException w:name="Outline List 1" w:semiHidden="1" w:unhideWhenUsed="1"/>
-    <w:lsdException w:name="Outline List 2" w:semiHidden="1" w:unhideWhenUsed="1"/>
-    <w:lsdException w:name="Outline List 3" w:semiHidden="1" w:unhideWhenUsed="1"/>
-    <w:lsdException w:name="Table Simple 1" w:semiHidden="1" w:unhideWhenUsed="1"/>
-    <w:lsdException w:name="Table Simple 2" w:semiHidden="1" w:unhideWhenUsed="1"/>
-    <w:lsdException w:name="Table Simple 3" w:semiHidden="1" w:unhideWhenUsed="1"/>
-    <w:lsdException w:name="Table Classic 1" w:semiHidden="1" w:unhideWhenUsed="1"/>
-    <w:lsdException w:name="Table Classic 2" w:semiHidden="1" w:unhideWhenUsed="1"/>
-    <w:lsdException w:name="Table Classic 3" w:semiHidden="1" w:unhideWhenUsed="1"/>
-    <w:lsdException w:name="Table Classic 4" w:semiHidden="1" w:unhideWhenUsed="1"/>
-    <w:lsdException w:name="Table Colorful 1" w:semiHidden="1" w:unhideWhenUsed="1"/>
-    <w:lsdException w:name="Table Colorful 2" w:semiHidden="1" w:unhideWhenUsed="1"/>
-    <w:lsdException w:name="Table Colorful 3" w:semiHidden="1" w:unhideWhenUsed="1"/>
-    <w:lsdException w:name="Table Columns 1" w:semiHidden="1" w:unhideWhenUsed="1"/>
-    <w:lsdException w:name="Table Columns 2" w:semiHidden="1" w:unhideWhenUsed="1"/>
-    <w:lsdException w:name="Table Columns 3" w:semiHidden="1" w:unhideWhenUsed="1"/>
-    <w:lsdException w:name="Table Columns 4" w:semiHidden="1" w:unhideWhenUsed="1"/>
-    <w:lsdException w:name="Table Columns 5" w:semiHidden="1" w:unhideWhenUsed="1"/>
-    <w:lsdException w:name="Table Grid 1" w:semiHidden="1" w:unhideWhenUsed="1"/>
-    <w:lsdException w:name="Table Grid 2" w:semiHidden="1" w:unhideWhenUsed="1"/>
-    <w:lsdException w:name="Table Grid 3" w:semiHidden="1" w:unhideWhenUsed="1"/>
-    <w:lsdException w:name="Table Grid 4" w:semiHidden="1" w:unhideWhenUsed="1"/>
-    <w:lsdException w:name="Table Grid 5" w:semiHidden="1" w:unhideWhenUsed="1"/>
-    <w:lsdException w:name="Table Grid 6" w:semiHidden="1" w:unhideWhenUsed="1"/>
-    <w:lsdException w:name="Table Grid 7" w:semiHidden="1" w:unhideWhenUsed="1"/>
-    <w:lsdException w:name="Table Grid 8" w:semiHidden="1" w:unhideWhenUsed="1"/>
-    <w:lsdException w:name="Table List 1" w:semiHidden="1" w:unhideWhenUsed="1"/>
-    <w:lsdException w:name="Table List 2" w:semiHidden="1" w:unhideWhenUsed="1"/>
-    <w:lsdException w:name="Table List 3" w:semiHidden="1" w:unhideWhenUsed="1"/>
-    <w:lsdException w:name="Table List 4" w:semiHidden="1" w:unhideWhenUsed="1"/>
-    <w:lsdException w:name="Table List 5" w:semiHidden="1" w:unhideWhenUsed="1"/>
-    <w:lsdException w:name="Table List 6" w:semiHidden="1" w:unhideWhenUsed="1"/>
-    <w:lsdException w:name="Table List 7" w:semiHidden="1" w:unhideWhenUsed="1"/>
-    <w:lsdException w:name="Table List 8" w:semiHidden="1" w:unhideWhenUsed="1"/>
-    <w:lsdException w:name="Table 3D effects 1" w:semiHidden="1" w:unhideWhenUsed="1"/>
-    <w:lsdException w:name="Table 3D effects 2" w:semiHidden="1" w:unhideWhenUsed="1"/>
-    <w:lsdException w:name="Table 3D effects 3" w:semiHidden="1" w:unhideWhenUsed="1"/>
-    <w:lsdException w:name="Table Contemporary" w:semiHidden="1" w:unhideWhenUsed="1"/>
-    <w:lsdException w:name="Table Elegant" w:semiHidden="1" w:unhideWhenUsed="1"/>
-    <w:lsdException w:name="Table Professional" w:semiHidden="1" w:unhideWhenUsed="1"/>
-    <w:lsdException w:name="Table Subtle 1" w:semiHidden="1" w:unhideWhenUsed="1"/>
-    <w:lsdException w:name="Table Subtle 2" w:semiHidden="1" w:unhideWhenUsed="1"/>
-    <w:lsdException w:name="Table Web 1" w:semiHidden="1" w:unhideWhenUsed="1"/>
-    <w:lsdException w:name="Table Web 2" w:semiHidden="1" w:unhideWhenUsed="1"/>
-    <w:lsdException w:name="Table Web 3" w:semiHidden="1" w:unhideWhenUsed="1"/>
-    <w:lsdException w:name="Balloon Text" w:semiHidden="1" w:unhideWhenUsed="1"/>
-    <w:lsdException w:name="Table Grid" w:uiPriority="39"/>
-    <w:lsdException w:name="Table Theme" w:semiHidden="1" w:unhideWhenUsed="1"/>
-    <w:lsdException w:name="Placeholder Text" w:semiHidden="1"/>
-    <w:lsdException w:name="No Spacing" w:uiPriority="1" w:qFormat="1"/>
-    <w:lsdException w:name="Light Shading" w:uiPriority="60"/>
-    <w:lsdException w:name="Light List" w:uiPriority="61"/>
-    <w:lsdException w:name="Light Grid" w:uiPriority="62"/>
-    <w:lsdException w:name="Medium Shading 1" w:uiPriority="63"/>
-    <w:lsdException w:name="Medium Shading 2" w:uiPriority="64"/>
-    <w:lsdException w:name="Medium List 1" w:uiPriority="65"/>
-    <w:lsdException w:name="Medium List 2" w:uiPriority="66"/>
-    <w:lsdException w:name="Medium Grid 1" w:uiPriority="67"/>
-    <w:lsdException w:name="Medium Grid 2" w:uiPriority="68"/>
-    <w:lsdException w:name="Medium Grid 3" w:uiPriority="69"/>
-    <w:lsdException w:name="Dark List" w:uiPriority="70"/>
-    <w:lsdException w:name="Colorful Shading" w:uiPriority="71"/>
-    <w:lsdException w:name="Colorful List" w:uiPriority="72"/>
-    <w:lsdException w:name="Colorful Grid" w:uiPriority="73"/>
-    <w:lsdException w:name="Light Shading Accent 1" w:uiPriority="60"/>
-    <w:lsdException w:name="Light List Accent 1" w:uiPriority="61"/>
-    <w:lsdException w:name="Light Grid Accent 1" w:uiPriority="62"/>
-    <w:lsdException w:name="Medium Shading 1 Accent 1" w:uiPriority="63"/>
-    <w:lsdException w:name="Medium Shading 2 Accent 1" w:uiPriority="64"/>
-    <w:lsdException w:name="Medium List 1 Accent 1" w:uiPriority="65"/>
-    <w:lsdException w:name="Revision" w:semiHidden="1"/>
-    <w:lsdException w:name="List Paragraph" w:uiPriority="34" w:qFormat="1"/>
-    <w:lsdException w:name="Quote" w:uiPriority="29" w:qFormat="1"/>
-    <w:lsdException w:name="Intense Quote" w:uiPriority="30" w:qFormat="1"/>
-    <w:lsdException w:name="Medium List 2 Accent 1" w:uiPriority="66"/>
-    <w:lsdException w:name="Medium Grid 1 Accent 1" w:uiPriority="67"/>
-    <w:lsdException w:name="Medium Grid 2 Accent 1" w:uiPriority="68"/>
-    <w:lsdException w:name="Medium Grid 3 Accent 1" w:uiPriority="69"/>
-    <w:lsdException w:name="Dark List Accent 1" w:uiPriority="70"/>
-    <w:lsdException w:name="Colorful Shading Accent 1" w:uiPriority="71"/>
-    <w:lsdException w:name="Colorful List Accent 1" w:uiPriority="72"/>
-    <w:lsdException w:name="Colorful Grid Accent 1" w:uiPriority="73"/>
-    <w:lsdException w:name="Light Shading Accent 2" w:uiPriority="60"/>
-    <w:lsdException w:name="Light List Accent 2" w:uiPriority="61"/>
-    <w:lsdException w:name="Light Grid Accent 2" w:uiPriority="62"/>
-    <w:lsdException w:name="Medium Shading 1 Accent 2" w:uiPriority="63"/>
-    <w:lsdException w:name="Medium Shading 2 Accent 2" w:uiPriority="64"/>
-    <w:lsdException w:name="Medium List 1 Accent 2" w:uiPriority="65"/>
-    <w:lsdException w:name="Medium List 2 Accent 2" w:uiPriority="66"/>
-    <w:lsdException w:name="Medium Grid 1 Accent 2" w:uiPriority="67"/>
-    <w:lsdException w:name="Medium Grid 2 Accent 2" w:uiPriority="68"/>
-    <w:lsdException w:name="Medium Grid 3 Accent 2" w:uiPriority="69"/>
-    <w:lsdException w:name="Dark List Accent 2" w:uiPriority="70"/>
-    <w:lsdException w:name="Colorful Shading Accent 2" w:uiPriority="71"/>
-    <w:lsdException w:name="Colorful List Accent 2" w:uiPriority="72"/>
-    <w:lsdException w:name="Colorful Grid Accent 2" w:uiPriority="73"/>
-    <w:lsdException w:name="Light Shading Accent 3" w:uiPriority="60"/>
-    <w:lsdException w:name="Light List Accent 3" w:uiPriority="61"/>
-    <w:lsdException w:name="Light Grid Accent 3" w:uiPriority="62"/>
-    <w:lsdException w:name="Medium Shading 1 Accent 3" w:uiPriority="63"/>
-    <w:lsdException w:name="Medium Shading 2 Accent 3" w:uiPriority="64"/>
-    <w:lsdException w:name="Medium List 1 Accent 3" w:uiPriority="65"/>
-    <w:lsdException w:name="Medium List 2 Accent 3" w:uiPriority="66"/>
-    <w:lsdException w:name="Medium Grid 1 Accent 3" w:uiPriority="67"/>
-    <w:lsdException w:name="Medium Grid 2 Accent 3" w:uiPriority="68"/>
-    <w:lsdException w:name="Medium Grid 3 Accent 3" w:uiPriority="69"/>
-    <w:lsdException w:name="Dark List Accent 3" w:uiPriority="70"/>
-    <w:lsdException w:name="Colorful Shading Accent 3" w:uiPriority="71"/>
-    <w:lsdException w:name="Colorful List Accent 3" w:uiPriority="72"/>
-    <w:lsdException w:name="Colorful Grid Accent 3" w:uiPriority="73"/>
-    <w:lsdException w:name="Light Shading Accent 4" w:uiPriority="60"/>
-    <w:lsdException w:name="Light List Accent 4" w:uiPriority="61"/>
-    <w:lsdException w:name="Light Grid Accent 4" w:uiPriority="62"/>
-    <w:lsdException w:name="Medium Shading 1 Accent 4" w:uiPriority="63"/>
-    <w:lsdException w:name="Medium Shading 2 Accent 4" w:uiPriority="64"/>
-    <w:lsdException w:name="Medium List 1 Accent 4" w:uiPriority="65"/>
-    <w:lsdException w:name="Medium List 2 Accent 4" w:uiPriority="66"/>
-    <w:lsdException w:name="Medium Grid 1 Accent 4" w:uiPriority="67"/>
-    <w:lsdException w:name="Medium Grid 2 Accent 4" w:uiPriority="68"/>
-    <w:lsdException w:name="Medium Grid 3 Accent 4" w:uiPriority="69"/>
-    <w:lsdException w:name="Dark List Accent 4" w:uiPriority="70"/>
-    <w:lsdException w:name="Colorful Shading Accent 4" w:uiPriority="71"/>
-    <w:lsdException w:name="Colorful List Accent 4" w:uiPriority="72"/>
-    <w:lsdException w:name="Colorful Grid Accent 4" w:uiPriority="73"/>
-    <w:lsdException w:name="Light Shading Accent 5" w:uiPriority="60"/>
-    <w:lsdException w:name="Light List Accent 5" w:uiPriority="61"/>
-    <w:lsdException w:name="Light Grid Accent 5" w:uiPriority="62"/>
-    <w:lsdException w:name="Medium Shading 1 Accent 5" w:uiPriority="63"/>
-    <w:lsdException w:name="Medium Shading 2 Accent 5" w:uiPriority="64"/>
-    <w:lsdException w:name="Medium List 1 Accent 5" w:uiPriority="65"/>
-    <w:lsdException w:name="Medium List 2 Accent 5" w:uiPriority="66"/>
-    <w:lsdException w:name="Medium Grid 1 Accent 5" w:uiPriority="67"/>
-    <w:lsdException w:name="Medium Grid 2 Accent 5" w:uiPriority="68"/>
-    <w:lsdException w:name="Medium Grid 3 Accent 5" w:uiPriority="69"/>
-    <w:lsdException w:name="Dark List Accent 5" w:uiPriority="70"/>
-    <w:lsdException w:name="Colorful Shading Accent 5" w:uiPriority="71"/>
-    <w:lsdException w:name="Colorful List Accent 5" w:uiPriority="72"/>
-    <w:lsdException w:name="Colorful Grid Accent 5" w:uiPriority="73"/>
-    <w:lsdException w:name="Light Shading Accent 6" w:uiPriority="60"/>
-    <w:lsdException w:name="Light List Accent 6" w:uiPriority="61"/>
-    <w:lsdException w:name="Light Grid Accent 6" w:uiPriority="62"/>
-    <w:lsdException w:name="Medium Shading 1 Accent 6" w:uiPriority="63"/>
-    <w:lsdException w:name="Medium Shading 2 Accent 6" w:uiPriority="64"/>
-    <w:lsdException w:name="Medium List 1 Accent 6" w:uiPriority="65"/>
-    <w:lsdException w:name="Medium List 2 Accent 6" w:uiPriority="66"/>
-    <w:lsdException w:name="Medium Grid 1 Accent 6" w:uiPriority="67"/>
-    <w:lsdException w:name="Medium Grid 2 Accent 6" w:uiPriority="68"/>
-    <w:lsdException w:name="Medium Grid 3 Accent 6" w:uiPriority="69"/>
-    <w:lsdException w:name="Dark List Accent 6" w:uiPriority="70"/>
-    <w:lsdException w:name="Colorful Shading Accent 6" w:uiPriority="71"/>
-    <w:lsdException w:name="Colorful List Accent 6" w:uiPriority="72"/>
-    <w:lsdException w:name="Colorful Grid Accent 6" w:uiPriority="73"/>
-    <w:lsdException w:name="Subtle Emphasis" w:uiPriority="19" w:qFormat="1"/>
-    <w:lsdException w:name="Intense Emphasis" w:uiPriority="21" w:qFormat="1"/>
-    <w:lsdException w:name="Subtle Reference" w:uiPriority="31" w:qFormat="1"/>
-    <w:lsdException w:name="Intense Reference" w:uiPriority="32" w:qFormat="1"/>
-    <w:lsdException w:name="Book Title" w:uiPriority="33" w:qFormat="1"/>
-    <w:lsdException w:name="Bibliography" w:semiHidden="1" w:uiPriority="37" w:unhideWhenUsed="1"/>
-    <w:lsdException w:name="TOC Heading" w:semiHidden="1" w:uiPriority="39" w:unhideWhenUsed="1" w:qFormat="1"/>
-    <w:lsdException w:name="Plain Table 1" w:uiPriority="41"/>
-    <w:lsdException w:name="Plain Table 2" w:uiPriority="42"/>
-    <w:lsdException w:name="Plain Table 3" w:uiPriority="43"/>
-    <w:lsdException w:name="Plain Table 4" w:uiPriority="44"/>
-    <w:lsdException w:name="Plain Table 5" w:uiPriority="45"/>
-    <w:lsdException w:name="Grid Table Light" w:uiPriority="40"/>
-    <w:lsdException w:name="Grid Table 1 Light" w:uiPriority="46"/>
-    <w:lsdException w:name="Grid Table 2" w:uiPriority="47"/>
-    <w:lsdException w:name="Grid Table 3" w:uiPriority="48"/>
-    <w:lsdException w:name="Grid Table 4" w:uiPriority="49"/>
-    <w:lsdException w:name="Grid Table 5 Dark" w:uiPriority="50"/>
-    <w:lsdException w:name="Grid Table 6 Colorful" w:uiPriority="51"/>
-    <w:lsdException w:name="Grid Table 7 Colorful" w:uiPriority="52"/>
-    <w:lsdException w:name="Grid Table 1 Light Accent 1" w:uiPriority="46"/>
-    <w:lsdException w:name="Grid Table 2 Accent 1" w:uiPriority="47"/>
-    <w:lsdException w:name="Grid Table 3 Accent 1" w:uiPriority="48"/>
-    <w:lsdException w:name="Grid Table 4 Accent 1" w:uiPriority="49"/>
-    <w:lsdException w:name="Grid Table 5 Dark Accent 1" w:uiPriority="50"/>
-    <w:lsdException w:name="Grid Table 6 Colorful Accent 1" w:uiPriority="51"/>
-    <w:lsdException w:name="Grid Table 7 Colorful Accent 1" w:uiPriority="52"/>
-    <w:lsdException w:name="Grid Table 1 Light Accent 2" w:uiPriority="46"/>
-    <w:lsdException w:name="Grid Table 2 Accent 2" w:uiPriority="47"/>
-    <w:lsdException w:name="Grid Table 3 Accent 2" w:uiPriority="48"/>
-    <w:lsdException w:name="Grid Table 4 Accent 2" w:uiPriority="49"/>
-    <w:lsdException w:name="Grid Table 5 Dark Accent 2" w:uiPriority="50"/>
-    <w:lsdException w:name="Grid Table 6 Colorful Accent 2" w:uiPriority="51"/>
-    <w:lsdException w:name="Grid Table 7 Colorful Accent 2" w:uiPriority="52"/>
-    <w:lsdException w:name="Grid Table 1 Light Accent 3" w:uiPriority="46"/>
-    <w:lsdException w:name="Grid Table 2 Accent 3" w:uiPriority="47"/>
-    <w:lsdException w:name="Grid Table 3 Accent 3" w:uiPriority="48"/>
-    <w:lsdException w:name="Grid Table 4 Accent 3" w:uiPriority="49"/>
-    <w:lsdException w:name="Grid Table 5 Dark Accent 3" w:uiPriority="50"/>
-    <w:lsdException w:name="Grid Table 6 Colorful Accent 3" w:uiPriority="51"/>
-    <w:lsdException w:name="Grid Table 7 Colorful Accent 3" w:uiPriority="52"/>
-    <w:lsdException w:name="Grid Table 1 Light Accent 4" w:uiPriority="46"/>
-    <w:lsdException w:name="Grid Table 2 Accent 4" w:uiPriority="47"/>
-    <w:lsdException w:name="Grid Table 3 Accent 4" w:uiPriority="48"/>
-    <w:lsdException w:name="Grid Table 4 Accent 4" w:uiPriority="49"/>
-    <w:lsdException w:name="Grid Table 5 Dark Accent 4" w:uiPriority="50"/>
-    <w:lsdException w:name="Grid Table 6 Colorful Accent 4" w:uiPriority="51"/>
-    <w:lsdException w:name="Grid Table 7 Colorful Accent 4" w:uiPriority="52"/>
-    <w:lsdException w:name="Grid Table 1 Light Accent 5" w:uiPriority="46"/>
-    <w:lsdException w:name="Grid Table 2 Accent 5" w:uiPriority="47"/>
-    <w:lsdException w:name="Grid Table 3 Accent 5" w:uiPriority="48"/>
-    <w:lsdException w:name="Grid Table 4 Accent 5" w:uiPriority="49"/>
-    <w:lsdException w:name="Grid Table 5 Dark Accent 5" w:uiPriority="50"/>
-    <w:lsdException w:name="Grid Table 6 Colorful Accent 5" w:uiPriority="51"/>
-    <w:lsdException w:name="Grid Table 7 Colorful Accent 5" w:uiPriority="52"/>
-    <w:lsdException w:name="Grid Table 1 Light Accent 6" w:uiPriority="46"/>
-    <w:lsdException w:name="Grid Table 2 Accent 6" w:uiPriority="47"/>
-    <w:lsdException w:name="Grid Table 3 Accent 6" w:uiPriority="48"/>
-    <w:lsdException w:name="Grid Table 4 Accent 6" w:uiPriority="49"/>
-    <w:lsdException w:name="Grid Table 5 Dark Accent 6" w:uiPriority="50"/>
-    <w:lsdException w:name="Grid Table 6 Colorful Accent 6" w:uiPriority="51"/>
-    <w:lsdException w:name="Grid Table 7 Colorful Accent 6" w:uiPriority="52"/>
-    <w:lsdException w:name="List Table 1 Light" w:uiPriority="46"/>
-    <w:lsdException w:name="List Table 2" w:uiPriority="47"/>
-    <w:lsdException w:name="List Table 3" w:uiPriority="48"/>
-    <w:lsdException w:name="List Table 4" w:uiPriority="49"/>
-    <w:lsdException w:name="List Table 5 Dark" w:uiPriority="50"/>
-    <w:lsdException w:name="List Table 6 Colorful" w:uiPriority="51"/>
-    <w:lsdException w:name="List Table 7 Colorful" w:uiPriority="52"/>
-    <w:lsdException w:name="List Table 1 Light Accent 1" w:uiPriority="46"/>
-    <w:lsdException w:name="List Table 2 Accent 1" w:uiPriority="47"/>
-    <w:lsdException w:name="List Table 3 Accent 1" w:uiPriority="48"/>
-    <w:lsdException w:name="List Table 4 Accent 1" w:uiPriority="49"/>
-    <w:lsdException w:name="List Table 5 Dark Accent 1" w:uiPriority="50"/>
-    <w:lsdException w:name="List Table 6 Colorful Accent 1" w:uiPriority="51"/>
-    <w:lsdException w:name="List Table 7 Colorful Accent 1" w:uiPriority="52"/>
-    <w:lsdException w:name="List Table 1 Light Accent 2" w:uiPriority="46"/>
-    <w:lsdException w:name="List Table 2 Accent 2" w:uiPriority="47"/>
-    <w:lsdException w:name="List Table 3 Accent 2" w:uiPriority="48"/>
-    <w:lsdException w:name="List Table 4 Accent 2" w:uiPriority="49"/>
-    <w:lsdException w:name="List Table 5 Dark Accent 2" w:uiPriority="50"/>
-    <w:lsdException w:name="List Table 6 Colorful Accent 2" w:uiPriority="51"/>
-    <w:lsdException w:name="List Table 7 Colorful Accent 2" w:uiPriority="52"/>
-    <w:lsdException w:name="List Table 1 Light Accent 3" w:uiPriority="46"/>
-    <w:lsdException w:name="List Table 2 Accent 3" w:uiPriority="47"/>
-    <w:lsdException w:name="List Table 3 Accent 3" w:uiPriority="48"/>
-    <w:lsdException w:name="List Table 4 Accent 3" w:uiPriority="49"/>
-    <w:lsdException w:name="List Table 5 Dark Accent 3" w:uiPriority="50"/>
-    <w:lsdException w:name="List Table 6 Colorful Accent 3" w:uiPriority="51"/>
-    <w:lsdException w:name="List Table 7 Colorful Accent 3" w:uiPriority="52"/>
-    <w:lsdException w:name="List Table 1 Light Accent 4" w:uiPriority="46"/>
-    <w:lsdException w:name="List Table 2 Accent 4" w:uiPriority="47"/>
-    <w:lsdException w:name="List Table 3 Accent 4" w:uiPriority="48"/>
-    <w:lsdException w:name="List Table 4 Accent 4" w:uiPriority="49"/>
-    <w:lsdException w:name="List Table 5 Dark Accent 4" w:uiPriority="50"/>
-    <w:lsdException w:name="List Table 6 Colorful Accent 4" w:uiPriority="51"/>
-    <w:lsdException w:name="List Table 7 Colorful Accent 4" w:uiPriority="52"/>
-    <w:lsdException w:name="List Table 1 Light Accent 5" w:uiPriority="46"/>
-    <w:lsdException w:name="List Table 2 Accent 5" w:uiPriority="47"/>
-    <w:lsdException w:name="List Table 3 Accent 5" w:uiPriority="48"/>
-    <w:lsdException w:name="List Table 4 Accent 5" w:uiPriority="49"/>
-    <w:lsdException w:name="List Table 5 Dark Accent 5" w:uiPriority="50"/>
-    <w:lsdException w:name="List Table 6 Colorful Accent 5" w:uiPriority="51"/>
-    <w:lsdException w:name="List Table 7 Colorful Accent 5" w:uiPriority="52"/>
-    <w:lsdException w:name="List Table 1 Light Accent 6" w:uiPriority="46"/>
-    <w:lsdException w:name="List Table 2 Accent 6" w:uiPriority="47"/>
-    <w:lsdException w:name="List Table 3 Accent 6" w:uiPriority="48"/>
-    <w:lsdException w:name="List Table 4 Accent 6" w:uiPriority="49"/>
-    <w:lsdException w:name="List Table 5 Dark Accent 6" w:uiPriority="50"/>
-    <w:lsdException w:name="List Table 6 Colorful Accent 6" w:uiPriority="51"/>
-    <w:lsdException w:name="List Table 7 Colorful Accent 6" w:uiPriority="52"/>
+  <w:latentStyles w:defLockedState="0" w:defUIPriority="99" w:defSemiHidden="1" w:defUnhideWhenUsed="1" w:defQFormat="0" w:count="267">
+    <w:lsdException w:name="Normal" w:semiHidden="0" w:uiPriority="0" w:unhideWhenUsed="0" w:qFormat="1"/>
+    <w:lsdException w:name="heading 1" w:semiHidden="0" w:uiPriority="9" w:unhideWhenUsed="0" w:qFormat="1"/>
+    <w:lsdException w:name="heading 2" w:uiPriority="9" w:qFormat="1"/>
+    <w:lsdException w:name="heading 3" w:uiPriority="9" w:qFormat="1"/>
+    <w:lsdException w:name="heading 4" w:uiPriority="9" w:qFormat="1"/>
+    <w:lsdException w:name="heading 5" w:uiPriority="9" w:qFormat="1"/>
+    <w:lsdException w:name="heading 6" w:uiPriority="9" w:qFormat="1"/>
+    <w:lsdException w:name="heading 7" w:uiPriority="9" w:qFormat="1"/>
+    <w:lsdException w:name="heading 8" w:uiPriority="9" w:qFormat="1"/>
+    <w:lsdException w:name="heading 9" w:uiPriority="9" w:qFormat="1"/>
+    <w:lsdException w:name="toc 1" w:uiPriority="39"/>
+    <w:lsdException w:name="toc 2" w:uiPriority="39"/>
+    <w:lsdException w:name="toc 3" w:uiPriority="39"/>
+    <w:lsdException w:name="toc 4" w:uiPriority="39"/>
+    <w:lsdException w:name="toc 5" w:uiPriority="39"/>
+    <w:lsdException w:name="toc 6" w:uiPriority="39"/>
+    <w:lsdException w:name="toc 7" w:uiPriority="39"/>
+    <w:lsdException w:name="toc 8" w:uiPriority="39"/>
+    <w:lsdException w:name="toc 9" w:uiPriority="39"/>
+    <w:lsdException w:name="caption" w:uiPriority="35" w:qFormat="1"/>
+    <w:lsdException w:name="Title" w:semiHidden="0" w:uiPriority="10" w:unhideWhenUsed="0" w:qFormat="1"/>
+    <w:lsdException w:name="Default Paragraph Font" w:uiPriority="1"/>
+    <w:lsdException w:name="Subtitle" w:semiHidden="0" w:uiPriority="11" w:unhideWhenUsed="0" w:qFormat="1"/>
+    <w:lsdException w:name="Strong" w:semiHidden="0" w:uiPriority="22" w:unhideWhenUsed="0" w:qFormat="1"/>
+    <w:lsdException w:name="Emphasis" w:semiHidden="0" w:uiPriority="20" w:unhideWhenUsed="0" w:qFormat="1"/>
+    <w:lsdException w:name="Table Grid" w:semiHidden="0" w:uiPriority="39" w:unhideWhenUsed="0"/>
+    <w:lsdException w:name="Placeholder Text" w:unhideWhenUsed="0"/>
+    <w:lsdException w:name="No Spacing" w:semiHidden="0" w:uiPriority="1" w:unhideWhenUsed="0" w:qFormat="1"/>
+    <w:lsdException w:name="Light Shading" w:semiHidden="0" w:uiPriority="60" w:unhideWhenUsed="0"/>
+    <w:lsdException w:name="Light List" w:semiHidden="0" w:uiPriority="61" w:unhideWhenUsed="0"/>
+    <w:lsdException w:name="Light Grid" w:semiHidden="0" w:uiPriority="62" w:unhideWhenUsed="0"/>
+    <w:lsdException w:name="Medium Shading 1" w:semiHidden="0" w:uiPriority="63" w:unhideWhenUsed="0"/>
+    <w:lsdException w:name="Medium Shading 2" w:semiHidden="0" w:uiPriority="64" w:unhideWhenUsed="0"/>
+    <w:lsdException w:name="Medium List 1" w:semiHidden="0" w:uiPriority="65" w:unhideWhenUsed="0"/>
+    <w:lsdException w:name="Medium List 2" w:semiHidden="0" w:uiPriority="66" w:unhideWhenUsed="0"/>
+    <w:lsdException w:name="Medium Grid 1" w:semiHidden="0" w:uiPriority="67" w:unhideWhenUsed="0"/>
+    <w:lsdException w:name="Medium Grid 2" w:semiHidden="0" w:uiPriority="68" w:unhideWhenUsed="0"/>
+    <w:lsdException w:name="Medium Grid 3" w:semiHidden="0" w:uiPriority="69" w:unhideWhenUsed="0"/>
+    <w:lsdException w:name="Dark List" w:semiHidden="0" w:uiPriority="70" w:unhideWhenUsed="0"/>
+    <w:lsdException w:name="Colorful Shading" w:semiHidden="0" w:uiPriority="71" w:unhideWhenUsed="0"/>
+    <w:lsdException w:name="Colorful List" w:semiHidden="0" w:uiPriority="72" w:unhideWhenUsed="0"/>
+    <w:lsdException w:name="Colorful Grid" w:semiHidden="0" w:uiPriority="73" w:unhideWhenUsed="0"/>
+    <w:lsdException w:name="Light Shading Accent 1" w:semiHidden="0" w:uiPriority="60" w:unhideWhenUsed="0"/>
+    <w:lsdException w:name="Light List Accent 1" w:semiHidden="0" w:uiPriority="61" w:unhideWhenUsed="0"/>
+    <w:lsdException w:name="Light Grid Accent 1" w:semiHidden="0" w:uiPriority="62" w:unhideWhenUsed="0"/>
+    <w:lsdException w:name="Medium Shading 1 Accent 1" w:semiHidden="0" w:uiPriority="63" w:unhideWhenUsed="0"/>
+    <w:lsdException w:name="Medium Shading 2 Accent 1" w:semiHidden="0" w:uiPriority="64" w:unhideWhenUsed="0"/>
+    <w:lsdException w:name="Medium List 1 Accent 1" w:semiHidden="0" w:uiPriority="65" w:unhideWhenUsed="0"/>
+    <w:lsdException w:name="Revision" w:unhideWhenUsed="0"/>
+    <w:lsdException w:name="List Paragraph" w:semiHidden="0" w:uiPriority="34" w:unhideWhenUsed="0" w:qFormat="1"/>
+    <w:lsdException w:name="Quote" w:semiHidden="0" w:uiPriority="29" w:unhideWhenUsed="0" w:qFormat="1"/>
+    <w:lsdException w:name="Intense Quote" w:semiHidden="0" w:uiPriority="30" w:unhideWhenUsed="0" w:qFormat="1"/>
+    <w:lsdException w:name="Medium List 2 Accent 1" w:semiHidden="0" w:uiPriority="66" w:unhideWhenUsed="0"/>
+    <w:lsdException w:name="Medium Grid 1 Accent 1" w:semiHidden="0" w:uiPriority="67" w:unhideWhenUsed="0"/>
+    <w:lsdException w:name="Medium Grid 2 Accent 1" w:semiHidden="0" w:uiPriority="68" w:unhideWhenUsed="0"/>
+    <w:lsdException w:name="Medium Grid 3 Accent 1" w:semiHidden="0" w:uiPriority="69" w:unhideWhenUsed="0"/>
+    <w:lsdException w:name="Dark List Accent 1" w:semiHidden="0" w:uiPriority="70" w:unhideWhenUsed="0"/>
+    <w:lsdException w:name="Colorful Shading Accent 1" w:semiHidden="0" w:uiPriority="71" w:unhideWhenUsed="0"/>
+    <w:lsdException w:name="Colorful List Accent 1" w:semiHidden="0" w:uiPriority="72" w:unhideWhenUsed="0"/>
+    <w:lsdException w:name="Colorful Grid Accent 1" w:semiHidden="0" w:uiPriority="73" w:unhideWhenUsed="0"/>
+    <w:lsdException w:name="Light Shading Accent 2" w:semiHidden="0" w:uiPriority="60" w:unhideWhenUsed="0"/>
+    <w:lsdException w:name="Light List Accent 2" w:semiHidden="0" w:uiPriority="61" w:unhideWhenUsed="0"/>
+    <w:lsdException w:name="Light Grid Accent 2" w:semiHidden="0" w:uiPriority="62" w:unhideWhenUsed="0"/>
+    <w:lsdException w:name="Medium Shading 1 Accent 2" w:semiHidden="0" w:uiPriority="63" w:unhideWhenUsed="0"/>
+    <w:lsdException w:name="Medium Shading 2 Accent 2" w:semiHidden="0" w:uiPriority="64" w:unhideWhenUsed="0"/>
+    <w:lsdException w:name="Medium List 1 Accent 2" w:semiHidden="0" w:uiPriority="65" w:unhideWhenUsed="0"/>
+    <w:lsdException w:name="Medium List 2 Accent 2" w:semiHidden="0" w:uiPriority="66" w:unhideWhenUsed="0"/>
+    <w:lsdException w:name="Medium Grid 1 Accent 2" w:semiHidden="0" w:uiPriority="67" w:unhideWhenUsed="0"/>
+    <w:lsdException w:name="Medium Grid 2 Accent 2" w:semiHidden="0" w:uiPriority="68" w:unhideWhenUsed="0"/>
+    <w:lsdException w:name="Medium Grid 3 Accent 2" w:semiHidden="0" w:uiPriority="69" w:unhideWhenUsed="0"/>
+    <w:lsdException w:name="Dark List Accent 2" w:semiHidden="0" w:uiPriority="70" w:unhideWhenUsed="0"/>
+    <w:lsdException w:name="Colorful Shading Accent 2" w:semiHidden="0" w:uiPriority="71" w:unhideWhenUsed="0"/>
+    <w:lsdException w:name="Colorful List Accent 2" w:semiHidden="0" w:uiPriority="72" w:unhideWhenUsed="0"/>
+    <w:lsdException w:name="Colorful Grid Accent 2" w:semiHidden="0" w:uiPriority="73" w:unhideWhenUsed="0"/>
+    <w:lsdException w:name="Light Shading Accent 3" w:semiHidden="0" w:uiPriority="60" w:unhideWhenUsed="0"/>
+    <w:lsdException w:name="Light List Accent 3" w:semiHidden="0" w:uiPriority="61" w:unhideWhenUsed="0"/>
+    <w:lsdException w:name="Light Grid Accent 3" w:semiHidden="0" w:uiPriority="62" w:unhideWhenUsed="0"/>
+    <w:lsdException w:name="Medium Shading 1 Accent 3" w:semiHidden="0" w:uiPriority="63" w:unhideWhenUsed="0"/>
+    <w:lsdException w:name="Medium Shading 2 Accent 3" w:semiHidden="0" w:uiPriority="64" w:unhideWhenUsed="0"/>
+    <w:lsdException w:name="Medium List 1 Accent 3" w:semiHidden="0" w:uiPriority="65" w:unhideWhenUsed="0"/>
+    <w:lsdException w:name="Medium List 2 Accent 3" w:semiHidden="0" w:uiPriority="66" w:unhideWhenUsed="0"/>
+    <w:lsdException w:name="Medium Grid 1 Accent 3" w:semiHidden="0" w:uiPriority="67" w:unhideWhenUsed="0"/>
+    <w:lsdException w:name="Medium Grid 2 Accent 3" w:semiHidden="0" w:uiPriority="68" w:unhideWhenUsed="0"/>
+    <w:lsdException w:name="Medium Grid 3 Accent 3" w:semiHidden="0" w:uiPriority="69" w:unhideWhenUsed="0"/>
+    <w:lsdException w:name="Dark List Accent 3" w:semiHidden="0" w:uiPriority="70" w:unhideWhenUsed="0"/>
+    <w:lsdException w:name="Colorful Shading Accent 3" w:semiHidden="0" w:uiPriority="71" w:unhideWhenUsed="0"/>
+    <w:lsdException w:name="Colorful List Accent 3" w:semiHidden="0" w:uiPriority="72" w:unhideWhenUsed="0"/>
+    <w:lsdException w:name="Colorful Grid Accent 3" w:semiHidden="0" w:uiPriority="73" w:unhideWhenUsed="0"/>
+    <w:lsdException w:name="Light Shading Accent 4" w:semiHidden="0" w:uiPriority="60" w:unhideWhenUsed="0"/>
+    <w:lsdException w:name="Light List Accent 4" w:semiHidden="0" w:uiPriority="61" w:unhideWhenUsed="0"/>
+    <w:lsdException w:name="Light Grid Accent 4" w:semiHidden="0" w:uiPriority="62" w:unhideWhenUsed="0"/>
+    <w:lsdException w:name="Medium Shading 1 Accent 4" w:semiHidden="0" w:uiPriority="63" w:unhideWhenUsed="0"/>
+    <w:lsdException w:name="Medium Shading 2 Accent 4" w:semiHidden="0" w:uiPriority="64" w:unhideWhenUsed="0"/>
+    <w:lsdException w:name="Medium List 1 Accent 4" w:semiHidden="0" w:uiPriority="65" w:unhideWhenUsed="0"/>
+    <w:lsdException w:name="Medium List 2 Accent 4" w:semiHidden="0" w:uiPriority="66" w:unhideWhenUsed="0"/>
+    <w:lsdException w:name="Medium Grid 1 Accent 4" w:semiHidden="0" w:uiPriority="67" w:unhideWhenUsed="0"/>
+    <w:lsdException w:name="Medium Grid 2 Accent 4" w:semiHidden="0" w:uiPriority="68" w:unhideWhenUsed="0"/>
+    <w:lsdException w:name="Medium Grid 3 Accent 4" w:semiHidden="0" w:uiPriority="69" w:unhideWhenUsed="0"/>
+    <w:lsdException w:name="Dark List Accent 4" w:semiHidden="0" w:uiPriority="70" w:unhideWhenUsed="0"/>
+    <w:lsdException w:name="Colorful Shading Accent 4" w:semiHidden="0" w:uiPriority="71" w:unhideWhenUsed="0"/>
+    <w:lsdException w:name="Colorful List Accent 4" w:semiHidden="0" w:uiPriority="72" w:unhideWhenUsed="0"/>
+    <w:lsdException w:name="Colorful Grid Accent 4" w:semiHidden="0" w:uiPriority="73" w:unhideWhenUsed="0"/>
+    <w:lsdException w:name="Light Shading Accent 5" w:semiHidden="0" w:uiPriority="60" w:unhideWhenUsed="0"/>
+    <w:lsdException w:name="Light List Accent 5" w:semiHidden="0" w:uiPriority="61" w:unhideWhenUsed="0"/>
+    <w:lsdException w:name="Light Grid Accent 5" w:semiHidden="0" w:uiPriority="62" w:unhideWhenUsed="0"/>
+    <w:lsdException w:name="Medium Shading 1 Accent 5" w:semiHidden="0" w:uiPriority="63" w:unhideWhenUsed="0"/>
+    <w:lsdException w:name="Medium Shading 2 Accent 5" w:semiHidden="0" w:uiPriority="64" w:unhideWhenUsed="0"/>
+    <w:lsdException w:name="Medium List 1 Accent 5" w:semiHidden="0" w:uiPriority="65" w:unhideWhenUsed="0"/>
+    <w:lsdException w:name="Medium List 2 Accent 5" w:semiHidden="0" w:uiPriority="66" w:unhideWhenUsed="0"/>
+    <w:lsdException w:name="Medium Grid 1 Accent 5" w:semiHidden="0" w:uiPriority="67" w:unhideWhenUsed="0"/>
+    <w:lsdException w:name="Medium Grid 2 Accent 5" w:semiHidden="0" w:uiPriority="68" w:unhideWhenUsed="0"/>
+    <w:lsdException w:name="Medium Grid 3 Accent 5" w:semiHidden="0" w:uiPriority="69" w:unhideWhenUsed="0"/>
+    <w:lsdException w:name="Dark List Accent 5" w:semiHidden="0" w:uiPriority="70" w:unhideWhenUsed="0"/>
+    <w:lsdException w:name="Colorful Shading Accent 5" w:semiHidden="0" w:uiPriority="71" w:unhideWhenUsed="0"/>
+    <w:lsdException w:name="Colorful List Accent 5" w:semiHidden="0" w:uiPriority="72" w:unhideWhenUsed="0"/>
+    <w:lsdException w:name="Colorful Grid Accent 5" w:semiHidden="0" w:uiPriority="73" w:unhideWhenUsed="0"/>
+    <w:lsdException w:name="Light Shading Accent 6" w:semiHidden="0" w:uiPriority="60" w:unhideWhenUsed="0"/>
+    <w:lsdException w:name="Light List Accent 6" w:semiHidden="0" w:uiPriority="61" w:unhideWhenUsed="0"/>
+    <w:lsdException w:name="Light Grid Accent 6" w:semiHidden="0" w:uiPriority="62" w:unhideWhenUsed="0"/>
+    <w:lsdException w:name="Medium Shading 1 Accent 6" w:semiHidden="0" w:uiPriority="63" w:unhideWhenUsed="0"/>
+    <w:lsdException w:name="Medium Shading 2 Accent 6" w:semiHidden="0" w:uiPriority="64" w:unhideWhenUsed="0"/>
+    <w:lsdException w:name="Medium List 1 Accent 6" w:semiHidden="0" w:uiPriority="65" w:unhideWhenUsed="0"/>
+    <w:lsdException w:name="Medium List 2 Accent 6" w:semiHidden="0" w:uiPriority="66" w:unhideWhenUsed="0"/>
+    <w:lsdException w:name="Medium Grid 1 Accent 6" w:semiHidden="0" w:uiPriority="67" w:unhideWhenUsed="0"/>
+    <w:lsdException w:name="Medium Grid 2 Accent 6" w:semiHidden="0" w:uiPriority="68" w:unhideWhenUsed="0"/>
+    <w:lsdException w:name="Medium Grid 3 Accent 6" w:semiHidden="0" w:uiPriority="69" w:unhideWhenUsed="0"/>
+    <w:lsdException w:name="Dark List Accent 6" w:semiHidden="0" w:uiPriority="70" w:unhideWhenUsed="0"/>
+    <w:lsdException w:name="Colorful Shading Accent 6" w:semiHidden="0" w:uiPriority="71" w:unhideWhenUsed="0"/>
+    <w:lsdException w:name="Colorful List Accent 6" w:semiHidden="0" w:uiPriority="72" w:unhideWhenUsed="0"/>
+    <w:lsdException w:name="Colorful Grid Accent 6" w:semiHidden="0" w:uiPriority="73" w:unhideWhenUsed="0"/>
+    <w:lsdException w:name="Subtle Emphasis" w:semiHidden="0" w:uiPriority="19" w:unhideWhenUsed="0" w:qFormat="1"/>
+    <w:lsdException w:name="Intense Emphasis" w:semiHidden="0" w:uiPriority="21" w:unhideWhenUsed="0" w:qFormat="1"/>
+    <w:lsdException w:name="Subtle Reference" w:semiHidden="0" w:uiPriority="31" w:unhideWhenUsed="0" w:qFormat="1"/>
+    <w:lsdException w:name="Intense Reference" w:semiHidden="0" w:uiPriority="32" w:unhideWhenUsed="0" w:qFormat="1"/>
+    <w:lsdException w:name="Book Title" w:semiHidden="0" w:uiPriority="33" w:unhideWhenUsed="0" w:qFormat="1"/>
+    <w:lsdException w:name="Bibliography" w:uiPriority="37"/>
+    <w:lsdException w:name="TOC Heading" w:uiPriority="39" w:qFormat="1"/>
   </w:latentStyles>
   <w:style w:type="paragraph" w:default="1" w:styleId="Normal">
     <w:name w:val="Normal"/>
@@ -5642,6 +5916,7 @@
     <w:uiPriority w:val="99"/>
     <w:semiHidden/>
     <w:unhideWhenUsed/>
+    <w:qFormat/>
     <w:tblPr>
       <w:tblInd w:w="0" w:type="dxa"/>
       <w:tblCellMar>
@@ -6078,7 +6353,7 @@
   <a:extraClrSchemeLst/>
   <a:extLst>
     <a:ext uri="{05A4C25C-085E-4340-85A3-A5531E510DB2}">
-      <thm15:themeFamily xmlns:thm15="http://schemas.microsoft.com/office/thememl/2012/main" name="Office Theme" id="{62F939B6-93AF-4DB8-9C6B-D6C7DFDC589F}" vid="{4A3C46E8-61CC-4603-A589-7422A47A8E4A}"/>
+      <thm15:themeFamily xmlns:thm15="http://schemas.microsoft.com/office/thememl/2012/main" xmlns="" name="Office Theme" id="{62F939B6-93AF-4DB8-9C6B-D6C7DFDC589F}" vid="{4A3C46E8-61CC-4603-A589-7422A47A8E4A}"/>
     </a:ext>
   </a:extLst>
 </a:theme>

</xml_diff>